<commit_message>
Cambio botones guardar y volver + avnces informe
</commit_message>
<xml_diff>
--- a/INFORME TFG.docx
+++ b/INFORME TFG.docx
@@ -36,7 +36,7 @@
                     </pic:cNvPicPr>
                   </pic:nvPicPr>
                   <pic:blipFill>
-                    <a:blip r:embed="rId7" cstate="print">
+                    <a:blip r:embed="rId8" cstate="print">
                       <a:extLst>
                         <a:ext uri="{28A0092B-C50C-407E-A947-70E740481C1C}">
                           <a14:useLocalDpi xmlns:a14="http://schemas.microsoft.com/office/drawing/2010/main" val="0"/>
@@ -743,6 +743,8 @@
             </w:rPr>
             <w:t>ÍNDICE</w:t>
           </w:r>
+          <w:bookmarkStart w:id="0" w:name="_GoBack"/>
+          <w:bookmarkEnd w:id="0"/>
         </w:p>
         <w:p>
           <w:pPr>
@@ -773,7 +775,7 @@
             </w:rPr>
             <w:fldChar w:fldCharType="separate"/>
           </w:r>
-          <w:hyperlink w:anchor="_Toc166574065" w:history="1">
+          <w:hyperlink w:anchor="_Toc166759154" w:history="1">
             <w:r>
               <w:rPr>
                 <w:rStyle w:val="Hipervnculo"/>
@@ -801,7 +803,7 @@
                 <w:noProof/>
                 <w:webHidden/>
               </w:rPr>
-              <w:instrText xml:space="preserve"> PAGEREF _Toc166574065 \h </w:instrText>
+              <w:instrText xml:space="preserve"> PAGEREF _Toc166759154 \h </w:instrText>
             </w:r>
             <w:r>
               <w:rPr>
@@ -843,7 +845,7 @@
               <w:noProof/>
             </w:rPr>
           </w:pPr>
-          <w:hyperlink w:anchor="_Toc166574066" w:history="1">
+          <w:hyperlink w:anchor="_Toc166759155" w:history="1">
             <w:r>
               <w:rPr>
                 <w:rStyle w:val="Hipervnculo"/>
@@ -871,7 +873,7 @@
                 <w:noProof/>
                 <w:webHidden/>
               </w:rPr>
-              <w:instrText xml:space="preserve"> PAGEREF _Toc166574066 \h </w:instrText>
+              <w:instrText xml:space="preserve"> PAGEREF _Toc166759155 \h </w:instrText>
             </w:r>
             <w:r>
               <w:rPr>
@@ -913,7 +915,7 @@
               <w:noProof/>
             </w:rPr>
           </w:pPr>
-          <w:hyperlink w:anchor="_Toc166574067" w:history="1">
+          <w:hyperlink w:anchor="_Toc166759156" w:history="1">
             <w:r>
               <w:rPr>
                 <w:rStyle w:val="Hipervnculo"/>
@@ -941,7 +943,7 @@
                 <w:noProof/>
                 <w:webHidden/>
               </w:rPr>
-              <w:instrText xml:space="preserve"> PAGEREF _Toc166574067 \h </w:instrText>
+              <w:instrText xml:space="preserve"> PAGEREF _Toc166759156 \h </w:instrText>
             </w:r>
             <w:r>
               <w:rPr>
@@ -983,7 +985,7 @@
               <w:noProof/>
             </w:rPr>
           </w:pPr>
-          <w:hyperlink w:anchor="_Toc166574068" w:history="1">
+          <w:hyperlink w:anchor="_Toc166759157" w:history="1">
             <w:r>
               <w:rPr>
                 <w:rStyle w:val="Hipervnculo"/>
@@ -1011,7 +1013,7 @@
                 <w:noProof/>
                 <w:webHidden/>
               </w:rPr>
-              <w:instrText xml:space="preserve"> PAGEREF _Toc166574068 \h </w:instrText>
+              <w:instrText xml:space="preserve"> PAGEREF _Toc166759157 \h </w:instrText>
             </w:r>
             <w:r>
               <w:rPr>
@@ -1031,7 +1033,7 @@
                 <w:noProof/>
                 <w:webHidden/>
               </w:rPr>
-              <w:t>5</w:t>
+              <w:t>7</w:t>
             </w:r>
             <w:r>
               <w:rPr>
@@ -1053,7 +1055,7 @@
               <w:noProof/>
             </w:rPr>
           </w:pPr>
-          <w:hyperlink w:anchor="_Toc166574069" w:history="1">
+          <w:hyperlink w:anchor="_Toc166759158" w:history="1">
             <w:r>
               <w:rPr>
                 <w:rStyle w:val="Hipervnculo"/>
@@ -1081,7 +1083,7 @@
                 <w:noProof/>
                 <w:webHidden/>
               </w:rPr>
-              <w:instrText xml:space="preserve"> PAGEREF _Toc166574069 \h </w:instrText>
+              <w:instrText xml:space="preserve"> PAGEREF _Toc166759158 \h </w:instrText>
             </w:r>
             <w:r>
               <w:rPr>
@@ -1101,7 +1103,7 @@
                 <w:noProof/>
                 <w:webHidden/>
               </w:rPr>
-              <w:t>5</w:t>
+              <w:t>7</w:t>
             </w:r>
             <w:r>
               <w:rPr>
@@ -1123,7 +1125,7 @@
               <w:noProof/>
             </w:rPr>
           </w:pPr>
-          <w:hyperlink w:anchor="_Toc166574070" w:history="1">
+          <w:hyperlink w:anchor="_Toc166759159" w:history="1">
             <w:r>
               <w:rPr>
                 <w:rStyle w:val="Hipervnculo"/>
@@ -1151,7 +1153,7 @@
                 <w:noProof/>
                 <w:webHidden/>
               </w:rPr>
-              <w:instrText xml:space="preserve"> PAGEREF _Toc166574070 \h </w:instrText>
+              <w:instrText xml:space="preserve"> PAGEREF _Toc166759159 \h </w:instrText>
             </w:r>
             <w:r>
               <w:rPr>
@@ -1171,7 +1173,7 @@
                 <w:noProof/>
                 <w:webHidden/>
               </w:rPr>
-              <w:t>5</w:t>
+              <w:t>7</w:t>
             </w:r>
             <w:r>
               <w:rPr>
@@ -1193,7 +1195,7 @@
               <w:noProof/>
             </w:rPr>
           </w:pPr>
-          <w:hyperlink w:anchor="_Toc166574071" w:history="1">
+          <w:hyperlink w:anchor="_Toc166759160" w:history="1">
             <w:r>
               <w:rPr>
                 <w:rStyle w:val="Hipervnculo"/>
@@ -1221,7 +1223,7 @@
                 <w:noProof/>
                 <w:webHidden/>
               </w:rPr>
-              <w:instrText xml:space="preserve"> PAGEREF _Toc166574071 \h </w:instrText>
+              <w:instrText xml:space="preserve"> PAGEREF _Toc166759160 \h </w:instrText>
             </w:r>
             <w:r>
               <w:rPr>
@@ -1241,7 +1243,7 @@
                 <w:noProof/>
                 <w:webHidden/>
               </w:rPr>
-              <w:t>5</w:t>
+              <w:t>7</w:t>
             </w:r>
             <w:r>
               <w:rPr>
@@ -1263,7 +1265,7 @@
               <w:noProof/>
             </w:rPr>
           </w:pPr>
-          <w:hyperlink w:anchor="_Toc166574072" w:history="1">
+          <w:hyperlink w:anchor="_Toc166759161" w:history="1">
             <w:r>
               <w:rPr>
                 <w:rStyle w:val="Hipervnculo"/>
@@ -1291,7 +1293,7 @@
                 <w:noProof/>
                 <w:webHidden/>
               </w:rPr>
-              <w:instrText xml:space="preserve"> PAGEREF _Toc166574072 \h </w:instrText>
+              <w:instrText xml:space="preserve"> PAGEREF _Toc166759161 \h </w:instrText>
             </w:r>
             <w:r>
               <w:rPr>
@@ -1311,7 +1313,7 @@
                 <w:noProof/>
                 <w:webHidden/>
               </w:rPr>
-              <w:t>5</w:t>
+              <w:t>7</w:t>
             </w:r>
             <w:r>
               <w:rPr>
@@ -1333,7 +1335,7 @@
               <w:noProof/>
             </w:rPr>
           </w:pPr>
-          <w:hyperlink w:anchor="_Toc166574073" w:history="1">
+          <w:hyperlink w:anchor="_Toc166759162" w:history="1">
             <w:r>
               <w:rPr>
                 <w:rStyle w:val="Hipervnculo"/>
@@ -1361,7 +1363,7 @@
                 <w:noProof/>
                 <w:webHidden/>
               </w:rPr>
-              <w:instrText xml:space="preserve"> PAGEREF _Toc166574073 \h </w:instrText>
+              <w:instrText xml:space="preserve"> PAGEREF _Toc166759162 \h </w:instrText>
             </w:r>
             <w:r>
               <w:rPr>
@@ -1381,7 +1383,7 @@
                 <w:noProof/>
                 <w:webHidden/>
               </w:rPr>
-              <w:t>5</w:t>
+              <w:t>7</w:t>
             </w:r>
             <w:r>
               <w:rPr>
@@ -1403,7 +1405,7 @@
               <w:noProof/>
             </w:rPr>
           </w:pPr>
-          <w:hyperlink w:anchor="_Toc166574074" w:history="1">
+          <w:hyperlink w:anchor="_Toc166759163" w:history="1">
             <w:r>
               <w:rPr>
                 <w:rStyle w:val="Hipervnculo"/>
@@ -1431,7 +1433,7 @@
                 <w:noProof/>
                 <w:webHidden/>
               </w:rPr>
-              <w:instrText xml:space="preserve"> PAGEREF _Toc166574074 \h </w:instrText>
+              <w:instrText xml:space="preserve"> PAGEREF _Toc166759163 \h </w:instrText>
             </w:r>
             <w:r>
               <w:rPr>
@@ -1451,70 +1453,11 @@
                 <w:noProof/>
                 <w:webHidden/>
               </w:rPr>
-              <w:t>5</w:t>
-            </w:r>
-            <w:r>
-              <w:rPr>
-                <w:noProof/>
-                <w:webHidden/>
-              </w:rPr>
-              <w:fldChar w:fldCharType="end"/>
-            </w:r>
-          </w:hyperlink>
-          <w:bookmarkStart w:id="0" w:name="_GoBack"/>
-          <w:bookmarkEnd w:id="0"/>
-        </w:p>
-        <w:p>
-          <w:pPr>
-            <w:pStyle w:val="TDC3"/>
-            <w:rPr>
-              <w:rFonts w:asciiTheme="minorHAnsi" w:hAnsiTheme="minorHAnsi" w:cstheme="minorBidi"/>
-            </w:rPr>
-          </w:pPr>
-          <w:hyperlink w:anchor="_Toc166574075" w:history="1">
-            <w:r>
-              <w:rPr>
-                <w:rStyle w:val="Hipervnculo"/>
-              </w:rPr>
-              <w:t>Modelo Lógico</w:t>
-            </w:r>
-            <w:r>
-              <w:rPr>
-                <w:webHidden/>
-              </w:rPr>
-              <w:tab/>
-            </w:r>
-            <w:r>
-              <w:rPr>
-                <w:webHidden/>
-              </w:rPr>
-              <w:fldChar w:fldCharType="begin"/>
-            </w:r>
-            <w:r>
-              <w:rPr>
-                <w:webHidden/>
-              </w:rPr>
-              <w:instrText xml:space="preserve"> PAGEREF _Toc166574075 \h </w:instrText>
-            </w:r>
-            <w:r>
-              <w:rPr>
-                <w:webHidden/>
-              </w:rPr>
-            </w:r>
-            <w:r>
-              <w:rPr>
-                <w:webHidden/>
-              </w:rPr>
-              <w:fldChar w:fldCharType="separate"/>
-            </w:r>
-            <w:r>
-              <w:rPr>
-                <w:webHidden/>
-              </w:rPr>
-              <w:t>5</w:t>
-            </w:r>
-            <w:r>
-              <w:rPr>
+              <w:t>7</w:t>
+            </w:r>
+            <w:r>
+              <w:rPr>
+                <w:noProof/>
                 <w:webHidden/>
               </w:rPr>
               <w:fldChar w:fldCharType="end"/>
@@ -1528,12 +1471,12 @@
               <w:rFonts w:asciiTheme="minorHAnsi" w:hAnsiTheme="minorHAnsi" w:cstheme="minorBidi"/>
             </w:rPr>
           </w:pPr>
-          <w:hyperlink w:anchor="_Toc166574076" w:history="1">
+          <w:hyperlink w:anchor="_Toc166759164" w:history="1">
             <w:r>
               <w:rPr>
                 <w:rStyle w:val="Hipervnculo"/>
               </w:rPr>
-              <w:t>Modelado de ER (Modelo Relacional)</w:t>
+              <w:t>Modelo Lógico</w:t>
             </w:r>
             <w:r>
               <w:rPr>
@@ -1551,7 +1494,7 @@
               <w:rPr>
                 <w:webHidden/>
               </w:rPr>
-              <w:instrText xml:space="preserve"> PAGEREF _Toc166574076 \h </w:instrText>
+              <w:instrText xml:space="preserve"> PAGEREF _Toc166759164 \h </w:instrText>
             </w:r>
             <w:r>
               <w:rPr>
@@ -1568,7 +1511,7 @@
               <w:rPr>
                 <w:webHidden/>
               </w:rPr>
-              <w:t>5</w:t>
+              <w:t>7</w:t>
             </w:r>
             <w:r>
               <w:rPr>
@@ -1585,11 +1528,68 @@
               <w:rFonts w:asciiTheme="minorHAnsi" w:hAnsiTheme="minorHAnsi" w:cstheme="minorBidi"/>
             </w:rPr>
           </w:pPr>
-          <w:hyperlink w:anchor="_Toc166574077" w:history="1">
+          <w:hyperlink w:anchor="_Toc166759165" w:history="1">
             <w:r>
               <w:rPr>
                 <w:rStyle w:val="Hipervnculo"/>
               </w:rPr>
+              <w:t>Modelado de ER (Modelo Relacional)</w:t>
+            </w:r>
+            <w:r>
+              <w:rPr>
+                <w:webHidden/>
+              </w:rPr>
+              <w:tab/>
+            </w:r>
+            <w:r>
+              <w:rPr>
+                <w:webHidden/>
+              </w:rPr>
+              <w:fldChar w:fldCharType="begin"/>
+            </w:r>
+            <w:r>
+              <w:rPr>
+                <w:webHidden/>
+              </w:rPr>
+              <w:instrText xml:space="preserve"> PAGEREF _Toc166759165 \h </w:instrText>
+            </w:r>
+            <w:r>
+              <w:rPr>
+                <w:webHidden/>
+              </w:rPr>
+            </w:r>
+            <w:r>
+              <w:rPr>
+                <w:webHidden/>
+              </w:rPr>
+              <w:fldChar w:fldCharType="separate"/>
+            </w:r>
+            <w:r>
+              <w:rPr>
+                <w:webHidden/>
+              </w:rPr>
+              <w:t>7</w:t>
+            </w:r>
+            <w:r>
+              <w:rPr>
+                <w:webHidden/>
+              </w:rPr>
+              <w:fldChar w:fldCharType="end"/>
+            </w:r>
+          </w:hyperlink>
+        </w:p>
+        <w:p>
+          <w:pPr>
+            <w:pStyle w:val="TDC3"/>
+            <w:rPr>
+              <w:rFonts w:asciiTheme="minorHAnsi" w:hAnsiTheme="minorHAnsi" w:cstheme="minorBidi"/>
+            </w:rPr>
+          </w:pPr>
+          <w:hyperlink w:anchor="_Toc166759166" w:history="1">
+            <w:r>
+              <w:rPr>
+                <w:rStyle w:val="Hipervnculo"/>
+              </w:rPr>
               <w:t>Paso a tablas</w:t>
             </w:r>
             <w:r>
@@ -1608,7 +1608,7 @@
               <w:rPr>
                 <w:webHidden/>
               </w:rPr>
-              <w:instrText xml:space="preserve"> PAGEREF _Toc166574077 \h </w:instrText>
+              <w:instrText xml:space="preserve"> PAGEREF _Toc166759166 \h </w:instrText>
             </w:r>
             <w:r>
               <w:rPr>
@@ -1625,7 +1625,7 @@
               <w:rPr>
                 <w:webHidden/>
               </w:rPr>
-              <w:t>5</w:t>
+              <w:t>7</w:t>
             </w:r>
             <w:r>
               <w:rPr>
@@ -1646,7 +1646,7 @@
               <w:noProof/>
             </w:rPr>
           </w:pPr>
-          <w:hyperlink w:anchor="_Toc166574078" w:history="1">
+          <w:hyperlink w:anchor="_Toc166759167" w:history="1">
             <w:r>
               <w:rPr>
                 <w:rStyle w:val="Hipervnculo"/>
@@ -1674,7 +1674,7 @@
                 <w:noProof/>
                 <w:webHidden/>
               </w:rPr>
-              <w:instrText xml:space="preserve"> PAGEREF _Toc166574078 \h </w:instrText>
+              <w:instrText xml:space="preserve"> PAGEREF _Toc166759167 \h </w:instrText>
             </w:r>
             <w:r>
               <w:rPr>
@@ -1694,7 +1694,7 @@
                 <w:noProof/>
                 <w:webHidden/>
               </w:rPr>
-              <w:t>5</w:t>
+              <w:t>7</w:t>
             </w:r>
             <w:r>
               <w:rPr>
@@ -1716,7 +1716,7 @@
               <w:noProof/>
             </w:rPr>
           </w:pPr>
-          <w:hyperlink w:anchor="_Toc166574079" w:history="1">
+          <w:hyperlink w:anchor="_Toc166759168" w:history="1">
             <w:r>
               <w:rPr>
                 <w:rStyle w:val="Hipervnculo"/>
@@ -1744,7 +1744,7 @@
                 <w:noProof/>
                 <w:webHidden/>
               </w:rPr>
-              <w:instrText xml:space="preserve"> PAGEREF _Toc166574079 \h </w:instrText>
+              <w:instrText xml:space="preserve"> PAGEREF _Toc166759168 \h </w:instrText>
             </w:r>
             <w:r>
               <w:rPr>
@@ -1764,7 +1764,7 @@
                 <w:noProof/>
                 <w:webHidden/>
               </w:rPr>
-              <w:t>5</w:t>
+              <w:t>7</w:t>
             </w:r>
             <w:r>
               <w:rPr>
@@ -1786,7 +1786,7 @@
               <w:noProof/>
             </w:rPr>
           </w:pPr>
-          <w:hyperlink w:anchor="_Toc166574080" w:history="1">
+          <w:hyperlink w:anchor="_Toc166759169" w:history="1">
             <w:r>
               <w:rPr>
                 <w:rStyle w:val="Hipervnculo"/>
@@ -1814,7 +1814,7 @@
                 <w:noProof/>
                 <w:webHidden/>
               </w:rPr>
-              <w:instrText xml:space="preserve"> PAGEREF _Toc166574080 \h </w:instrText>
+              <w:instrText xml:space="preserve"> PAGEREF _Toc166759169 \h </w:instrText>
             </w:r>
             <w:r>
               <w:rPr>
@@ -1834,7 +1834,7 @@
                 <w:noProof/>
                 <w:webHidden/>
               </w:rPr>
-              <w:t>5</w:t>
+              <w:t>7</w:t>
             </w:r>
             <w:r>
               <w:rPr>
@@ -1852,7 +1852,7 @@
               <w:rFonts w:asciiTheme="minorHAnsi" w:hAnsiTheme="minorHAnsi" w:cstheme="minorBidi"/>
             </w:rPr>
           </w:pPr>
-          <w:hyperlink w:anchor="_Toc166574081" w:history="1">
+          <w:hyperlink w:anchor="_Toc166759170" w:history="1">
             <w:r>
               <w:rPr>
                 <w:rStyle w:val="Hipervnculo"/>
@@ -1875,7 +1875,7 @@
               <w:rPr>
                 <w:webHidden/>
               </w:rPr>
-              <w:instrText xml:space="preserve"> PAGEREF _Toc166574081 \h </w:instrText>
+              <w:instrText xml:space="preserve"> PAGEREF _Toc166759170 \h </w:instrText>
             </w:r>
             <w:r>
               <w:rPr>
@@ -1892,7 +1892,7 @@
               <w:rPr>
                 <w:webHidden/>
               </w:rPr>
-              <w:t>5</w:t>
+              <w:t>7</w:t>
             </w:r>
             <w:r>
               <w:rPr>
@@ -1909,7 +1909,7 @@
               <w:rFonts w:asciiTheme="minorHAnsi" w:hAnsiTheme="minorHAnsi" w:cstheme="minorBidi"/>
             </w:rPr>
           </w:pPr>
-          <w:hyperlink w:anchor="_Toc166574082" w:history="1">
+          <w:hyperlink w:anchor="_Toc166759171" w:history="1">
             <w:r>
               <w:rPr>
                 <w:rStyle w:val="Hipervnculo"/>
@@ -1932,7 +1932,7 @@
               <w:rPr>
                 <w:webHidden/>
               </w:rPr>
-              <w:instrText xml:space="preserve"> PAGEREF _Toc166574082 \h </w:instrText>
+              <w:instrText xml:space="preserve"> PAGEREF _Toc166759171 \h </w:instrText>
             </w:r>
             <w:r>
               <w:rPr>
@@ -1949,7 +1949,7 @@
               <w:rPr>
                 <w:webHidden/>
               </w:rPr>
-              <w:t>5</w:t>
+              <w:t>7</w:t>
             </w:r>
             <w:r>
               <w:rPr>
@@ -1966,7 +1966,7 @@
               <w:rFonts w:asciiTheme="minorHAnsi" w:hAnsiTheme="minorHAnsi" w:cstheme="minorBidi"/>
             </w:rPr>
           </w:pPr>
-          <w:hyperlink w:anchor="_Toc166574083" w:history="1">
+          <w:hyperlink w:anchor="_Toc166759172" w:history="1">
             <w:r>
               <w:rPr>
                 <w:rStyle w:val="Hipervnculo"/>
@@ -1989,7 +1989,7 @@
               <w:rPr>
                 <w:webHidden/>
               </w:rPr>
-              <w:instrText xml:space="preserve"> PAGEREF _Toc166574083 \h </w:instrText>
+              <w:instrText xml:space="preserve"> PAGEREF _Toc166759172 \h </w:instrText>
             </w:r>
             <w:r>
               <w:rPr>
@@ -2006,7 +2006,7 @@
               <w:rPr>
                 <w:webHidden/>
               </w:rPr>
-              <w:t>5</w:t>
+              <w:t>7</w:t>
             </w:r>
             <w:r>
               <w:rPr>
@@ -2023,7 +2023,7 @@
               <w:rFonts w:asciiTheme="minorHAnsi" w:hAnsiTheme="minorHAnsi" w:cstheme="minorBidi"/>
             </w:rPr>
           </w:pPr>
-          <w:hyperlink w:anchor="_Toc166574084" w:history="1">
+          <w:hyperlink w:anchor="_Toc166759173" w:history="1">
             <w:r>
               <w:rPr>
                 <w:rStyle w:val="Hipervnculo"/>
@@ -2046,7 +2046,7 @@
               <w:rPr>
                 <w:webHidden/>
               </w:rPr>
-              <w:instrText xml:space="preserve"> PAGEREF _Toc166574084 \h </w:instrText>
+              <w:instrText xml:space="preserve"> PAGEREF _Toc166759173 \h </w:instrText>
             </w:r>
             <w:r>
               <w:rPr>
@@ -2063,7 +2063,7 @@
               <w:rPr>
                 <w:webHidden/>
               </w:rPr>
-              <w:t>5</w:t>
+              <w:t>7</w:t>
             </w:r>
             <w:r>
               <w:rPr>
@@ -2080,7 +2080,7 @@
               <w:rFonts w:asciiTheme="minorHAnsi" w:hAnsiTheme="minorHAnsi" w:cstheme="minorBidi"/>
             </w:rPr>
           </w:pPr>
-          <w:hyperlink w:anchor="_Toc166574085" w:history="1">
+          <w:hyperlink w:anchor="_Toc166759174" w:history="1">
             <w:r>
               <w:rPr>
                 <w:rStyle w:val="Hipervnculo"/>
@@ -2103,7 +2103,7 @@
               <w:rPr>
                 <w:webHidden/>
               </w:rPr>
-              <w:instrText xml:space="preserve"> PAGEREF _Toc166574085 \h </w:instrText>
+              <w:instrText xml:space="preserve"> PAGEREF _Toc166759174 \h </w:instrText>
             </w:r>
             <w:r>
               <w:rPr>
@@ -2120,7 +2120,7 @@
               <w:rPr>
                 <w:webHidden/>
               </w:rPr>
-              <w:t>5</w:t>
+              <w:t>7</w:t>
             </w:r>
             <w:r>
               <w:rPr>
@@ -2141,7 +2141,7 @@
               <w:noProof/>
             </w:rPr>
           </w:pPr>
-          <w:hyperlink w:anchor="_Toc166574086" w:history="1">
+          <w:hyperlink w:anchor="_Toc166759175" w:history="1">
             <w:r>
               <w:rPr>
                 <w:rStyle w:val="Hipervnculo"/>
@@ -2169,7 +2169,7 @@
                 <w:noProof/>
                 <w:webHidden/>
               </w:rPr>
-              <w:instrText xml:space="preserve"> PAGEREF _Toc166574086 \h </w:instrText>
+              <w:instrText xml:space="preserve"> PAGEREF _Toc166759175 \h </w:instrText>
             </w:r>
             <w:r>
               <w:rPr>
@@ -2189,7 +2189,7 @@
                 <w:noProof/>
                 <w:webHidden/>
               </w:rPr>
-              <w:t>5</w:t>
+              <w:t>7</w:t>
             </w:r>
             <w:r>
               <w:rPr>
@@ -2211,7 +2211,7 @@
               <w:noProof/>
             </w:rPr>
           </w:pPr>
-          <w:hyperlink w:anchor="_Toc166574087" w:history="1">
+          <w:hyperlink w:anchor="_Toc166759176" w:history="1">
             <w:r>
               <w:rPr>
                 <w:rStyle w:val="Hipervnculo"/>
@@ -2239,7 +2239,7 @@
                 <w:noProof/>
                 <w:webHidden/>
               </w:rPr>
-              <w:instrText xml:space="preserve"> PAGEREF _Toc166574087 \h </w:instrText>
+              <w:instrText xml:space="preserve"> PAGEREF _Toc166759176 \h </w:instrText>
             </w:r>
             <w:r>
               <w:rPr>
@@ -2259,7 +2259,7 @@
                 <w:noProof/>
                 <w:webHidden/>
               </w:rPr>
-              <w:t>5</w:t>
+              <w:t>7</w:t>
             </w:r>
             <w:r>
               <w:rPr>
@@ -2281,7 +2281,7 @@
               <w:noProof/>
             </w:rPr>
           </w:pPr>
-          <w:hyperlink w:anchor="_Toc166574088" w:history="1">
+          <w:hyperlink w:anchor="_Toc166759177" w:history="1">
             <w:r>
               <w:rPr>
                 <w:rStyle w:val="Hipervnculo"/>
@@ -2309,7 +2309,7 @@
                 <w:noProof/>
                 <w:webHidden/>
               </w:rPr>
-              <w:instrText xml:space="preserve"> PAGEREF _Toc166574088 \h </w:instrText>
+              <w:instrText xml:space="preserve"> PAGEREF _Toc166759177 \h </w:instrText>
             </w:r>
             <w:r>
               <w:rPr>
@@ -2329,7 +2329,7 @@
                 <w:noProof/>
                 <w:webHidden/>
               </w:rPr>
-              <w:t>5</w:t>
+              <w:t>7</w:t>
             </w:r>
             <w:r>
               <w:rPr>
@@ -2351,7 +2351,7 @@
               <w:noProof/>
             </w:rPr>
           </w:pPr>
-          <w:hyperlink w:anchor="_Toc166574089" w:history="1">
+          <w:hyperlink w:anchor="_Toc166759178" w:history="1">
             <w:r>
               <w:rPr>
                 <w:rStyle w:val="Hipervnculo"/>
@@ -2379,7 +2379,7 @@
                 <w:noProof/>
                 <w:webHidden/>
               </w:rPr>
-              <w:instrText xml:space="preserve"> PAGEREF _Toc166574089 \h </w:instrText>
+              <w:instrText xml:space="preserve"> PAGEREF _Toc166759178 \h </w:instrText>
             </w:r>
             <w:r>
               <w:rPr>
@@ -2399,7 +2399,7 @@
                 <w:noProof/>
                 <w:webHidden/>
               </w:rPr>
-              <w:t>5</w:t>
+              <w:t>7</w:t>
             </w:r>
             <w:r>
               <w:rPr>
@@ -2421,7 +2421,7 @@
               <w:noProof/>
             </w:rPr>
           </w:pPr>
-          <w:hyperlink w:anchor="_Toc166574090" w:history="1">
+          <w:hyperlink w:anchor="_Toc166759179" w:history="1">
             <w:r>
               <w:rPr>
                 <w:rStyle w:val="Hipervnculo"/>
@@ -2449,7 +2449,7 @@
                 <w:noProof/>
                 <w:webHidden/>
               </w:rPr>
-              <w:instrText xml:space="preserve"> PAGEREF _Toc166574090 \h </w:instrText>
+              <w:instrText xml:space="preserve"> PAGEREF _Toc166759179 \h </w:instrText>
             </w:r>
             <w:r>
               <w:rPr>
@@ -2469,7 +2469,7 @@
                 <w:noProof/>
                 <w:webHidden/>
               </w:rPr>
-              <w:t>5</w:t>
+              <w:t>7</w:t>
             </w:r>
             <w:r>
               <w:rPr>
@@ -2491,7 +2491,7 @@
               <w:noProof/>
             </w:rPr>
           </w:pPr>
-          <w:hyperlink w:anchor="_Toc166574091" w:history="1">
+          <w:hyperlink w:anchor="_Toc166759180" w:history="1">
             <w:r>
               <w:rPr>
                 <w:rStyle w:val="Hipervnculo"/>
@@ -2519,7 +2519,7 @@
                 <w:noProof/>
                 <w:webHidden/>
               </w:rPr>
-              <w:instrText xml:space="preserve"> PAGEREF _Toc166574091 \h </w:instrText>
+              <w:instrText xml:space="preserve"> PAGEREF _Toc166759180 \h </w:instrText>
             </w:r>
             <w:r>
               <w:rPr>
@@ -2539,7 +2539,7 @@
                 <w:noProof/>
                 <w:webHidden/>
               </w:rPr>
-              <w:t>5</w:t>
+              <w:t>7</w:t>
             </w:r>
             <w:r>
               <w:rPr>
@@ -2576,7 +2576,7 @@
           <w:color w:val="000000" w:themeColor="text1"/>
         </w:rPr>
       </w:pPr>
-      <w:bookmarkStart w:id="1" w:name="_Toc166574065"/>
+      <w:bookmarkStart w:id="1" w:name="_Toc166759154"/>
       <w:r>
         <w:rPr>
           <w:rFonts w:ascii="Arial Rounded MT Bold" w:hAnsi="Arial Rounded MT Bold"/>
@@ -2604,7 +2604,7 @@
           <w:szCs w:val="28"/>
         </w:rPr>
       </w:pPr>
-      <w:bookmarkStart w:id="2" w:name="_Toc166574066"/>
+      <w:bookmarkStart w:id="2" w:name="_Toc166759155"/>
       <w:r>
         <w:rPr>
           <w:rFonts w:ascii="Arial Rounded MT Bold" w:hAnsi="Arial Rounded MT Bold"/>
@@ -6024,7 +6024,7 @@
           <w:szCs w:val="28"/>
         </w:rPr>
       </w:pPr>
-      <w:bookmarkStart w:id="3" w:name="_Toc166574067"/>
+      <w:bookmarkStart w:id="3" w:name="_Toc166759156"/>
       <w:r>
         <w:rPr>
           <w:rFonts w:ascii="Arial Rounded MT Bold" w:hAnsi="Arial Rounded MT Bold"/>
@@ -6039,7 +6039,555 @@
     <w:p>
       <w:pPr>
         <w:rPr>
-          <w:rFonts w:ascii="Arial Rounded MT Bold" w:hAnsi="Arial Rounded MT Bold"/>
+          <w:color w:val="000000" w:themeColor="text1"/>
+        </w:rPr>
+      </w:pPr>
+    </w:p>
+    <w:p>
+      <w:pPr>
+        <w:rPr>
+          <w:color w:val="000000" w:themeColor="text1"/>
+        </w:rPr>
+      </w:pPr>
+      <w:r>
+        <w:rPr>
+          <w:color w:val="000000" w:themeColor="text1"/>
+        </w:rPr>
+        <w:t xml:space="preserve">Los objetivos a cumplir en este proyecto son muy concretos, ya que lo que trata es de facilitar y automatizar una tarea ya existente dentro del departamento del SOUCAN. Todo este procedimiento se puede </w:t>
+      </w:r>
+      <w:r>
+        <w:rPr>
+          <w:color w:val="000000" w:themeColor="text1"/>
+        </w:rPr>
+        <w:t>dividir</w:t>
+      </w:r>
+      <w:r>
+        <w:rPr>
+          <w:color w:val="000000" w:themeColor="text1"/>
+        </w:rPr>
+        <w:t xml:space="preserve"> en varias etapas, las cuales serán realizadas de una manera más sencilla, por lo que, a continuación, se realiza un contraste entre lo previo y lo nuevo:</w:t>
+      </w:r>
+    </w:p>
+    <w:p>
+      <w:pPr>
+        <w:rPr>
+          <w:color w:val="000000" w:themeColor="text1"/>
+        </w:rPr>
+      </w:pPr>
+    </w:p>
+    <w:p>
+      <w:pPr>
+        <w:pStyle w:val="Prrafodelista"/>
+        <w:numPr>
+          <w:ilvl w:val="0"/>
+          <w:numId w:val="1"/>
+        </w:numPr>
+        <w:rPr>
+          <w:color w:val="000000" w:themeColor="text1"/>
+        </w:rPr>
+      </w:pPr>
+      <w:r>
+        <w:rPr>
+          <w:color w:val="000000" w:themeColor="text1"/>
+        </w:rPr>
+        <w:t xml:space="preserve">Contacto SOUCAN/Centros: </w:t>
+      </w:r>
+    </w:p>
+    <w:p>
+      <w:pPr>
+        <w:pStyle w:val="Prrafodelista"/>
+        <w:numPr>
+          <w:ilvl w:val="1"/>
+          <w:numId w:val="1"/>
+        </w:numPr>
+        <w:rPr>
+          <w:color w:val="000000" w:themeColor="text1"/>
+        </w:rPr>
+      </w:pPr>
+      <w:r>
+        <w:rPr>
+          <w:color w:val="000000" w:themeColor="text1"/>
+        </w:rPr>
+        <w:t>En la actualidad, la comunicación y las solicitudes se gestionan exclusivamente a través del correo electrónico, lo que puede generar malentendidos y falta de claridad entre las partes involucradas.</w:t>
+      </w:r>
+    </w:p>
+    <w:p>
+      <w:pPr>
+        <w:pStyle w:val="Prrafodelista"/>
+        <w:numPr>
+          <w:ilvl w:val="1"/>
+          <w:numId w:val="1"/>
+        </w:numPr>
+        <w:rPr>
+          <w:color w:val="000000" w:themeColor="text1"/>
+        </w:rPr>
+      </w:pPr>
+      <w:r>
+        <w:rPr>
+          <w:color w:val="000000" w:themeColor="text1"/>
+        </w:rPr>
+        <w:t>Con la implementación de la aplicación, el uso del correo electrónico se limita únicamente al momento en que los centros solicitan un usuario para acceder al servicio. A partir de entonces, la aplicación proporciona una plataforma intuitiva y sencilla que facilita la comunicación y gestión de todas las solicitudes entre ambas partes.</w:t>
+      </w:r>
+    </w:p>
+    <w:p>
+      <w:pPr>
+        <w:rPr>
+          <w:color w:val="000000" w:themeColor="text1"/>
+        </w:rPr>
+      </w:pPr>
+    </w:p>
+    <w:p>
+      <w:pPr>
+        <w:pStyle w:val="Prrafodelista"/>
+        <w:numPr>
+          <w:ilvl w:val="0"/>
+          <w:numId w:val="1"/>
+        </w:numPr>
+        <w:rPr>
+          <w:color w:val="000000" w:themeColor="text1"/>
+        </w:rPr>
+      </w:pPr>
+      <w:r>
+        <w:rPr>
+          <w:color w:val="000000" w:themeColor="text1"/>
+        </w:rPr>
+        <w:t>Disponibilidad de Asignaturas:</w:t>
+      </w:r>
+    </w:p>
+    <w:p>
+      <w:pPr>
+        <w:pStyle w:val="Prrafodelista"/>
+        <w:numPr>
+          <w:ilvl w:val="1"/>
+          <w:numId w:val="1"/>
+        </w:numPr>
+        <w:rPr>
+          <w:color w:val="000000" w:themeColor="text1"/>
+        </w:rPr>
+      </w:pPr>
+      <w:r>
+        <w:rPr>
+          <w:color w:val="000000" w:themeColor="text1"/>
+        </w:rPr>
+        <w:t>Actualmente, los centros se informan sobre las asignaturas disponibles para que sus alumnos puedan realizar la EBAU consultando la página web de la Universidad. Luego, notifican al SOUCAN sobre las asignaturas para las cuales prevén que los estudiantes se presenten, con el fin de determinar qué aulas pueden requerir adaptaciones</w:t>
+      </w:r>
+      <w:r>
+        <w:rPr>
+          <w:color w:val="000000" w:themeColor="text1"/>
+        </w:rPr>
+        <w:t>.</w:t>
+      </w:r>
+    </w:p>
+    <w:p>
+      <w:pPr>
+        <w:pStyle w:val="Prrafodelista"/>
+        <w:numPr>
+          <w:ilvl w:val="1"/>
+          <w:numId w:val="1"/>
+        </w:numPr>
+        <w:rPr>
+          <w:color w:val="000000" w:themeColor="text1"/>
+        </w:rPr>
+      </w:pPr>
+      <w:r>
+        <w:rPr>
+          <w:color w:val="000000" w:themeColor="text1"/>
+        </w:rPr>
+        <w:t>La aplicación tiene la capacidad de gestionar las asignaturas que son visibles en el formulario de registro desde el apartado de Access. Esto permite mantener actualizado y estructurado el listado de asignaturas</w:t>
+      </w:r>
+      <w:r>
+        <w:rPr>
+          <w:color w:val="000000" w:themeColor="text1"/>
+        </w:rPr>
+        <w:t xml:space="preserve"> disponibles para cada convocatoria</w:t>
+      </w:r>
+      <w:r>
+        <w:rPr>
+          <w:color w:val="000000" w:themeColor="text1"/>
+        </w:rPr>
+        <w:t>, dividido en las distintas fases</w:t>
+      </w:r>
+      <w:r>
+        <w:rPr>
+          <w:color w:val="000000" w:themeColor="text1"/>
+        </w:rPr>
+        <w:t xml:space="preserve"> con las que cuenta </w:t>
+      </w:r>
+      <w:r>
+        <w:rPr>
+          <w:color w:val="000000" w:themeColor="text1"/>
+        </w:rPr>
+        <w:t>la EBAU. Como resultado, los centros pueden realizar el registro de asignaturas de manera más sencilla y automática, sin necesidad de consultar la página web de la Universidad.</w:t>
+      </w:r>
+    </w:p>
+    <w:p>
+      <w:pPr>
+        <w:rPr>
+          <w:color w:val="000000" w:themeColor="text1"/>
+        </w:rPr>
+      </w:pPr>
+    </w:p>
+    <w:p>
+      <w:pPr>
+        <w:pStyle w:val="Prrafodelista"/>
+        <w:numPr>
+          <w:ilvl w:val="0"/>
+          <w:numId w:val="1"/>
+        </w:numPr>
+        <w:rPr>
+          <w:color w:val="000000" w:themeColor="text1"/>
+        </w:rPr>
+      </w:pPr>
+      <w:r>
+        <w:rPr>
+          <w:color w:val="000000" w:themeColor="text1"/>
+        </w:rPr>
+        <w:t>Disponibilidad de Adaptaciones para diagnósticos:</w:t>
+      </w:r>
+    </w:p>
+    <w:p>
+      <w:pPr>
+        <w:pStyle w:val="Prrafodelista"/>
+        <w:numPr>
+          <w:ilvl w:val="1"/>
+          <w:numId w:val="1"/>
+        </w:numPr>
+        <w:rPr>
+          <w:color w:val="000000" w:themeColor="text1"/>
+        </w:rPr>
+      </w:pPr>
+      <w:r>
+        <w:rPr>
+          <w:color w:val="000000" w:themeColor="text1"/>
+        </w:rPr>
+        <w:t>La organización de las adaptaciones disponibles para estudiantes con diagnósticos específicos se gestiona mediante la selección de las adaptaciones pertinentes para cada caso individual</w:t>
+      </w:r>
+      <w:r>
+        <w:rPr>
+          <w:color w:val="000000" w:themeColor="text1"/>
+        </w:rPr>
+        <w:t xml:space="preserve"> en función de la solicitud que se realice</w:t>
+      </w:r>
+      <w:r>
+        <w:rPr>
+          <w:color w:val="000000" w:themeColor="text1"/>
+        </w:rPr>
+        <w:t xml:space="preserve">. </w:t>
+      </w:r>
+      <w:r>
+        <w:rPr>
+          <w:color w:val="000000" w:themeColor="text1"/>
+        </w:rPr>
+        <w:t>Esto provoca que</w:t>
+      </w:r>
+      <w:r>
+        <w:rPr>
+          <w:color w:val="000000" w:themeColor="text1"/>
+        </w:rPr>
+        <w:t xml:space="preserve"> </w:t>
+      </w:r>
+      <w:r>
+        <w:rPr>
+          <w:color w:val="000000" w:themeColor="text1"/>
+        </w:rPr>
+        <w:t>el proceso resulte</w:t>
+      </w:r>
+      <w:r>
+        <w:rPr>
+          <w:color w:val="000000" w:themeColor="text1"/>
+        </w:rPr>
+        <w:t xml:space="preserve"> tedioso y</w:t>
+      </w:r>
+      <w:r>
+        <w:rPr>
+          <w:color w:val="000000" w:themeColor="text1"/>
+        </w:rPr>
+        <w:t xml:space="preserve"> complejo, por lo que</w:t>
+      </w:r>
+      <w:r>
+        <w:rPr>
+          <w:color w:val="000000" w:themeColor="text1"/>
+        </w:rPr>
+        <w:t xml:space="preserve"> debería </w:t>
+      </w:r>
+      <w:r>
+        <w:rPr>
+          <w:color w:val="000000" w:themeColor="text1"/>
+        </w:rPr>
+        <w:t>estar</w:t>
+      </w:r>
+      <w:r>
+        <w:rPr>
+          <w:color w:val="000000" w:themeColor="text1"/>
+        </w:rPr>
+        <w:t xml:space="preserve"> automatizado para agilizar el trabajo.</w:t>
+      </w:r>
+    </w:p>
+    <w:p>
+      <w:pPr>
+        <w:pStyle w:val="Prrafodelista"/>
+        <w:numPr>
+          <w:ilvl w:val="1"/>
+          <w:numId w:val="1"/>
+        </w:numPr>
+        <w:rPr>
+          <w:color w:val="000000" w:themeColor="text1"/>
+        </w:rPr>
+      </w:pPr>
+      <w:r>
+        <w:rPr>
+          <w:color w:val="000000" w:themeColor="text1"/>
+        </w:rPr>
+        <w:t>La aplicación simplifica y acelera este proceso al estructurarlo de manera que, antes de abrir los plazos de registro, se establecen las adaptaciones disponibles para cada posible diagnóstico. Esto estandariza el proceso y permite que todos los estudiantes puedan realizar la solicitud de manera más intuitiva</w:t>
+      </w:r>
+      <w:r>
+        <w:rPr>
+          <w:color w:val="000000" w:themeColor="text1"/>
+        </w:rPr>
+        <w:t xml:space="preserve"> sin dar lugar a confusiones</w:t>
+      </w:r>
+      <w:r>
+        <w:rPr>
+          <w:color w:val="000000" w:themeColor="text1"/>
+        </w:rPr>
+        <w:t>.</w:t>
+      </w:r>
+    </w:p>
+    <w:p>
+      <w:pPr>
+        <w:rPr>
+          <w:color w:val="000000" w:themeColor="text1"/>
+        </w:rPr>
+      </w:pPr>
+    </w:p>
+    <w:p>
+      <w:pPr>
+        <w:pStyle w:val="Prrafodelista"/>
+        <w:numPr>
+          <w:ilvl w:val="0"/>
+          <w:numId w:val="1"/>
+        </w:numPr>
+        <w:rPr>
+          <w:color w:val="000000" w:themeColor="text1"/>
+        </w:rPr>
+      </w:pPr>
+      <w:r>
+        <w:rPr>
+          <w:color w:val="000000" w:themeColor="text1"/>
+        </w:rPr>
+        <w:t xml:space="preserve">Asignación de Sedes de EBAU para centros: </w:t>
+      </w:r>
+    </w:p>
+    <w:p>
+      <w:pPr>
+        <w:pStyle w:val="Prrafodelista"/>
+        <w:numPr>
+          <w:ilvl w:val="1"/>
+          <w:numId w:val="1"/>
+        </w:numPr>
+        <w:rPr>
+          <w:color w:val="000000" w:themeColor="text1"/>
+        </w:rPr>
+      </w:pPr>
+      <w:r>
+        <w:rPr>
+          <w:color w:val="000000" w:themeColor="text1"/>
+        </w:rPr>
+        <w:lastRenderedPageBreak/>
+        <w:t>La universidad comunica a los centros la ubicación donde se llevará a cabo la EBAU mediante correo electrónico. Esto significa que los centros deben documentar esta información para evitar extravíos y la necesidad de solicitar recordatorios</w:t>
+      </w:r>
+      <w:r>
+        <w:rPr>
+          <w:color w:val="000000" w:themeColor="text1"/>
+        </w:rPr>
+        <w:t xml:space="preserve"> de la misma</w:t>
+      </w:r>
+      <w:r>
+        <w:rPr>
+          <w:color w:val="000000" w:themeColor="text1"/>
+        </w:rPr>
+        <w:t>.</w:t>
+      </w:r>
+    </w:p>
+    <w:p>
+      <w:pPr>
+        <w:pStyle w:val="Prrafodelista"/>
+        <w:numPr>
+          <w:ilvl w:val="1"/>
+          <w:numId w:val="1"/>
+        </w:numPr>
+        <w:rPr>
+          <w:color w:val="000000" w:themeColor="text1"/>
+        </w:rPr>
+      </w:pPr>
+      <w:r>
+        <w:rPr>
+          <w:color w:val="000000" w:themeColor="text1"/>
+        </w:rPr>
+        <w:t>Sin embargo, dentro del servicio, el SOUCAN tiene la capacidad de asignar o actualizar la sede de cada centro. Esto garantiza que los centros tengan acceso a esta información de manera rápida y sin riesgo de perderla. De esta manera, se elimina la necesidad de que los centros documenten activamente esta información, ya que pueden confiar en que estará disponible y actualizada en el serv</w:t>
+      </w:r>
+      <w:r>
+        <w:rPr>
+          <w:color w:val="000000" w:themeColor="text1"/>
+        </w:rPr>
+        <w:t>icio proporcionado</w:t>
+      </w:r>
+      <w:r>
+        <w:rPr>
+          <w:color w:val="000000" w:themeColor="text1"/>
+        </w:rPr>
+        <w:t>.</w:t>
+      </w:r>
+    </w:p>
+    <w:p>
+      <w:pPr>
+        <w:rPr>
+          <w:color w:val="000000" w:themeColor="text1"/>
+        </w:rPr>
+      </w:pPr>
+    </w:p>
+    <w:p>
+      <w:pPr>
+        <w:pStyle w:val="Prrafodelista"/>
+        <w:numPr>
+          <w:ilvl w:val="0"/>
+          <w:numId w:val="1"/>
+        </w:numPr>
+        <w:rPr>
+          <w:color w:val="000000" w:themeColor="text1"/>
+        </w:rPr>
+      </w:pPr>
+      <w:r>
+        <w:rPr>
+          <w:color w:val="000000" w:themeColor="text1"/>
+        </w:rPr>
+        <w:t>Organización y Disponibilidad de Documentación sobre Estudiantes:</w:t>
+      </w:r>
+    </w:p>
+    <w:p>
+      <w:pPr>
+        <w:pStyle w:val="Prrafodelista"/>
+        <w:numPr>
+          <w:ilvl w:val="1"/>
+          <w:numId w:val="1"/>
+        </w:numPr>
+        <w:rPr>
+          <w:color w:val="000000" w:themeColor="text1"/>
+        </w:rPr>
+      </w:pPr>
+      <w:r>
+        <w:rPr>
+          <w:color w:val="000000" w:themeColor="text1"/>
+        </w:rPr>
+        <w:t>La recopilación de los documentos necesarios para que un estudiante pueda solicitar las adaptaciones necesarias durante el examen se vuelve compleja debido al volumen de archivos almacenados y su distribución en varias carpetas. Esta organización de archivos provoca que sea tedioso encontrar documentos específicos de estudiantes en concreto en caso de necesitar revisarlos. Además, los centros pueden adjuntar archivos incorrectos, lo que requiere que el SOUCAN se ponga en contacto, solicite el cambio de documento, elimine el incorrecto y finalmente almacene el correcto.</w:t>
+      </w:r>
+    </w:p>
+    <w:p>
+      <w:pPr>
+        <w:pStyle w:val="Prrafodelista"/>
+        <w:numPr>
+          <w:ilvl w:val="1"/>
+          <w:numId w:val="1"/>
+        </w:numPr>
+        <w:rPr>
+          <w:color w:val="000000" w:themeColor="text1"/>
+        </w:rPr>
+      </w:pPr>
+      <w:r>
+        <w:rPr>
+          <w:color w:val="000000" w:themeColor="text1"/>
+        </w:rPr>
+        <w:t>Se ha implementado una funcionalidad que, al rellenar el formulario, solicita el documento necesario, permitiendo que sea renombrado de manera estandarizada. Esto facilita la búsqueda del documento cuando sea necesario. Además, el SOUCAN tiene la capacidad de revisar la información de un estudiante registrado y visualizar sus documentos. En caso de ser necesario, puede validarlos o rechazarlos, lo que indica a los centros que deben realizar el cambio de archivo correspondiente</w:t>
+      </w:r>
+      <w:r>
+        <w:rPr>
+          <w:color w:val="000000" w:themeColor="text1"/>
+        </w:rPr>
+        <w:t xml:space="preserve"> a través del servicio</w:t>
+      </w:r>
+      <w:r>
+        <w:rPr>
+          <w:color w:val="000000" w:themeColor="text1"/>
+        </w:rPr>
+        <w:t>.</w:t>
+      </w:r>
+    </w:p>
+    <w:p>
+      <w:pPr>
+        <w:pStyle w:val="Prrafodelista"/>
+        <w:numPr>
+          <w:ilvl w:val="0"/>
+          <w:numId w:val="1"/>
+        </w:numPr>
+        <w:rPr>
+          <w:color w:val="000000" w:themeColor="text1"/>
+        </w:rPr>
+      </w:pPr>
+      <w:r>
+        <w:rPr>
+          <w:color w:val="000000" w:themeColor="text1"/>
+        </w:rPr>
+        <w:t>Documentación acerca de Reuniones sobre E</w:t>
+      </w:r>
+      <w:r>
+        <w:rPr>
+          <w:color w:val="000000" w:themeColor="text1"/>
+        </w:rPr>
+        <w:t>studiantes:</w:t>
+      </w:r>
+    </w:p>
+    <w:p>
+      <w:pPr>
+        <w:pStyle w:val="Prrafodelista"/>
+        <w:numPr>
+          <w:ilvl w:val="1"/>
+          <w:numId w:val="1"/>
+        </w:numPr>
+        <w:rPr>
+          <w:color w:val="000000" w:themeColor="text1"/>
+        </w:rPr>
+      </w:pPr>
+    </w:p>
+    <w:p>
+      <w:pPr>
+        <w:rPr>
+          <w:color w:val="000000" w:themeColor="text1"/>
+        </w:rPr>
+      </w:pPr>
+    </w:p>
+    <w:p>
+      <w:pPr>
+        <w:pStyle w:val="Prrafodelista"/>
+        <w:numPr>
+          <w:ilvl w:val="0"/>
+          <w:numId w:val="1"/>
+        </w:numPr>
+        <w:rPr>
+          <w:color w:val="000000" w:themeColor="text1"/>
+        </w:rPr>
+      </w:pPr>
+      <w:r>
+        <w:rPr>
+          <w:color w:val="000000" w:themeColor="text1"/>
+        </w:rPr>
+        <w:t>Persistencia de Datos:</w:t>
+      </w:r>
+    </w:p>
+    <w:p>
+      <w:pPr>
+        <w:pStyle w:val="Prrafodelista"/>
+        <w:numPr>
+          <w:ilvl w:val="1"/>
+          <w:numId w:val="1"/>
+        </w:numPr>
+        <w:rPr>
+          <w:color w:val="000000" w:themeColor="text1"/>
+        </w:rPr>
+      </w:pPr>
+    </w:p>
+    <w:p>
+      <w:pPr>
+        <w:rPr>
           <w:color w:val="000000" w:themeColor="text1"/>
         </w:rPr>
       </w:pPr>
@@ -6052,12 +6600,13 @@
           <w:color w:val="000000" w:themeColor="text1"/>
         </w:rPr>
       </w:pPr>
-      <w:bookmarkStart w:id="4" w:name="_Toc166574068"/>
-      <w:r>
-        <w:rPr>
-          <w:rFonts w:ascii="Arial Rounded MT Bold" w:hAnsi="Arial Rounded MT Bold"/>
-          <w:color w:val="000000" w:themeColor="text1"/>
-        </w:rPr>
+      <w:bookmarkStart w:id="4" w:name="_Toc166759157"/>
+      <w:r>
+        <w:rPr>
+          <w:rFonts w:ascii="Arial Rounded MT Bold" w:hAnsi="Arial Rounded MT Bold"/>
+          <w:color w:val="000000" w:themeColor="text1"/>
+        </w:rPr>
+        <w:lastRenderedPageBreak/>
         <w:t>METODOLOGÍA Y CALENDARIO</w:t>
       </w:r>
       <w:bookmarkEnd w:id="4"/>
@@ -6070,7 +6619,7 @@
           <w:color w:val="000000" w:themeColor="text1"/>
         </w:rPr>
       </w:pPr>
-      <w:bookmarkStart w:id="5" w:name="_Toc166574069"/>
+      <w:bookmarkStart w:id="5" w:name="_Toc166759158"/>
       <w:r>
         <w:rPr>
           <w:rFonts w:ascii="Arial Rounded MT Bold" w:hAnsi="Arial Rounded MT Bold"/>
@@ -6088,7 +6637,7 @@
           <w:color w:val="000000" w:themeColor="text1"/>
         </w:rPr>
       </w:pPr>
-      <w:bookmarkStart w:id="6" w:name="_Toc166574070"/>
+      <w:bookmarkStart w:id="6" w:name="_Toc166759159"/>
       <w:r>
         <w:rPr>
           <w:rFonts w:ascii="Arial Rounded MT Bold" w:hAnsi="Arial Rounded MT Bold"/>
@@ -6106,7 +6655,7 @@
           <w:color w:val="000000" w:themeColor="text1"/>
         </w:rPr>
       </w:pPr>
-      <w:bookmarkStart w:id="7" w:name="_Toc166574071"/>
+      <w:bookmarkStart w:id="7" w:name="_Toc166759160"/>
       <w:r>
         <w:rPr>
           <w:rFonts w:ascii="Arial Rounded MT Bold" w:hAnsi="Arial Rounded MT Bold"/>
@@ -6124,7 +6673,7 @@
           <w:color w:val="000000" w:themeColor="text1"/>
         </w:rPr>
       </w:pPr>
-      <w:bookmarkStart w:id="8" w:name="_Toc166574072"/>
+      <w:bookmarkStart w:id="8" w:name="_Toc166759161"/>
       <w:r>
         <w:rPr>
           <w:rFonts w:ascii="Arial Rounded MT Bold" w:hAnsi="Arial Rounded MT Bold"/>
@@ -6142,7 +6691,7 @@
           <w:color w:val="000000" w:themeColor="text1"/>
         </w:rPr>
       </w:pPr>
-      <w:bookmarkStart w:id="9" w:name="_Toc166574073"/>
+      <w:bookmarkStart w:id="9" w:name="_Toc166759162"/>
       <w:r>
         <w:rPr>
           <w:rFonts w:ascii="Arial Rounded MT Bold" w:hAnsi="Arial Rounded MT Bold"/>
@@ -6168,7 +6717,7 @@
           <w:sz w:val="28"/>
         </w:rPr>
       </w:pPr>
-      <w:bookmarkStart w:id="10" w:name="_Toc166574074"/>
+      <w:bookmarkStart w:id="10" w:name="_Toc166759163"/>
       <w:r>
         <w:rPr>
           <w:rFonts w:ascii="Arial Rounded MT Bold" w:hAnsi="Arial Rounded MT Bold"/>
@@ -6187,7 +6736,7 @@
           <w:color w:val="000000" w:themeColor="text1"/>
         </w:rPr>
       </w:pPr>
-      <w:bookmarkStart w:id="11" w:name="_Toc166574075"/>
+      <w:bookmarkStart w:id="11" w:name="_Toc166759164"/>
       <w:r>
         <w:rPr>
           <w:rFonts w:ascii="Arial Rounded MT Bold" w:hAnsi="Arial Rounded MT Bold"/>
@@ -6205,7 +6754,7 @@
           <w:color w:val="000000" w:themeColor="text1"/>
         </w:rPr>
       </w:pPr>
-      <w:bookmarkStart w:id="12" w:name="_Toc166574076"/>
+      <w:bookmarkStart w:id="12" w:name="_Toc166759165"/>
       <w:r>
         <w:rPr>
           <w:rFonts w:ascii="Arial Rounded MT Bold" w:hAnsi="Arial Rounded MT Bold"/>
@@ -6223,7 +6772,7 @@
           <w:color w:val="000000" w:themeColor="text1"/>
         </w:rPr>
       </w:pPr>
-      <w:bookmarkStart w:id="13" w:name="_Toc166574077"/>
+      <w:bookmarkStart w:id="13" w:name="_Toc166759166"/>
       <w:r>
         <w:rPr>
           <w:rFonts w:ascii="Arial Rounded MT Bold" w:hAnsi="Arial Rounded MT Bold"/>
@@ -6241,7 +6790,7 @@
           <w:color w:val="000000" w:themeColor="text1"/>
         </w:rPr>
       </w:pPr>
-      <w:bookmarkStart w:id="14" w:name="_Toc166574078"/>
+      <w:bookmarkStart w:id="14" w:name="_Toc166759167"/>
       <w:r>
         <w:rPr>
           <w:rFonts w:ascii="Arial Rounded MT Bold" w:hAnsi="Arial Rounded MT Bold"/>
@@ -6275,7 +6824,7 @@
           <w:sz w:val="28"/>
         </w:rPr>
       </w:pPr>
-      <w:bookmarkStart w:id="15" w:name="_Toc166574079"/>
+      <w:bookmarkStart w:id="15" w:name="_Toc166759168"/>
       <w:r>
         <w:rPr>
           <w:rFonts w:ascii="Arial Rounded MT Bold" w:hAnsi="Arial Rounded MT Bold"/>
@@ -6295,7 +6844,7 @@
           <w:sz w:val="28"/>
         </w:rPr>
       </w:pPr>
-      <w:bookmarkStart w:id="16" w:name="_Toc166574080"/>
+      <w:bookmarkStart w:id="16" w:name="_Toc166759169"/>
       <w:r>
         <w:rPr>
           <w:rFonts w:ascii="Arial Rounded MT Bold" w:hAnsi="Arial Rounded MT Bold"/>
@@ -6314,7 +6863,7 @@
           <w:color w:val="000000" w:themeColor="text1"/>
         </w:rPr>
       </w:pPr>
-      <w:bookmarkStart w:id="17" w:name="_Toc166574081"/>
+      <w:bookmarkStart w:id="17" w:name="_Toc166759170"/>
       <w:r>
         <w:rPr>
           <w:rFonts w:ascii="Arial Rounded MT Bold" w:hAnsi="Arial Rounded MT Bold"/>
@@ -6332,7 +6881,7 @@
           <w:color w:val="000000" w:themeColor="text1"/>
         </w:rPr>
       </w:pPr>
-      <w:bookmarkStart w:id="18" w:name="_Toc166574082"/>
+      <w:bookmarkStart w:id="18" w:name="_Toc166759171"/>
       <w:r>
         <w:rPr>
           <w:rFonts w:ascii="Arial Rounded MT Bold" w:hAnsi="Arial Rounded MT Bold"/>
@@ -6390,7 +6939,7 @@
           <w:color w:val="000000" w:themeColor="text1"/>
         </w:rPr>
       </w:pPr>
-      <w:bookmarkStart w:id="19" w:name="_Toc166574083"/>
+      <w:bookmarkStart w:id="19" w:name="_Toc166759172"/>
       <w:r>
         <w:rPr>
           <w:rFonts w:ascii="Arial Rounded MT Bold" w:hAnsi="Arial Rounded MT Bold"/>
@@ -6433,7 +6982,7 @@
           <w:color w:val="000000" w:themeColor="text1"/>
         </w:rPr>
       </w:pPr>
-      <w:bookmarkStart w:id="20" w:name="_Toc166574084"/>
+      <w:bookmarkStart w:id="20" w:name="_Toc166759173"/>
       <w:r>
         <w:rPr>
           <w:rFonts w:ascii="Arial Rounded MT Bold" w:hAnsi="Arial Rounded MT Bold"/>
@@ -6451,7 +7000,7 @@
           <w:color w:val="000000" w:themeColor="text1"/>
         </w:rPr>
       </w:pPr>
-      <w:bookmarkStart w:id="21" w:name="_Toc166574085"/>
+      <w:bookmarkStart w:id="21" w:name="_Toc166759174"/>
       <w:r>
         <w:rPr>
           <w:rFonts w:ascii="Arial Rounded MT Bold" w:hAnsi="Arial Rounded MT Bold"/>
@@ -6477,13 +7026,12 @@
           <w:color w:val="000000" w:themeColor="text1"/>
         </w:rPr>
       </w:pPr>
-      <w:bookmarkStart w:id="22" w:name="_Toc166574086"/>
-      <w:r>
-        <w:rPr>
-          <w:rFonts w:ascii="Arial Rounded MT Bold" w:hAnsi="Arial Rounded MT Bold"/>
-          <w:color w:val="000000" w:themeColor="text1"/>
-        </w:rPr>
-        <w:lastRenderedPageBreak/>
+      <w:bookmarkStart w:id="22" w:name="_Toc166759175"/>
+      <w:r>
+        <w:rPr>
+          <w:rFonts w:ascii="Arial Rounded MT Bold" w:hAnsi="Arial Rounded MT Bold"/>
+          <w:color w:val="000000" w:themeColor="text1"/>
+        </w:rPr>
         <w:t>PRUEBAS: UNITARIAS, INTEGRACIÓN Y ACEPTACIÓN</w:t>
       </w:r>
       <w:bookmarkEnd w:id="22"/>
@@ -6496,7 +7044,7 @@
           <w:color w:val="000000" w:themeColor="text1"/>
         </w:rPr>
       </w:pPr>
-      <w:bookmarkStart w:id="23" w:name="_Toc166574087"/>
+      <w:bookmarkStart w:id="23" w:name="_Toc166759176"/>
       <w:r>
         <w:rPr>
           <w:rFonts w:ascii="Arial Rounded MT Bold" w:hAnsi="Arial Rounded MT Bold"/>
@@ -6514,7 +7062,7 @@
           <w:color w:val="000000" w:themeColor="text1"/>
         </w:rPr>
       </w:pPr>
-      <w:bookmarkStart w:id="24" w:name="_Toc166574088"/>
+      <w:bookmarkStart w:id="24" w:name="_Toc166759177"/>
       <w:r>
         <w:rPr>
           <w:rFonts w:ascii="Arial Rounded MT Bold" w:hAnsi="Arial Rounded MT Bold"/>
@@ -6532,7 +7080,7 @@
           <w:color w:val="000000" w:themeColor="text1"/>
         </w:rPr>
       </w:pPr>
-      <w:bookmarkStart w:id="25" w:name="_Toc166574089"/>
+      <w:bookmarkStart w:id="25" w:name="_Toc166759178"/>
       <w:r>
         <w:rPr>
           <w:rFonts w:ascii="Arial Rounded MT Bold" w:hAnsi="Arial Rounded MT Bold"/>
@@ -6550,7 +7098,7 @@
           <w:color w:val="000000" w:themeColor="text1"/>
         </w:rPr>
       </w:pPr>
-      <w:bookmarkStart w:id="26" w:name="_Toc166574090"/>
+      <w:bookmarkStart w:id="26" w:name="_Toc166759179"/>
       <w:r>
         <w:rPr>
           <w:rFonts w:ascii="Arial Rounded MT Bold" w:hAnsi="Arial Rounded MT Bold"/>
@@ -6568,7 +7116,7 @@
           <w:color w:val="000000" w:themeColor="text1"/>
         </w:rPr>
       </w:pPr>
-      <w:bookmarkStart w:id="27" w:name="_Toc166574091"/>
+      <w:bookmarkStart w:id="27" w:name="_Toc166759180"/>
       <w:r>
         <w:rPr>
           <w:rFonts w:ascii="Arial Rounded MT Bold" w:hAnsi="Arial Rounded MT Bold"/>
@@ -6580,7 +7128,7 @@
     </w:p>
     <w:p/>
     <w:sectPr>
-      <w:footerReference w:type="default" r:id="rId8"/>
+      <w:footerReference w:type="default" r:id="rId9"/>
       <w:pgSz w:w="11906" w:h="16838"/>
       <w:pgMar w:top="1417" w:right="1701" w:bottom="1417" w:left="1701" w:header="708" w:footer="708" w:gutter="0"/>
       <w:cols w:space="708"/>
@@ -6652,7 +7200,7 @@
         <w:noProof/>
         <w:color w:val="000000" w:themeColor="text1"/>
       </w:rPr>
-      <w:t>5</w:t>
+      <w:t>7</w:t>
     </w:r>
     <w:r>
       <w:rPr>
@@ -6688,6 +7236,126 @@
     </w:p>
   </w:footnote>
 </w:footnotes>
+</file>
+
+<file path=word/numbering.xml><?xml version="1.0" encoding="utf-8"?>
+<w:numbering xmlns:wpc="http://schemas.microsoft.com/office/word/2010/wordprocessingCanvas" xmlns:cx="http://schemas.microsoft.com/office/drawing/2014/chartex" xmlns:cx1="http://schemas.microsoft.com/office/drawing/2015/9/8/chartex" xmlns:mc="http://schemas.openxmlformats.org/markup-compatibility/2006" xmlns:o="urn:schemas-microsoft-com:office:office" xmlns:r="http://schemas.openxmlformats.org/officeDocument/2006/relationships" xmlns:m="http://schemas.openxmlformats.org/officeDocument/2006/math" xmlns:v="urn:schemas-microsoft-com:vml" xmlns:wp14="http://schemas.microsoft.com/office/word/2010/wordprocessingDrawing" xmlns:wp="http://schemas.openxmlformats.org/drawingml/2006/wordprocessingDrawing" xmlns:w10="urn:schemas-microsoft-com:office:word" xmlns:w="http://schemas.openxmlformats.org/wordprocessingml/2006/main" xmlns:w14="http://schemas.microsoft.com/office/word/2010/wordml" xmlns:w15="http://schemas.microsoft.com/office/word/2012/wordml" xmlns:w16se="http://schemas.microsoft.com/office/word/2015/wordml/symex" xmlns:wpg="http://schemas.microsoft.com/office/word/2010/wordprocessingGroup" xmlns:wpi="http://schemas.microsoft.com/office/word/2010/wordprocessingInk" xmlns:wne="http://schemas.microsoft.com/office/word/2006/wordml" xmlns:wps="http://schemas.microsoft.com/office/word/2010/wordprocessingShape" mc:Ignorable="w14 w15 w16se wp14">
+  <w:abstractNum w:abstractNumId="0" w15:restartNumberingAfterBreak="0">
+    <w:nsid w:val="48215819"/>
+    <w:multiLevelType w:val="hybridMultilevel"/>
+    <w:tmpl w:val="1156625C"/>
+    <w:lvl w:ilvl="0" w:tplc="D4348E1A">
+      <w:numFmt w:val="bullet"/>
+      <w:lvlText w:val="-"/>
+      <w:lvlJc w:val="left"/>
+      <w:pPr>
+        <w:ind w:left="720" w:hanging="360"/>
+      </w:pPr>
+      <w:rPr>
+        <w:rFonts w:ascii="Times New Roman" w:eastAsia="Times New Roman" w:hAnsi="Times New Roman" w:cs="Times New Roman" w:hint="default"/>
+      </w:rPr>
+    </w:lvl>
+    <w:lvl w:ilvl="1" w:tplc="0C0A0003">
+      <w:start w:val="1"/>
+      <w:numFmt w:val="bullet"/>
+      <w:lvlText w:val="o"/>
+      <w:lvlJc w:val="left"/>
+      <w:pPr>
+        <w:ind w:left="1440" w:hanging="360"/>
+      </w:pPr>
+      <w:rPr>
+        <w:rFonts w:ascii="Courier New" w:hAnsi="Courier New" w:cs="Courier New" w:hint="default"/>
+      </w:rPr>
+    </w:lvl>
+    <w:lvl w:ilvl="2" w:tplc="0C0A0005" w:tentative="1">
+      <w:start w:val="1"/>
+      <w:numFmt w:val="bullet"/>
+      <w:lvlText w:val=""/>
+      <w:lvlJc w:val="left"/>
+      <w:pPr>
+        <w:ind w:left="2160" w:hanging="360"/>
+      </w:pPr>
+      <w:rPr>
+        <w:rFonts w:ascii="Wingdings" w:hAnsi="Wingdings" w:hint="default"/>
+      </w:rPr>
+    </w:lvl>
+    <w:lvl w:ilvl="3" w:tplc="0C0A0001" w:tentative="1">
+      <w:start w:val="1"/>
+      <w:numFmt w:val="bullet"/>
+      <w:lvlText w:val=""/>
+      <w:lvlJc w:val="left"/>
+      <w:pPr>
+        <w:ind w:left="2880" w:hanging="360"/>
+      </w:pPr>
+      <w:rPr>
+        <w:rFonts w:ascii="Symbol" w:hAnsi="Symbol" w:hint="default"/>
+      </w:rPr>
+    </w:lvl>
+    <w:lvl w:ilvl="4" w:tplc="0C0A0003" w:tentative="1">
+      <w:start w:val="1"/>
+      <w:numFmt w:val="bullet"/>
+      <w:lvlText w:val="o"/>
+      <w:lvlJc w:val="left"/>
+      <w:pPr>
+        <w:ind w:left="3600" w:hanging="360"/>
+      </w:pPr>
+      <w:rPr>
+        <w:rFonts w:ascii="Courier New" w:hAnsi="Courier New" w:cs="Courier New" w:hint="default"/>
+      </w:rPr>
+    </w:lvl>
+    <w:lvl w:ilvl="5" w:tplc="0C0A0005" w:tentative="1">
+      <w:start w:val="1"/>
+      <w:numFmt w:val="bullet"/>
+      <w:lvlText w:val=""/>
+      <w:lvlJc w:val="left"/>
+      <w:pPr>
+        <w:ind w:left="4320" w:hanging="360"/>
+      </w:pPr>
+      <w:rPr>
+        <w:rFonts w:ascii="Wingdings" w:hAnsi="Wingdings" w:hint="default"/>
+      </w:rPr>
+    </w:lvl>
+    <w:lvl w:ilvl="6" w:tplc="0C0A0001" w:tentative="1">
+      <w:start w:val="1"/>
+      <w:numFmt w:val="bullet"/>
+      <w:lvlText w:val=""/>
+      <w:lvlJc w:val="left"/>
+      <w:pPr>
+        <w:ind w:left="5040" w:hanging="360"/>
+      </w:pPr>
+      <w:rPr>
+        <w:rFonts w:ascii="Symbol" w:hAnsi="Symbol" w:hint="default"/>
+      </w:rPr>
+    </w:lvl>
+    <w:lvl w:ilvl="7" w:tplc="0C0A0003" w:tentative="1">
+      <w:start w:val="1"/>
+      <w:numFmt w:val="bullet"/>
+      <w:lvlText w:val="o"/>
+      <w:lvlJc w:val="left"/>
+      <w:pPr>
+        <w:ind w:left="5760" w:hanging="360"/>
+      </w:pPr>
+      <w:rPr>
+        <w:rFonts w:ascii="Courier New" w:hAnsi="Courier New" w:cs="Courier New" w:hint="default"/>
+      </w:rPr>
+    </w:lvl>
+    <w:lvl w:ilvl="8" w:tplc="0C0A0005" w:tentative="1">
+      <w:start w:val="1"/>
+      <w:numFmt w:val="bullet"/>
+      <w:lvlText w:val=""/>
+      <w:lvlJc w:val="left"/>
+      <w:pPr>
+        <w:ind w:left="6480" w:hanging="360"/>
+      </w:pPr>
+      <w:rPr>
+        <w:rFonts w:ascii="Wingdings" w:hAnsi="Wingdings" w:hint="default"/>
+      </w:rPr>
+    </w:lvl>
+  </w:abstractNum>
+  <w:num w:numId="1">
+    <w:abstractNumId w:val="0"/>
+  </w:num>
+</w:numbering>
 </file>
 
 <file path=word/styles.xml><?xml version="1.0" encoding="utf-8"?>
@@ -7543,6 +8211,17 @@
       <w:lang w:eastAsia="es-ES"/>
     </w:rPr>
   </w:style>
+  <w:style w:type="paragraph" w:styleId="Prrafodelista">
+    <w:name w:val="List Paragraph"/>
+    <w:basedOn w:val="Normal"/>
+    <w:uiPriority w:val="34"/>
+    <w:qFormat/>
+    <w:rsid w:val="00070FDB"/>
+    <w:pPr>
+      <w:ind w:left="720"/>
+      <w:contextualSpacing/>
+    </w:pPr>
+  </w:style>
 </w:styles>
 </file>
 
@@ -7812,7 +8491,7 @@
 </file>
 
 <file path=customXml/itemProps1.xml><?xml version="1.0" encoding="utf-8"?>
-<ds:datastoreItem xmlns:ds="http://schemas.openxmlformats.org/officeDocument/2006/customXml" ds:itemID="{83D4F98A-2113-4568-A967-676008333EA0}">
+<ds:datastoreItem xmlns:ds="http://schemas.openxmlformats.org/officeDocument/2006/customXml" ds:itemID="{9AE3BDC0-36C1-4170-8A7E-CEF72913EB1A}">
   <ds:schemaRefs>
     <ds:schemaRef ds:uri="http://schemas.openxmlformats.org/officeDocument/2006/bibliography"/>
   </ds:schemaRefs>

</xml_diff>

<commit_message>
Inserts de BBDD preparados para presentación
</commit_message>
<xml_diff>
--- a/INFORME TFG.docx
+++ b/INFORME TFG.docx
@@ -19,7 +19,7 @@
           <w:noProof/>
         </w:rPr>
         <w:drawing>
-          <wp:inline distT="0" distB="0" distL="0" distR="0" wp14:anchorId="3502E897" wp14:editId="7E76CD77">
+          <wp:inline distT="0" distB="0" distL="0" distR="0" wp14:anchorId="3502E897" wp14:editId="3FCD3C89">
             <wp:extent cx="4610100" cy="1200150"/>
             <wp:effectExtent l="0" t="0" r="0" b="0"/>
             <wp:docPr id="1" name="Imagen 1"/>
@@ -475,7 +475,6 @@
           <w:sz w:val="28"/>
         </w:rPr>
       </w:pPr>
-      <w:proofErr w:type="gramStart"/>
       <w:r>
         <w:rPr>
           <w:rFonts w:ascii="Arial Rounded MT Bold" w:hAnsi="Arial Rounded MT Bold"/>
@@ -488,15 +487,7 @@
           <w:rFonts w:ascii="Arial Rounded MT Bold" w:hAnsi="Arial Rounded MT Bold"/>
           <w:sz w:val="28"/>
         </w:rPr>
-        <w:t>irector</w:t>
-      </w:r>
-      <w:proofErr w:type="gramEnd"/>
-      <w:r>
-        <w:rPr>
-          <w:rFonts w:ascii="Arial Rounded MT Bold" w:hAnsi="Arial Rounded MT Bold"/>
-          <w:sz w:val="28"/>
-        </w:rPr>
-        <w:t>: Javier Muñoz de la Iglesia</w:t>
+        <w:t>irector: Javier Muñoz de la Iglesia</w:t>
       </w:r>
     </w:p>
     <w:p>
@@ -649,7 +640,7 @@
             </w:rPr>
             <w:fldChar w:fldCharType="separate"/>
           </w:r>
-          <w:hyperlink w:anchor="_Toc168307907" w:history="1">
+          <w:hyperlink w:anchor="_Toc168339677" w:history="1">
             <w:r>
               <w:rPr>
                 <w:rStyle w:val="Hipervnculo"/>
@@ -677,7 +668,7 @@
                 <w:noProof/>
                 <w:webHidden/>
               </w:rPr>
-              <w:instrText xml:space="preserve"> PAGEREF _Toc168307907 \h </w:instrText>
+              <w:instrText xml:space="preserve"> PAGEREF _Toc168339677 \h </w:instrText>
             </w:r>
             <w:r>
               <w:rPr>
@@ -723,7 +714,7 @@
               <w14:ligatures w14:val="standardContextual"/>
             </w:rPr>
           </w:pPr>
-          <w:hyperlink w:anchor="_Toc168307908" w:history="1">
+          <w:hyperlink w:anchor="_Toc168339678" w:history="1">
             <w:r>
               <w:rPr>
                 <w:rStyle w:val="Hipervnculo"/>
@@ -751,7 +742,7 @@
                 <w:noProof/>
                 <w:webHidden/>
               </w:rPr>
-              <w:instrText xml:space="preserve"> PAGEREF _Toc168307908 \h </w:instrText>
+              <w:instrText xml:space="preserve"> PAGEREF _Toc168339678 \h </w:instrText>
             </w:r>
             <w:r>
               <w:rPr>
@@ -797,7 +788,7 @@
               <w14:ligatures w14:val="standardContextual"/>
             </w:rPr>
           </w:pPr>
-          <w:hyperlink w:anchor="_Toc168307909" w:history="1">
+          <w:hyperlink w:anchor="_Toc168339679" w:history="1">
             <w:r>
               <w:rPr>
                 <w:rStyle w:val="Hipervnculo"/>
@@ -805,6 +796,80 @@
                 <w:noProof/>
                 <w:lang w:val="en-US"/>
               </w:rPr>
+              <w:t>Introducción en inglés</w:t>
+            </w:r>
+            <w:r>
+              <w:rPr>
+                <w:noProof/>
+                <w:webHidden/>
+              </w:rPr>
+              <w:tab/>
+            </w:r>
+            <w:r>
+              <w:rPr>
+                <w:noProof/>
+                <w:webHidden/>
+              </w:rPr>
+              <w:fldChar w:fldCharType="begin"/>
+            </w:r>
+            <w:r>
+              <w:rPr>
+                <w:noProof/>
+                <w:webHidden/>
+              </w:rPr>
+              <w:instrText xml:space="preserve"> PAGEREF _Toc168339679 \h </w:instrText>
+            </w:r>
+            <w:r>
+              <w:rPr>
+                <w:noProof/>
+                <w:webHidden/>
+              </w:rPr>
+            </w:r>
+            <w:r>
+              <w:rPr>
+                <w:noProof/>
+                <w:webHidden/>
+              </w:rPr>
+              <w:fldChar w:fldCharType="separate"/>
+            </w:r>
+            <w:r>
+              <w:rPr>
+                <w:noProof/>
+                <w:webHidden/>
+              </w:rPr>
+              <w:t>4</w:t>
+            </w:r>
+            <w:r>
+              <w:rPr>
+                <w:noProof/>
+                <w:webHidden/>
+              </w:rPr>
+              <w:fldChar w:fldCharType="end"/>
+            </w:r>
+          </w:hyperlink>
+        </w:p>
+        <w:p>
+          <w:pPr>
+            <w:pStyle w:val="TDC2"/>
+            <w:tabs>
+              <w:tab w:val="right" w:leader="dot" w:pos="8494"/>
+            </w:tabs>
+            <w:rPr>
+              <w:rFonts w:cstheme="minorBidi"/>
+              <w:noProof/>
+              <w:kern w:val="2"/>
+              <w:sz w:val="24"/>
+              <w:szCs w:val="24"/>
+              <w14:ligatures w14:val="standardContextual"/>
+            </w:rPr>
+          </w:pPr>
+          <w:hyperlink w:anchor="_Toc168339680" w:history="1">
+            <w:r>
+              <w:rPr>
+                <w:rStyle w:val="Hipervnculo"/>
+                <w:rFonts w:ascii="Arial Rounded MT Bold" w:hAnsi="Arial Rounded MT Bold"/>
+                <w:noProof/>
+              </w:rPr>
               <w:t>Objetivos</w:t>
             </w:r>
             <w:r>
@@ -826,7 +891,7 @@
                 <w:noProof/>
                 <w:webHidden/>
               </w:rPr>
-              <w:instrText xml:space="preserve"> PAGEREF _Toc168307909 \h </w:instrText>
+              <w:instrText xml:space="preserve"> PAGEREF _Toc168339680 \h </w:instrText>
             </w:r>
             <w:r>
               <w:rPr>
@@ -872,7 +937,7 @@
               <w14:ligatures w14:val="standardContextual"/>
             </w:rPr>
           </w:pPr>
-          <w:hyperlink w:anchor="_Toc168307910" w:history="1">
+          <w:hyperlink w:anchor="_Toc168339681" w:history="1">
             <w:r>
               <w:rPr>
                 <w:rStyle w:val="Hipervnculo"/>
@@ -900,7 +965,7 @@
                 <w:noProof/>
                 <w:webHidden/>
               </w:rPr>
-              <w:instrText xml:space="preserve"> PAGEREF _Toc168307910 \h </w:instrText>
+              <w:instrText xml:space="preserve"> PAGEREF _Toc168339681 \h </w:instrText>
             </w:r>
             <w:r>
               <w:rPr>
@@ -946,7 +1011,7 @@
               <w14:ligatures w14:val="standardContextual"/>
             </w:rPr>
           </w:pPr>
-          <w:hyperlink w:anchor="_Toc168307911" w:history="1">
+          <w:hyperlink w:anchor="_Toc168339682" w:history="1">
             <w:r>
               <w:rPr>
                 <w:rStyle w:val="Hipervnculo"/>
@@ -974,7 +1039,7 @@
                 <w:noProof/>
                 <w:webHidden/>
               </w:rPr>
-              <w:instrText xml:space="preserve"> PAGEREF _Toc168307911 \h </w:instrText>
+              <w:instrText xml:space="preserve"> PAGEREF _Toc168339682 \h </w:instrText>
             </w:r>
             <w:r>
               <w:rPr>
@@ -994,7 +1059,7 @@
                 <w:noProof/>
                 <w:webHidden/>
               </w:rPr>
-              <w:t>7</w:t>
+              <w:t>10</w:t>
             </w:r>
             <w:r>
               <w:rPr>
@@ -1020,7 +1085,7 @@
               <w14:ligatures w14:val="standardContextual"/>
             </w:rPr>
           </w:pPr>
-          <w:hyperlink w:anchor="_Toc168307912" w:history="1">
+          <w:hyperlink w:anchor="_Toc168339683" w:history="1">
             <w:r>
               <w:rPr>
                 <w:rStyle w:val="Hipervnculo"/>
@@ -1048,7 +1113,7 @@
                 <w:noProof/>
                 <w:webHidden/>
               </w:rPr>
-              <w:instrText xml:space="preserve"> PAGEREF _Toc168307912 \h </w:instrText>
+              <w:instrText xml:space="preserve"> PAGEREF _Toc168339683 \h </w:instrText>
             </w:r>
             <w:r>
               <w:rPr>
@@ -1068,7 +1133,7 @@
                 <w:noProof/>
                 <w:webHidden/>
               </w:rPr>
-              <w:t>7</w:t>
+              <w:t>11</w:t>
             </w:r>
             <w:r>
               <w:rPr>
@@ -1094,7 +1159,7 @@
               <w14:ligatures w14:val="standardContextual"/>
             </w:rPr>
           </w:pPr>
-          <w:hyperlink w:anchor="_Toc168307913" w:history="1">
+          <w:hyperlink w:anchor="_Toc168339684" w:history="1">
             <w:r>
               <w:rPr>
                 <w:rStyle w:val="Hipervnculo"/>
@@ -1122,7 +1187,7 @@
                 <w:noProof/>
                 <w:webHidden/>
               </w:rPr>
-              <w:instrText xml:space="preserve"> PAGEREF _Toc168307913 \h </w:instrText>
+              <w:instrText xml:space="preserve"> PAGEREF _Toc168339684 \h </w:instrText>
             </w:r>
             <w:r>
               <w:rPr>
@@ -1142,7 +1207,7 @@
                 <w:noProof/>
                 <w:webHidden/>
               </w:rPr>
-              <w:t>7</w:t>
+              <w:t>11</w:t>
             </w:r>
             <w:r>
               <w:rPr>
@@ -1168,7 +1233,7 @@
               <w14:ligatures w14:val="standardContextual"/>
             </w:rPr>
           </w:pPr>
-          <w:hyperlink w:anchor="_Toc168307914" w:history="1">
+          <w:hyperlink w:anchor="_Toc168339685" w:history="1">
             <w:r>
               <w:rPr>
                 <w:rStyle w:val="Hipervnculo"/>
@@ -1196,7 +1261,7 @@
                 <w:noProof/>
                 <w:webHidden/>
               </w:rPr>
-              <w:instrText xml:space="preserve"> PAGEREF _Toc168307914 \h </w:instrText>
+              <w:instrText xml:space="preserve"> PAGEREF _Toc168339685 \h </w:instrText>
             </w:r>
             <w:r>
               <w:rPr>
@@ -1216,7 +1281,7 @@
                 <w:noProof/>
                 <w:webHidden/>
               </w:rPr>
-              <w:t>7</w:t>
+              <w:t>11</w:t>
             </w:r>
             <w:r>
               <w:rPr>
@@ -1242,7 +1307,7 @@
               <w14:ligatures w14:val="standardContextual"/>
             </w:rPr>
           </w:pPr>
-          <w:hyperlink w:anchor="_Toc168307915" w:history="1">
+          <w:hyperlink w:anchor="_Toc168339686" w:history="1">
             <w:r>
               <w:rPr>
                 <w:rStyle w:val="Hipervnculo"/>
@@ -1270,7 +1335,7 @@
                 <w:noProof/>
                 <w:webHidden/>
               </w:rPr>
-              <w:instrText xml:space="preserve"> PAGEREF _Toc168307915 \h </w:instrText>
+              <w:instrText xml:space="preserve"> PAGEREF _Toc168339686 \h </w:instrText>
             </w:r>
             <w:r>
               <w:rPr>
@@ -1290,7 +1355,7 @@
                 <w:noProof/>
                 <w:webHidden/>
               </w:rPr>
-              <w:t>7</w:t>
+              <w:t>12</w:t>
             </w:r>
             <w:r>
               <w:rPr>
@@ -1316,7 +1381,7 @@
               <w14:ligatures w14:val="standardContextual"/>
             </w:rPr>
           </w:pPr>
-          <w:hyperlink w:anchor="_Toc168307916" w:history="1">
+          <w:hyperlink w:anchor="_Toc168339687" w:history="1">
             <w:r>
               <w:rPr>
                 <w:rStyle w:val="Hipervnculo"/>
@@ -1344,7 +1409,7 @@
                 <w:noProof/>
                 <w:webHidden/>
               </w:rPr>
-              <w:instrText xml:space="preserve"> PAGEREF _Toc168307916 \h </w:instrText>
+              <w:instrText xml:space="preserve"> PAGEREF _Toc168339687 \h </w:instrText>
             </w:r>
             <w:r>
               <w:rPr>
@@ -1364,7 +1429,7 @@
                 <w:noProof/>
                 <w:webHidden/>
               </w:rPr>
-              <w:t>7</w:t>
+              <w:t>16</w:t>
             </w:r>
             <w:r>
               <w:rPr>
@@ -1390,7 +1455,7 @@
               <w14:ligatures w14:val="standardContextual"/>
             </w:rPr>
           </w:pPr>
-          <w:hyperlink w:anchor="_Toc168307917" w:history="1">
+          <w:hyperlink w:anchor="_Toc168339688" w:history="1">
             <w:r>
               <w:rPr>
                 <w:rStyle w:val="Hipervnculo"/>
@@ -1418,7 +1483,7 @@
                 <w:noProof/>
                 <w:webHidden/>
               </w:rPr>
-              <w:instrText xml:space="preserve"> PAGEREF _Toc168307917 \h </w:instrText>
+              <w:instrText xml:space="preserve"> PAGEREF _Toc168339688 \h </w:instrText>
             </w:r>
             <w:r>
               <w:rPr>
@@ -1438,7 +1503,7 @@
                 <w:noProof/>
                 <w:webHidden/>
               </w:rPr>
-              <w:t>8</w:t>
+              <w:t>16</w:t>
             </w:r>
             <w:r>
               <w:rPr>
@@ -1460,7 +1525,7 @@
               <w14:ligatures w14:val="standardContextual"/>
             </w:rPr>
           </w:pPr>
-          <w:hyperlink w:anchor="_Toc168307918" w:history="1">
+          <w:hyperlink w:anchor="_Toc168339689" w:history="1">
             <w:r>
               <w:rPr>
                 <w:rStyle w:val="Hipervnculo"/>
@@ -1483,7 +1548,7 @@
               <w:rPr>
                 <w:webHidden/>
               </w:rPr>
-              <w:instrText xml:space="preserve"> PAGEREF _Toc168307918 \h </w:instrText>
+              <w:instrText xml:space="preserve"> PAGEREF _Toc168339689 \h </w:instrText>
             </w:r>
             <w:r>
               <w:rPr>
@@ -1500,7 +1565,7 @@
               <w:rPr>
                 <w:webHidden/>
               </w:rPr>
-              <w:t>8</w:t>
+              <w:t>16</w:t>
             </w:r>
             <w:r>
               <w:rPr>
@@ -1521,7 +1586,7 @@
               <w14:ligatures w14:val="standardContextual"/>
             </w:rPr>
           </w:pPr>
-          <w:hyperlink w:anchor="_Toc168307919" w:history="1">
+          <w:hyperlink w:anchor="_Toc168339690" w:history="1">
             <w:r>
               <w:rPr>
                 <w:rStyle w:val="Hipervnculo"/>
@@ -1544,7 +1609,7 @@
               <w:rPr>
                 <w:webHidden/>
               </w:rPr>
-              <w:instrText xml:space="preserve"> PAGEREF _Toc168307919 \h </w:instrText>
+              <w:instrText xml:space="preserve"> PAGEREF _Toc168339690 \h </w:instrText>
             </w:r>
             <w:r>
               <w:rPr>
@@ -1561,7 +1626,7 @@
               <w:rPr>
                 <w:webHidden/>
               </w:rPr>
-              <w:t>12</w:t>
+              <w:t>20</w:t>
             </w:r>
             <w:r>
               <w:rPr>
@@ -1586,7 +1651,7 @@
               <w14:ligatures w14:val="standardContextual"/>
             </w:rPr>
           </w:pPr>
-          <w:hyperlink w:anchor="_Toc168307920" w:history="1">
+          <w:hyperlink w:anchor="_Toc168339691" w:history="1">
             <w:r>
               <w:rPr>
                 <w:rStyle w:val="Hipervnculo"/>
@@ -1614,7 +1679,7 @@
                 <w:noProof/>
                 <w:webHidden/>
               </w:rPr>
-              <w:instrText xml:space="preserve"> PAGEREF _Toc168307920 \h </w:instrText>
+              <w:instrText xml:space="preserve"> PAGEREF _Toc168339691 \h </w:instrText>
             </w:r>
             <w:r>
               <w:rPr>
@@ -1634,7 +1699,7 @@
                 <w:noProof/>
                 <w:webHidden/>
               </w:rPr>
-              <w:t>14</w:t>
+              <w:t>22</w:t>
             </w:r>
             <w:r>
               <w:rPr>
@@ -1660,7 +1725,7 @@
               <w14:ligatures w14:val="standardContextual"/>
             </w:rPr>
           </w:pPr>
-          <w:hyperlink w:anchor="_Toc168307921" w:history="1">
+          <w:hyperlink w:anchor="_Toc168339692" w:history="1">
             <w:r>
               <w:rPr>
                 <w:rStyle w:val="Hipervnculo"/>
@@ -1688,7 +1753,7 @@
                 <w:noProof/>
                 <w:webHidden/>
               </w:rPr>
-              <w:instrText xml:space="preserve"> PAGEREF _Toc168307921 \h </w:instrText>
+              <w:instrText xml:space="preserve"> PAGEREF _Toc168339692 \h </w:instrText>
             </w:r>
             <w:r>
               <w:rPr>
@@ -1708,7 +1773,7 @@
                 <w:noProof/>
                 <w:webHidden/>
               </w:rPr>
-              <w:t>14</w:t>
+              <w:t>22</w:t>
             </w:r>
             <w:r>
               <w:rPr>
@@ -1734,7 +1799,7 @@
               <w14:ligatures w14:val="standardContextual"/>
             </w:rPr>
           </w:pPr>
-          <w:hyperlink w:anchor="_Toc168307922" w:history="1">
+          <w:hyperlink w:anchor="_Toc168339693" w:history="1">
             <w:r>
               <w:rPr>
                 <w:rStyle w:val="Hipervnculo"/>
@@ -1762,7 +1827,7 @@
                 <w:noProof/>
                 <w:webHidden/>
               </w:rPr>
-              <w:instrText xml:space="preserve"> PAGEREF _Toc168307922 \h </w:instrText>
+              <w:instrText xml:space="preserve"> PAGEREF _Toc168339693 \h </w:instrText>
             </w:r>
             <w:r>
               <w:rPr>
@@ -1782,7 +1847,7 @@
                 <w:noProof/>
                 <w:webHidden/>
               </w:rPr>
-              <w:t>15</w:t>
+              <w:t>23</w:t>
             </w:r>
             <w:r>
               <w:rPr>
@@ -1808,7 +1873,7 @@
               <w14:ligatures w14:val="standardContextual"/>
             </w:rPr>
           </w:pPr>
-          <w:hyperlink w:anchor="_Toc168307923" w:history="1">
+          <w:hyperlink w:anchor="_Toc168339694" w:history="1">
             <w:r>
               <w:rPr>
                 <w:rStyle w:val="Hipervnculo"/>
@@ -1836,7 +1901,7 @@
                 <w:noProof/>
                 <w:webHidden/>
               </w:rPr>
-              <w:instrText xml:space="preserve"> PAGEREF _Toc168307923 \h </w:instrText>
+              <w:instrText xml:space="preserve"> PAGEREF _Toc168339694 \h </w:instrText>
             </w:r>
             <w:r>
               <w:rPr>
@@ -1856,7 +1921,7 @@
                 <w:noProof/>
                 <w:webHidden/>
               </w:rPr>
-              <w:t>15</w:t>
+              <w:t>24</w:t>
             </w:r>
             <w:r>
               <w:rPr>
@@ -1882,7 +1947,7 @@
               <w14:ligatures w14:val="standardContextual"/>
             </w:rPr>
           </w:pPr>
-          <w:hyperlink w:anchor="_Toc168307924" w:history="1">
+          <w:hyperlink w:anchor="_Toc168339695" w:history="1">
             <w:r>
               <w:rPr>
                 <w:rStyle w:val="Hipervnculo"/>
@@ -1910,7 +1975,7 @@
                 <w:noProof/>
                 <w:webHidden/>
               </w:rPr>
-              <w:instrText xml:space="preserve"> PAGEREF _Toc168307924 \h </w:instrText>
+              <w:instrText xml:space="preserve"> PAGEREF _Toc168339695 \h </w:instrText>
             </w:r>
             <w:r>
               <w:rPr>
@@ -1930,7 +1995,7 @@
                 <w:noProof/>
                 <w:webHidden/>
               </w:rPr>
-              <w:t>15</w:t>
+              <w:t>24</w:t>
             </w:r>
             <w:r>
               <w:rPr>
@@ -1952,7 +2017,7 @@
               <w14:ligatures w14:val="standardContextual"/>
             </w:rPr>
           </w:pPr>
-          <w:hyperlink w:anchor="_Toc168307925" w:history="1">
+          <w:hyperlink w:anchor="_Toc168339696" w:history="1">
             <w:r>
               <w:rPr>
                 <w:rStyle w:val="Hipervnculo"/>
@@ -1975,7 +2040,7 @@
               <w:rPr>
                 <w:webHidden/>
               </w:rPr>
-              <w:instrText xml:space="preserve"> PAGEREF _Toc168307925 \h </w:instrText>
+              <w:instrText xml:space="preserve"> PAGEREF _Toc168339696 \h </w:instrText>
             </w:r>
             <w:r>
               <w:rPr>
@@ -1992,7 +2057,7 @@
               <w:rPr>
                 <w:webHidden/>
               </w:rPr>
-              <w:t>15</w:t>
+              <w:t>24</w:t>
             </w:r>
             <w:r>
               <w:rPr>
@@ -2013,7 +2078,7 @@
               <w14:ligatures w14:val="standardContextual"/>
             </w:rPr>
           </w:pPr>
-          <w:hyperlink w:anchor="_Toc168307926" w:history="1">
+          <w:hyperlink w:anchor="_Toc168339697" w:history="1">
             <w:r>
               <w:rPr>
                 <w:rStyle w:val="Hipervnculo"/>
@@ -2036,7 +2101,7 @@
               <w:rPr>
                 <w:webHidden/>
               </w:rPr>
-              <w:instrText xml:space="preserve"> PAGEREF _Toc168307926 \h </w:instrText>
+              <w:instrText xml:space="preserve"> PAGEREF _Toc168339697 \h </w:instrText>
             </w:r>
             <w:r>
               <w:rPr>
@@ -2053,7 +2118,7 @@
               <w:rPr>
                 <w:webHidden/>
               </w:rPr>
-              <w:t>15</w:t>
+              <w:t>24</w:t>
             </w:r>
             <w:r>
               <w:rPr>
@@ -2078,7 +2143,7 @@
               <w14:ligatures w14:val="standardContextual"/>
             </w:rPr>
           </w:pPr>
-          <w:hyperlink w:anchor="_Toc168307927" w:history="1">
+          <w:hyperlink w:anchor="_Toc168339698" w:history="1">
             <w:r>
               <w:rPr>
                 <w:rStyle w:val="Hipervnculo"/>
@@ -2106,7 +2171,7 @@
                 <w:noProof/>
                 <w:webHidden/>
               </w:rPr>
-              <w:instrText xml:space="preserve"> PAGEREF _Toc168307927 \h </w:instrText>
+              <w:instrText xml:space="preserve"> PAGEREF _Toc168339698 \h </w:instrText>
             </w:r>
             <w:r>
               <w:rPr>
@@ -2126,7 +2191,7 @@
                 <w:noProof/>
                 <w:webHidden/>
               </w:rPr>
-              <w:t>16</w:t>
+              <w:t>24</w:t>
             </w:r>
             <w:r>
               <w:rPr>
@@ -2152,7 +2217,7 @@
               <w14:ligatures w14:val="standardContextual"/>
             </w:rPr>
           </w:pPr>
-          <w:hyperlink w:anchor="_Toc168307928" w:history="1">
+          <w:hyperlink w:anchor="_Toc168339699" w:history="1">
             <w:r>
               <w:rPr>
                 <w:rStyle w:val="Hipervnculo"/>
@@ -2180,7 +2245,7 @@
                 <w:noProof/>
                 <w:webHidden/>
               </w:rPr>
-              <w:instrText xml:space="preserve"> PAGEREF _Toc168307928 \h </w:instrText>
+              <w:instrText xml:space="preserve"> PAGEREF _Toc168339699 \h </w:instrText>
             </w:r>
             <w:r>
               <w:rPr>
@@ -2200,7 +2265,7 @@
                 <w:noProof/>
                 <w:webHidden/>
               </w:rPr>
-              <w:t>16</w:t>
+              <w:t>24</w:t>
             </w:r>
             <w:r>
               <w:rPr>
@@ -2226,7 +2291,7 @@
               <w14:ligatures w14:val="standardContextual"/>
             </w:rPr>
           </w:pPr>
-          <w:hyperlink w:anchor="_Toc168307929" w:history="1">
+          <w:hyperlink w:anchor="_Toc168339700" w:history="1">
             <w:r>
               <w:rPr>
                 <w:rStyle w:val="Hipervnculo"/>
@@ -2254,7 +2319,7 @@
                 <w:noProof/>
                 <w:webHidden/>
               </w:rPr>
-              <w:instrText xml:space="preserve"> PAGEREF _Toc168307929 \h </w:instrText>
+              <w:instrText xml:space="preserve"> PAGEREF _Toc168339700 \h </w:instrText>
             </w:r>
             <w:r>
               <w:rPr>
@@ -2274,7 +2339,7 @@
                 <w:noProof/>
                 <w:webHidden/>
               </w:rPr>
-              <w:t>16</w:t>
+              <w:t>24</w:t>
             </w:r>
             <w:r>
               <w:rPr>
@@ -2296,7 +2361,7 @@
               <w14:ligatures w14:val="standardContextual"/>
             </w:rPr>
           </w:pPr>
-          <w:hyperlink w:anchor="_Toc168307930" w:history="1">
+          <w:hyperlink w:anchor="_Toc168339701" w:history="1">
             <w:r>
               <w:rPr>
                 <w:rStyle w:val="Hipervnculo"/>
@@ -2319,7 +2384,7 @@
               <w:rPr>
                 <w:webHidden/>
               </w:rPr>
-              <w:instrText xml:space="preserve"> PAGEREF _Toc168307930 \h </w:instrText>
+              <w:instrText xml:space="preserve"> PAGEREF _Toc168339701 \h </w:instrText>
             </w:r>
             <w:r>
               <w:rPr>
@@ -2336,7 +2401,7 @@
               <w:rPr>
                 <w:webHidden/>
               </w:rPr>
-              <w:t>16</w:t>
+              <w:t>24</w:t>
             </w:r>
             <w:r>
               <w:rPr>
@@ -2357,7 +2422,7 @@
               <w14:ligatures w14:val="standardContextual"/>
             </w:rPr>
           </w:pPr>
-          <w:hyperlink w:anchor="_Toc168307931" w:history="1">
+          <w:hyperlink w:anchor="_Toc168339702" w:history="1">
             <w:r>
               <w:rPr>
                 <w:rStyle w:val="Hipervnculo"/>
@@ -2380,7 +2445,7 @@
               <w:rPr>
                 <w:webHidden/>
               </w:rPr>
-              <w:instrText xml:space="preserve"> PAGEREF _Toc168307931 \h </w:instrText>
+              <w:instrText xml:space="preserve"> PAGEREF _Toc168339702 \h </w:instrText>
             </w:r>
             <w:r>
               <w:rPr>
@@ -2397,7 +2462,7 @@
               <w:rPr>
                 <w:webHidden/>
               </w:rPr>
-              <w:t>16</w:t>
+              <w:t>24</w:t>
             </w:r>
             <w:r>
               <w:rPr>
@@ -2418,7 +2483,7 @@
               <w14:ligatures w14:val="standardContextual"/>
             </w:rPr>
           </w:pPr>
-          <w:hyperlink w:anchor="_Toc168307932" w:history="1">
+          <w:hyperlink w:anchor="_Toc168339703" w:history="1">
             <w:r>
               <w:rPr>
                 <w:rStyle w:val="Hipervnculo"/>
@@ -2441,7 +2506,7 @@
               <w:rPr>
                 <w:webHidden/>
               </w:rPr>
-              <w:instrText xml:space="preserve"> PAGEREF _Toc168307932 \h </w:instrText>
+              <w:instrText xml:space="preserve"> PAGEREF _Toc168339703 \h </w:instrText>
             </w:r>
             <w:r>
               <w:rPr>
@@ -2458,7 +2523,7 @@
               <w:rPr>
                 <w:webHidden/>
               </w:rPr>
-              <w:t>16</w:t>
+              <w:t>24</w:t>
             </w:r>
             <w:r>
               <w:rPr>
@@ -2479,7 +2544,7 @@
               <w14:ligatures w14:val="standardContextual"/>
             </w:rPr>
           </w:pPr>
-          <w:hyperlink w:anchor="_Toc168307933" w:history="1">
+          <w:hyperlink w:anchor="_Toc168339704" w:history="1">
             <w:r>
               <w:rPr>
                 <w:rStyle w:val="Hipervnculo"/>
@@ -2502,7 +2567,7 @@
               <w:rPr>
                 <w:webHidden/>
               </w:rPr>
-              <w:instrText xml:space="preserve"> PAGEREF _Toc168307933 \h </w:instrText>
+              <w:instrText xml:space="preserve"> PAGEREF _Toc168339704 \h </w:instrText>
             </w:r>
             <w:r>
               <w:rPr>
@@ -2519,7 +2584,7 @@
               <w:rPr>
                 <w:webHidden/>
               </w:rPr>
-              <w:t>16</w:t>
+              <w:t>24</w:t>
             </w:r>
             <w:r>
               <w:rPr>
@@ -2540,7 +2605,7 @@
               <w14:ligatures w14:val="standardContextual"/>
             </w:rPr>
           </w:pPr>
-          <w:hyperlink w:anchor="_Toc168307934" w:history="1">
+          <w:hyperlink w:anchor="_Toc168339705" w:history="1">
             <w:r>
               <w:rPr>
                 <w:rStyle w:val="Hipervnculo"/>
@@ -2563,7 +2628,7 @@
               <w:rPr>
                 <w:webHidden/>
               </w:rPr>
-              <w:instrText xml:space="preserve"> PAGEREF _Toc168307934 \h </w:instrText>
+              <w:instrText xml:space="preserve"> PAGEREF _Toc168339705 \h </w:instrText>
             </w:r>
             <w:r>
               <w:rPr>
@@ -2580,7 +2645,7 @@
               <w:rPr>
                 <w:webHidden/>
               </w:rPr>
-              <w:t>16</w:t>
+              <w:t>24</w:t>
             </w:r>
             <w:r>
               <w:rPr>
@@ -2605,7 +2670,7 @@
               <w14:ligatures w14:val="standardContextual"/>
             </w:rPr>
           </w:pPr>
-          <w:hyperlink w:anchor="_Toc168307935" w:history="1">
+          <w:hyperlink w:anchor="_Toc168339706" w:history="1">
             <w:r>
               <w:rPr>
                 <w:rStyle w:val="Hipervnculo"/>
@@ -2633,7 +2698,7 @@
                 <w:noProof/>
                 <w:webHidden/>
               </w:rPr>
-              <w:instrText xml:space="preserve"> PAGEREF _Toc168307935 \h </w:instrText>
+              <w:instrText xml:space="preserve"> PAGEREF _Toc168339706 \h </w:instrText>
             </w:r>
             <w:r>
               <w:rPr>
@@ -2653,7 +2718,155 @@
                 <w:noProof/>
                 <w:webHidden/>
               </w:rPr>
-              <w:t>16</w:t>
+              <w:t>24</w:t>
+            </w:r>
+            <w:r>
+              <w:rPr>
+                <w:noProof/>
+                <w:webHidden/>
+              </w:rPr>
+              <w:fldChar w:fldCharType="end"/>
+            </w:r>
+          </w:hyperlink>
+        </w:p>
+        <w:p>
+          <w:pPr>
+            <w:pStyle w:val="TDC2"/>
+            <w:tabs>
+              <w:tab w:val="right" w:leader="dot" w:pos="8494"/>
+            </w:tabs>
+            <w:rPr>
+              <w:rFonts w:cstheme="minorBidi"/>
+              <w:noProof/>
+              <w:kern w:val="2"/>
+              <w:sz w:val="24"/>
+              <w:szCs w:val="24"/>
+              <w14:ligatures w14:val="standardContextual"/>
+            </w:rPr>
+          </w:pPr>
+          <w:hyperlink w:anchor="_Toc168339707" w:history="1">
+            <w:r>
+              <w:rPr>
+                <w:rStyle w:val="Hipervnculo"/>
+                <w:rFonts w:ascii="Arial Rounded MT Bold" w:hAnsi="Arial Rounded MT Bold"/>
+                <w:noProof/>
+              </w:rPr>
+              <w:t>Pruebas Unitarias y Pruebas de Integración</w:t>
+            </w:r>
+            <w:r>
+              <w:rPr>
+                <w:noProof/>
+                <w:webHidden/>
+              </w:rPr>
+              <w:tab/>
+            </w:r>
+            <w:r>
+              <w:rPr>
+                <w:noProof/>
+                <w:webHidden/>
+              </w:rPr>
+              <w:fldChar w:fldCharType="begin"/>
+            </w:r>
+            <w:r>
+              <w:rPr>
+                <w:noProof/>
+                <w:webHidden/>
+              </w:rPr>
+              <w:instrText xml:space="preserve"> PAGEREF _Toc168339707 \h </w:instrText>
+            </w:r>
+            <w:r>
+              <w:rPr>
+                <w:noProof/>
+                <w:webHidden/>
+              </w:rPr>
+            </w:r>
+            <w:r>
+              <w:rPr>
+                <w:noProof/>
+                <w:webHidden/>
+              </w:rPr>
+              <w:fldChar w:fldCharType="separate"/>
+            </w:r>
+            <w:r>
+              <w:rPr>
+                <w:noProof/>
+                <w:webHidden/>
+              </w:rPr>
+              <w:t>24</w:t>
+            </w:r>
+            <w:r>
+              <w:rPr>
+                <w:noProof/>
+                <w:webHidden/>
+              </w:rPr>
+              <w:fldChar w:fldCharType="end"/>
+            </w:r>
+          </w:hyperlink>
+        </w:p>
+        <w:p>
+          <w:pPr>
+            <w:pStyle w:val="TDC2"/>
+            <w:tabs>
+              <w:tab w:val="right" w:leader="dot" w:pos="8494"/>
+            </w:tabs>
+            <w:rPr>
+              <w:rFonts w:cstheme="minorBidi"/>
+              <w:noProof/>
+              <w:kern w:val="2"/>
+              <w:sz w:val="24"/>
+              <w:szCs w:val="24"/>
+              <w14:ligatures w14:val="standardContextual"/>
+            </w:rPr>
+          </w:pPr>
+          <w:hyperlink w:anchor="_Toc168339708" w:history="1">
+            <w:r>
+              <w:rPr>
+                <w:rStyle w:val="Hipervnculo"/>
+                <w:rFonts w:ascii="Arial Rounded MT Bold" w:hAnsi="Arial Rounded MT Bold"/>
+                <w:noProof/>
+              </w:rPr>
+              <w:t>Pruebas de Aceptación</w:t>
+            </w:r>
+            <w:r>
+              <w:rPr>
+                <w:noProof/>
+                <w:webHidden/>
+              </w:rPr>
+              <w:tab/>
+            </w:r>
+            <w:r>
+              <w:rPr>
+                <w:noProof/>
+                <w:webHidden/>
+              </w:rPr>
+              <w:fldChar w:fldCharType="begin"/>
+            </w:r>
+            <w:r>
+              <w:rPr>
+                <w:noProof/>
+                <w:webHidden/>
+              </w:rPr>
+              <w:instrText xml:space="preserve"> PAGEREF _Toc168339708 \h </w:instrText>
+            </w:r>
+            <w:r>
+              <w:rPr>
+                <w:noProof/>
+                <w:webHidden/>
+              </w:rPr>
+            </w:r>
+            <w:r>
+              <w:rPr>
+                <w:noProof/>
+                <w:webHidden/>
+              </w:rPr>
+              <w:fldChar w:fldCharType="separate"/>
+            </w:r>
+            <w:r>
+              <w:rPr>
+                <w:noProof/>
+                <w:webHidden/>
+              </w:rPr>
+              <w:t>24</w:t>
             </w:r>
             <w:r>
               <w:rPr>
@@ -2679,7 +2892,7 @@
               <w14:ligatures w14:val="standardContextual"/>
             </w:rPr>
           </w:pPr>
-          <w:hyperlink w:anchor="_Toc168307936" w:history="1">
+          <w:hyperlink w:anchor="_Toc168339709" w:history="1">
             <w:r>
               <w:rPr>
                 <w:rStyle w:val="Hipervnculo"/>
@@ -2707,7 +2920,7 @@
                 <w:noProof/>
                 <w:webHidden/>
               </w:rPr>
-              <w:instrText xml:space="preserve"> PAGEREF _Toc168307936 \h </w:instrText>
+              <w:instrText xml:space="preserve"> PAGEREF _Toc168339709 \h </w:instrText>
             </w:r>
             <w:r>
               <w:rPr>
@@ -2727,7 +2940,7 @@
                 <w:noProof/>
                 <w:webHidden/>
               </w:rPr>
-              <w:t>16</w:t>
+              <w:t>25</w:t>
             </w:r>
             <w:r>
               <w:rPr>
@@ -2753,7 +2966,7 @@
               <w14:ligatures w14:val="standardContextual"/>
             </w:rPr>
           </w:pPr>
-          <w:hyperlink w:anchor="_Toc168307937" w:history="1">
+          <w:hyperlink w:anchor="_Toc168339710" w:history="1">
             <w:r>
               <w:rPr>
                 <w:rStyle w:val="Hipervnculo"/>
@@ -2781,7 +2994,7 @@
                 <w:noProof/>
                 <w:webHidden/>
               </w:rPr>
-              <w:instrText xml:space="preserve"> PAGEREF _Toc168307937 \h </w:instrText>
+              <w:instrText xml:space="preserve"> PAGEREF _Toc168339710 \h </w:instrText>
             </w:r>
             <w:r>
               <w:rPr>
@@ -2801,7 +3014,229 @@
                 <w:noProof/>
                 <w:webHidden/>
               </w:rPr>
-              <w:t>16</w:t>
+              <w:t>25</w:t>
+            </w:r>
+            <w:r>
+              <w:rPr>
+                <w:noProof/>
+                <w:webHidden/>
+              </w:rPr>
+              <w:fldChar w:fldCharType="end"/>
+            </w:r>
+          </w:hyperlink>
+        </w:p>
+        <w:p>
+          <w:pPr>
+            <w:pStyle w:val="TDC2"/>
+            <w:tabs>
+              <w:tab w:val="right" w:leader="dot" w:pos="8494"/>
+            </w:tabs>
+            <w:rPr>
+              <w:rFonts w:cstheme="minorBidi"/>
+              <w:noProof/>
+              <w:kern w:val="2"/>
+              <w:sz w:val="24"/>
+              <w:szCs w:val="24"/>
+              <w14:ligatures w14:val="standardContextual"/>
+            </w:rPr>
+          </w:pPr>
+          <w:hyperlink w:anchor="_Toc168339711" w:history="1">
+            <w:r>
+              <w:rPr>
+                <w:rStyle w:val="Hipervnculo"/>
+                <w:rFonts w:ascii="Arial Rounded MT Bold" w:hAnsi="Arial Rounded MT Bold"/>
+                <w:noProof/>
+              </w:rPr>
+              <w:t>Conceptos Aprendidos</w:t>
+            </w:r>
+            <w:r>
+              <w:rPr>
+                <w:noProof/>
+                <w:webHidden/>
+              </w:rPr>
+              <w:tab/>
+            </w:r>
+            <w:r>
+              <w:rPr>
+                <w:noProof/>
+                <w:webHidden/>
+              </w:rPr>
+              <w:fldChar w:fldCharType="begin"/>
+            </w:r>
+            <w:r>
+              <w:rPr>
+                <w:noProof/>
+                <w:webHidden/>
+              </w:rPr>
+              <w:instrText xml:space="preserve"> PAGEREF _Toc168339711 \h </w:instrText>
+            </w:r>
+            <w:r>
+              <w:rPr>
+                <w:noProof/>
+                <w:webHidden/>
+              </w:rPr>
+            </w:r>
+            <w:r>
+              <w:rPr>
+                <w:noProof/>
+                <w:webHidden/>
+              </w:rPr>
+              <w:fldChar w:fldCharType="separate"/>
+            </w:r>
+            <w:r>
+              <w:rPr>
+                <w:noProof/>
+                <w:webHidden/>
+              </w:rPr>
+              <w:t>25</w:t>
+            </w:r>
+            <w:r>
+              <w:rPr>
+                <w:noProof/>
+                <w:webHidden/>
+              </w:rPr>
+              <w:fldChar w:fldCharType="end"/>
+            </w:r>
+          </w:hyperlink>
+        </w:p>
+        <w:p>
+          <w:pPr>
+            <w:pStyle w:val="TDC2"/>
+            <w:tabs>
+              <w:tab w:val="right" w:leader="dot" w:pos="8494"/>
+            </w:tabs>
+            <w:rPr>
+              <w:rFonts w:cstheme="minorBidi"/>
+              <w:noProof/>
+              <w:kern w:val="2"/>
+              <w:sz w:val="24"/>
+              <w:szCs w:val="24"/>
+              <w14:ligatures w14:val="standardContextual"/>
+            </w:rPr>
+          </w:pPr>
+          <w:hyperlink w:anchor="_Toc168339712" w:history="1">
+            <w:r>
+              <w:rPr>
+                <w:rStyle w:val="Hipervnculo"/>
+                <w:rFonts w:ascii="Arial Rounded MT Bold" w:hAnsi="Arial Rounded MT Bold"/>
+                <w:noProof/>
+              </w:rPr>
+              <w:t>Agradecimientos</w:t>
+            </w:r>
+            <w:r>
+              <w:rPr>
+                <w:noProof/>
+                <w:webHidden/>
+              </w:rPr>
+              <w:tab/>
+            </w:r>
+            <w:r>
+              <w:rPr>
+                <w:noProof/>
+                <w:webHidden/>
+              </w:rPr>
+              <w:fldChar w:fldCharType="begin"/>
+            </w:r>
+            <w:r>
+              <w:rPr>
+                <w:noProof/>
+                <w:webHidden/>
+              </w:rPr>
+              <w:instrText xml:space="preserve"> PAGEREF _Toc168339712 \h </w:instrText>
+            </w:r>
+            <w:r>
+              <w:rPr>
+                <w:noProof/>
+                <w:webHidden/>
+              </w:rPr>
+            </w:r>
+            <w:r>
+              <w:rPr>
+                <w:noProof/>
+                <w:webHidden/>
+              </w:rPr>
+              <w:fldChar w:fldCharType="separate"/>
+            </w:r>
+            <w:r>
+              <w:rPr>
+                <w:noProof/>
+                <w:webHidden/>
+              </w:rPr>
+              <w:t>25</w:t>
+            </w:r>
+            <w:r>
+              <w:rPr>
+                <w:noProof/>
+                <w:webHidden/>
+              </w:rPr>
+              <w:fldChar w:fldCharType="end"/>
+            </w:r>
+          </w:hyperlink>
+        </w:p>
+        <w:p>
+          <w:pPr>
+            <w:pStyle w:val="TDC2"/>
+            <w:tabs>
+              <w:tab w:val="right" w:leader="dot" w:pos="8494"/>
+            </w:tabs>
+            <w:rPr>
+              <w:rFonts w:cstheme="minorBidi"/>
+              <w:noProof/>
+              <w:kern w:val="2"/>
+              <w:sz w:val="24"/>
+              <w:szCs w:val="24"/>
+              <w14:ligatures w14:val="standardContextual"/>
+            </w:rPr>
+          </w:pPr>
+          <w:hyperlink w:anchor="_Toc168339713" w:history="1">
+            <w:r>
+              <w:rPr>
+                <w:rStyle w:val="Hipervnculo"/>
+                <w:rFonts w:ascii="Arial Rounded MT Bold" w:hAnsi="Arial Rounded MT Bold"/>
+                <w:noProof/>
+              </w:rPr>
+              <w:t>Bibliografía</w:t>
+            </w:r>
+            <w:r>
+              <w:rPr>
+                <w:noProof/>
+                <w:webHidden/>
+              </w:rPr>
+              <w:tab/>
+            </w:r>
+            <w:r>
+              <w:rPr>
+                <w:noProof/>
+                <w:webHidden/>
+              </w:rPr>
+              <w:fldChar w:fldCharType="begin"/>
+            </w:r>
+            <w:r>
+              <w:rPr>
+                <w:noProof/>
+                <w:webHidden/>
+              </w:rPr>
+              <w:instrText xml:space="preserve"> PAGEREF _Toc168339713 \h </w:instrText>
+            </w:r>
+            <w:r>
+              <w:rPr>
+                <w:noProof/>
+                <w:webHidden/>
+              </w:rPr>
+            </w:r>
+            <w:r>
+              <w:rPr>
+                <w:noProof/>
+                <w:webHidden/>
+              </w:rPr>
+              <w:fldChar w:fldCharType="separate"/>
+            </w:r>
+            <w:r>
+              <w:rPr>
+                <w:noProof/>
+                <w:webHidden/>
+              </w:rPr>
+              <w:t>25</w:t>
             </w:r>
             <w:r>
               <w:rPr>
@@ -2827,7 +3262,7 @@
               <w14:ligatures w14:val="standardContextual"/>
             </w:rPr>
           </w:pPr>
-          <w:hyperlink w:anchor="_Toc168307938" w:history="1">
+          <w:hyperlink w:anchor="_Toc168339714" w:history="1">
             <w:r>
               <w:rPr>
                 <w:rStyle w:val="Hipervnculo"/>
@@ -2855,7 +3290,7 @@
                 <w:noProof/>
                 <w:webHidden/>
               </w:rPr>
-              <w:instrText xml:space="preserve"> PAGEREF _Toc168307938 \h </w:instrText>
+              <w:instrText xml:space="preserve"> PAGEREF _Toc168339714 \h </w:instrText>
             </w:r>
             <w:r>
               <w:rPr>
@@ -2875,7 +3310,7 @@
                 <w:noProof/>
                 <w:webHidden/>
               </w:rPr>
-              <w:t>16</w:t>
+              <w:t>25</w:t>
             </w:r>
             <w:r>
               <w:rPr>
@@ -2888,7 +3323,7 @@
         </w:p>
         <w:p>
           <w:pPr>
-            <w:pStyle w:val="TDC2"/>
+            <w:pStyle w:val="TDC1"/>
             <w:tabs>
               <w:tab w:val="right" w:leader="dot" w:pos="8494"/>
             </w:tabs>
@@ -2901,7 +3336,7 @@
               <w14:ligatures w14:val="standardContextual"/>
             </w:rPr>
           </w:pPr>
-          <w:hyperlink w:anchor="_Toc168307939" w:history="1">
+          <w:hyperlink w:anchor="_Toc168339715" w:history="1">
             <w:r>
               <w:rPr>
                 <w:rStyle w:val="Hipervnculo"/>
@@ -2929,7 +3364,7 @@
                 <w:noProof/>
                 <w:webHidden/>
               </w:rPr>
-              <w:instrText xml:space="preserve"> PAGEREF _Toc168307939 \h </w:instrText>
+              <w:instrText xml:space="preserve"> PAGEREF _Toc168339715 \h </w:instrText>
             </w:r>
             <w:r>
               <w:rPr>
@@ -2949,7 +3384,7 @@
                 <w:noProof/>
                 <w:webHidden/>
               </w:rPr>
-              <w:t>16</w:t>
+              <w:t>25</w:t>
             </w:r>
             <w:r>
               <w:rPr>
@@ -2962,7 +3397,7 @@
         </w:p>
         <w:p>
           <w:pPr>
-            <w:pStyle w:val="TDC2"/>
+            <w:pStyle w:val="TDC1"/>
             <w:tabs>
               <w:tab w:val="right" w:leader="dot" w:pos="8494"/>
             </w:tabs>
@@ -2975,7 +3410,7 @@
               <w14:ligatures w14:val="standardContextual"/>
             </w:rPr>
           </w:pPr>
-          <w:hyperlink w:anchor="_Toc168307940" w:history="1">
+          <w:hyperlink w:anchor="_Toc168339716" w:history="1">
             <w:r>
               <w:rPr>
                 <w:rStyle w:val="Hipervnculo"/>
@@ -3003,7 +3438,7 @@
                 <w:noProof/>
                 <w:webHidden/>
               </w:rPr>
-              <w:instrText xml:space="preserve"> PAGEREF _Toc168307940 \h </w:instrText>
+              <w:instrText xml:space="preserve"> PAGEREF _Toc168339716 \h </w:instrText>
             </w:r>
             <w:r>
               <w:rPr>
@@ -3023,7 +3458,7 @@
                 <w:noProof/>
                 <w:webHidden/>
               </w:rPr>
-              <w:t>17</w:t>
+              <w:t>26</w:t>
             </w:r>
             <w:r>
               <w:rPr>
@@ -3071,7 +3506,7 @@
           <w:color w:val="000000" w:themeColor="text1"/>
         </w:rPr>
       </w:pPr>
-      <w:bookmarkStart w:id="0" w:name="_Toc168307907"/>
+      <w:bookmarkStart w:id="0" w:name="_Toc168339677"/>
       <w:r>
         <w:rPr>
           <w:rFonts w:ascii="Arial Rounded MT Bold" w:hAnsi="Arial Rounded MT Bold"/>
@@ -3099,7 +3534,7 @@
           <w:szCs w:val="28"/>
         </w:rPr>
       </w:pPr>
-      <w:bookmarkStart w:id="1" w:name="_Toc168307908"/>
+      <w:bookmarkStart w:id="1" w:name="_Toc168339678"/>
       <w:r>
         <w:rPr>
           <w:rFonts w:ascii="Arial Rounded MT Bold" w:hAnsi="Arial Rounded MT Bold"/>
@@ -3252,15 +3687,7 @@
         <w:t>utiliza</w:t>
       </w:r>
       <w:r>
-        <w:t xml:space="preserve"> la herramienta “</w:t>
-      </w:r>
-      <w:proofErr w:type="spellStart"/>
-      <w:r>
-        <w:t>Umlet</w:t>
-      </w:r>
-      <w:proofErr w:type="spellEnd"/>
-      <w:r>
-        <w:t>”, la cual proporciona una manera gráfica de representar el diagrama UML a crear.</w:t>
+        <w:t xml:space="preserve"> la herramienta “Umlet”, la cual proporciona una manera gráfica de representar el diagrama UML a crear.</w:t>
       </w:r>
     </w:p>
     <w:p>
@@ -3306,15 +3733,7 @@
         <w:spacing w:after="100" w:afterAutospacing="1"/>
       </w:pPr>
       <w:r>
-        <w:t>El desarrollo del Back-</w:t>
-      </w:r>
-      <w:proofErr w:type="spellStart"/>
-      <w:r>
-        <w:t>End</w:t>
-      </w:r>
-      <w:proofErr w:type="spellEnd"/>
-      <w:r>
-        <w:t xml:space="preserve"> será fundamental para el correcto funcionamiento del sistema. La lógica de negocio se desarrolla </w:t>
+        <w:t xml:space="preserve">El desarrollo del Back-End será fundamental para el correcto funcionamiento del sistema. La lógica de negocio se desarrolla </w:t>
       </w:r>
       <w:r>
         <w:t xml:space="preserve">a través de </w:t>
@@ -3334,22 +3753,10 @@
         <w:spacing w:after="100" w:afterAutospacing="1"/>
       </w:pPr>
       <w:r>
-        <w:t>En cuanto al desarrollo del Front-</w:t>
-      </w:r>
-      <w:proofErr w:type="spellStart"/>
-      <w:r>
-        <w:t>End</w:t>
-      </w:r>
-      <w:proofErr w:type="spellEnd"/>
-      <w:r>
-        <w:t xml:space="preserve">, se lleva a cabo la creación de la interfaz gráfica de usuario, que será la parte visible y accesible de la aplicación para los usuarios finales. </w:t>
-      </w:r>
-      <w:r>
-        <w:t xml:space="preserve">Este proceso se realiza mediante el uso de vistas y controladores para obtener la apariencia y funcionalidades deseadas. La interfaz se diseña de manera intuitiva, con el </w:t>
-      </w:r>
-      <w:r>
-        <w:lastRenderedPageBreak/>
-        <w:t xml:space="preserve">objetivo de facilitar la interacción de los usuarios con el sistema y proporcionar una experiencia satisfactoria. Es importante destacar que esta funcionalidad estará disponible exclusivamente para los centros educativos, permitiendo el uso remoto del servicio. </w:t>
+        <w:t xml:space="preserve">En cuanto al desarrollo del Front-End, se lleva a cabo la creación de la interfaz gráfica de usuario, que será la parte visible y accesible de la aplicación para los usuarios finales. </w:t>
+      </w:r>
+      <w:r>
+        <w:t xml:space="preserve">Este proceso se realiza mediante el uso de vistas y controladores para obtener la apariencia y funcionalidades deseadas. La interfaz se diseña de manera intuitiva, con el objetivo de facilitar la interacción de los usuarios con el sistema y proporcionar una experiencia satisfactoria. Es importante destacar que esta funcionalidad estará disponible exclusivamente para los centros educativos, permitiendo el uso remoto del servicio. </w:t>
       </w:r>
       <w:r>
         <w:t xml:space="preserve">Por otro lado, para el departamento del SOUCAN, se utiliza la </w:t>
@@ -3378,15 +3785,7 @@
         <w:t>Para mencionar</w:t>
       </w:r>
       <w:r>
-        <w:t xml:space="preserve"> las tecnologías utilizadas, se emplea "SQL Server" para el diseño del almacenamiento de datos, "Visual Studio" junto con el lenguaje C# y el </w:t>
-      </w:r>
-      <w:proofErr w:type="spellStart"/>
-      <w:r>
-        <w:t>framework</w:t>
-      </w:r>
-      <w:proofErr w:type="spellEnd"/>
-      <w:r>
-        <w:t xml:space="preserve"> ".NET Framework" para el desarrollo de la API, y "Microsoft Access" para implementar las funcionalidades que serán utilizadas desde la Universidad de Cantabria. Todo el proyecto será recogido como Software libre en GitHub.</w:t>
+        <w:t xml:space="preserve"> las tecnologías utilizadas, se emplea "SQL Server" para el diseño del almacenamiento de datos, "Visual Studio" junto con el lenguaje C# y el framework ".NET Framework" para el desarrollo de la API, y "Microsoft Access" para implementar las funcionalidades que serán utilizadas desde la Universidad de Cantabria. Todo el proyecto será recogido como Software libre en GitHub.</w:t>
       </w:r>
     </w:p>
     <w:p>
@@ -3398,52 +3797,44 @@
           <w:lang w:val="en-US"/>
         </w:rPr>
       </w:pPr>
-      <w:proofErr w:type="spellStart"/>
+      <w:bookmarkStart w:id="2" w:name="_Toc168339679"/>
       <w:r>
         <w:rPr>
           <w:rFonts w:ascii="Arial Rounded MT Bold" w:hAnsi="Arial Rounded MT Bold"/>
           <w:color w:val="auto"/>
           <w:lang w:val="en-US"/>
         </w:rPr>
-        <w:t>Introducción</w:t>
-      </w:r>
-      <w:proofErr w:type="spellEnd"/>
+        <w:t xml:space="preserve">Introducción en </w:t>
+      </w:r>
       <w:r>
         <w:rPr>
           <w:rFonts w:ascii="Arial Rounded MT Bold" w:hAnsi="Arial Rounded MT Bold"/>
           <w:color w:val="auto"/>
           <w:lang w:val="en-US"/>
         </w:rPr>
-        <w:t xml:space="preserve"> </w:t>
-      </w:r>
-      <w:proofErr w:type="spellStart"/>
-      <w:r>
-        <w:rPr>
-          <w:rFonts w:ascii="Arial Rounded MT Bold" w:hAnsi="Arial Rounded MT Bold"/>
-          <w:color w:val="auto"/>
+        <w:t>inglés</w:t>
+      </w:r>
+      <w:bookmarkEnd w:id="2"/>
+    </w:p>
+    <w:p>
+      <w:pPr>
+        <w:rPr>
           <w:lang w:val="en-US"/>
         </w:rPr>
-        <w:t>en</w:t>
-      </w:r>
-      <w:proofErr w:type="spellEnd"/>
-      <w:r>
-        <w:rPr>
-          <w:rFonts w:ascii="Arial Rounded MT Bold" w:hAnsi="Arial Rounded MT Bold"/>
-          <w:color w:val="auto"/>
+      </w:pPr>
+      <w:r>
+        <w:rPr>
           <w:lang w:val="en-US"/>
         </w:rPr>
-        <w:t xml:space="preserve"> </w:t>
-      </w:r>
-      <w:proofErr w:type="spellStart"/>
-      <w:r>
-        <w:rPr>
-          <w:rFonts w:ascii="Arial Rounded MT Bold" w:hAnsi="Arial Rounded MT Bold"/>
-          <w:color w:val="auto"/>
+        <w:t>Managing extraordinary accommodations for 2nd-year high school students during the university entrance exam represents a complex challenge for the University Guidance Service of Cantabria (SOUCAN). Currently, this process is conducted through email communications with the educational centers in Cantabria, detailing the need for a series of accommodations for their students from an existing list provided by SOUCAN, and attaching all the requested documents. These documents are recorded in a large Excel file, which is very difficult to read and edit due to its size.</w:t>
+      </w:r>
+    </w:p>
+    <w:p>
+      <w:pPr>
+        <w:rPr>
           <w:lang w:val="en-US"/>
         </w:rPr>
-        <w:t>inglés</w:t>
-      </w:r>
-      <w:proofErr w:type="spellEnd"/>
+      </w:pPr>
     </w:p>
     <w:p>
       <w:pPr>
@@ -3455,7 +3846,7 @@
         <w:rPr>
           <w:lang w:val="en-US"/>
         </w:rPr>
-        <w:t>Managing extraordinary accommodations for 2nd-year high school students during the university entrance exam represents a complex challenge for the University Guidance Service of Cantabria (SOUCAN). Currently, this process is conducted through email communications with the educational centers in Cantabria, detailing the need for a series of accommodations for their students from an existing list provided by SOUCAN, and attaching all the requested documents. These documents are recorded in a large Excel file, which is very difficult to read and edit due to its size.</w:t>
+        <w:t>To efficiently address this need, the comprehensive development of a web application was proposed, involving all the elements included in the construction of a software application. This tool will facilitate and automate task management for both the University of Cantabria's department and the educational centers in the region in providing this service.</w:t>
       </w:r>
     </w:p>
     <w:p>
@@ -3475,7 +3866,7 @@
         <w:rPr>
           <w:lang w:val="en-US"/>
         </w:rPr>
-        <w:t>To efficiently address this need, the comprehensive development of a web application was proposed, involving all the elements included in the construction of a software application. This tool will facilitate and automate task management for both the University of Cantabria's department and the educational centers in the region in providing this service.</w:t>
+        <w:t>The development process is divided into several key stages, starting with the design of the domain and objects required by the application. This is crucial as it involves identifying and defining the essential concepts of the system and the relationships between them. The "Umlet" tool is used for this process, providing a graphical way to represent the UML diagram to be created.</w:t>
       </w:r>
     </w:p>
     <w:p>
@@ -3495,29 +3886,28 @@
         <w:rPr>
           <w:lang w:val="en-US"/>
         </w:rPr>
-        <w:t>The development process is divided into several key stages, starting with the design of the domain and objects required by the application. This is crucial as it involves identifying and defining the essential concepts of the system and the relationships between them. The "</w:t>
-      </w:r>
-      <w:proofErr w:type="spellStart"/>
-      <w:r>
+        <w:t>Next, the database design phase follows. This involves defining the structure of the database, including the tables, relationships, and constraints necessary to efficiently and securely store all the relevant information for managing student accommodations, linked with the previously designed domain.</w:t>
+      </w:r>
+    </w:p>
+    <w:p>
+      <w:pPr>
         <w:rPr>
           <w:lang w:val="en-US"/>
         </w:rPr>
-        <w:t>Umlet</w:t>
-      </w:r>
-      <w:proofErr w:type="spellEnd"/>
-      <w:r>
+      </w:pPr>
+    </w:p>
+    <w:p>
+      <w:pPr>
         <w:rPr>
           <w:lang w:val="en-US"/>
         </w:rPr>
-        <w:t>" tool is used for this process, providing a graphical way to represent the UML diagram to be created.</w:t>
-      </w:r>
-    </w:p>
-    <w:p>
-      <w:pPr>
+      </w:pPr>
+      <w:r>
         <w:rPr>
           <w:lang w:val="en-US"/>
         </w:rPr>
-      </w:pPr>
+        <w:t>The development of the back-end is fundamental to the proper functioning of the system. Business logic is developed through a series of stored procedures in the database, allowing secure and efficient data storage and management, enabling operations for data retrieval, insertion, modification, and deletion. Subsequently, the API's connection to the database is established through the mapping of these procedures, implementing the necessary mechanisms for the application to access and manipulate information and relate to the objects handled by the interface.</w:t>
+      </w:r>
     </w:p>
     <w:p>
       <w:pPr>
@@ -3525,72 +3915,18 @@
           <w:lang w:val="en-US"/>
         </w:rPr>
       </w:pPr>
-      <w:r>
+    </w:p>
+    <w:p>
+      <w:pPr>
         <w:rPr>
           <w:lang w:val="en-US"/>
         </w:rPr>
-        <w:t>Next, the database design phase follows. This involves defining the structure of the database, including the tables, relationships, and constraints necessary to efficiently and securely store all the relevant information for managing student accommodations, linked with the previously designed domain.</w:t>
-      </w:r>
-    </w:p>
-    <w:p>
-      <w:pPr>
+      </w:pPr>
+      <w:r>
         <w:rPr>
           <w:lang w:val="en-US"/>
         </w:rPr>
-      </w:pPr>
-    </w:p>
-    <w:p>
-      <w:pPr>
-        <w:rPr>
-          <w:lang w:val="en-US"/>
-        </w:rPr>
-      </w:pPr>
-      <w:r>
-        <w:rPr>
-          <w:lang w:val="en-US"/>
-        </w:rPr>
-        <w:t xml:space="preserve">The development of the </w:t>
-      </w:r>
-      <w:proofErr w:type="gramStart"/>
-      <w:r>
-        <w:rPr>
-          <w:lang w:val="en-US"/>
-        </w:rPr>
-        <w:t>back-end</w:t>
-      </w:r>
-      <w:proofErr w:type="gramEnd"/>
-      <w:r>
-        <w:rPr>
-          <w:lang w:val="en-US"/>
-        </w:rPr>
-        <w:t xml:space="preserve"> is fundamental to the proper functioning of the system. Business logic is developed through a series of stored procedures in the database, allowing secure and efficient data storage and management, enabling operations for data retrieval, insertion, modification, and deletion. Subsequently, the API's connection to the database is established through the mapping of these procedures, implementing the necessary mechanisms for the application to access and manipulate information and relate to the objects handled by the interface.</w:t>
-      </w:r>
-    </w:p>
-    <w:p>
-      <w:pPr>
-        <w:rPr>
-          <w:lang w:val="en-US"/>
-        </w:rPr>
-      </w:pPr>
-    </w:p>
-    <w:p>
-      <w:pPr>
-        <w:rPr>
-          <w:lang w:val="en-US"/>
-        </w:rPr>
-      </w:pPr>
-      <w:r>
-        <w:rPr>
-          <w:lang w:val="en-US"/>
-        </w:rPr>
-        <w:t xml:space="preserve">Regarding the front-end development, the creation of the graphical user interface is carried out, which will be the visible and accessible part of the application for end users. </w:t>
-      </w:r>
-      <w:r>
-        <w:rPr>
-          <w:lang w:val="en-US"/>
-        </w:rPr>
-        <w:lastRenderedPageBreak/>
-        <w:t>This process involves using views and controllers to achieve the desired appearance and functionalities. The interface is designed to be intuitive, aiming to facilitate user interaction with the system and provide a satisfactory experience. It is important to note that this functionality will be exclusively available to educational centers, allowing remote use of the service. On the other hand, for the SOUCAN department, "Microsoft Access" is used. This is because it allows for changes within the database locally and provides complete management functionality, being managed from the University of Cantabria's premises.</w:t>
+        <w:t>Regarding the front-end development, the creation of the graphical user interface is carried out, which will be the visible and accessible part of the application for end users. This process involves using views and controllers to achieve the desired appearance and functionalities. The interface is designed to be intuitive, aiming to facilitate user interaction with the system and provide a satisfactory experience. It is important to note that this functionality will be exclusively available to educational centers, allowing remote use of the service. On the other hand, for the SOUCAN department, "Microsoft Access" is used. This is because it allows for changes within the database locally and provides complete management functionality, being managed from the University of Cantabria's premises.</w:t>
       </w:r>
     </w:p>
     <w:p>
@@ -3633,23 +3969,19 @@
           <w:color w:val="000000" w:themeColor="text1"/>
           <w:sz w:val="28"/>
           <w:szCs w:val="28"/>
-          <w:lang w:val="en-US"/>
-        </w:rPr>
-      </w:pPr>
-      <w:bookmarkStart w:id="2" w:name="_Toc168307909"/>
-      <w:proofErr w:type="spellStart"/>
+        </w:rPr>
+      </w:pPr>
+      <w:bookmarkStart w:id="3" w:name="_Toc168339680"/>
       <w:r>
         <w:rPr>
           <w:rFonts w:ascii="Arial Rounded MT Bold" w:hAnsi="Arial Rounded MT Bold"/>
           <w:color w:val="000000" w:themeColor="text1"/>
           <w:sz w:val="28"/>
           <w:szCs w:val="28"/>
-          <w:lang w:val="en-US"/>
         </w:rPr>
         <w:t>Objetivos</w:t>
       </w:r>
-      <w:bookmarkEnd w:id="2"/>
-      <w:proofErr w:type="spellEnd"/>
+      <w:bookmarkEnd w:id="3"/>
     </w:p>
     <w:p>
       <w:pPr>
@@ -4661,7 +4993,7 @@
           <w:color w:val="000000" w:themeColor="text1"/>
         </w:rPr>
       </w:pPr>
-      <w:bookmarkStart w:id="3" w:name="_Toc168307910"/>
+      <w:bookmarkStart w:id="4" w:name="_Toc168339681"/>
       <w:r>
         <w:rPr>
           <w:rFonts w:ascii="Arial Rounded MT Bold" w:hAnsi="Arial Rounded MT Bold"/>
@@ -4669,7 +5001,7 @@
         </w:rPr>
         <w:t>METODOLOGÍA Y CALENDARIO</w:t>
       </w:r>
-      <w:bookmarkEnd w:id="3"/>
+      <w:bookmarkEnd w:id="4"/>
     </w:p>
     <w:p>
       <w:r>
@@ -4707,7 +5039,6 @@
         <w:rPr>
           <w:noProof/>
         </w:rPr>
-        <w:lastRenderedPageBreak/>
         <w:drawing>
           <wp:inline distT="0" distB="0" distL="0" distR="0" wp14:anchorId="66E86FF1" wp14:editId="7E1B5E9E">
             <wp:extent cx="4483451" cy="2689860"/>
@@ -4908,7 +5239,6 @@
     </w:p>
     <w:p>
       <w:r>
-        <w:lastRenderedPageBreak/>
         <w:t>Después de diseñar las entidades necesarias para el desarrollo, se procede a la conversión del modelo relacional a tablas. Para ello, se utiliza la herramienta "Microsoft SQL Server", que proporciona los recursos necesarios para almacenar tod</w:t>
       </w:r>
       <w:r>
@@ -4966,15 +5296,7 @@
         <w:t xml:space="preserve">Generación de objetos para testeo posterior: </w:t>
       </w:r>
       <w:r>
-        <w:t>Tras la creación de las tablas, se generan una serie de objetos "</w:t>
-      </w:r>
-      <w:proofErr w:type="spellStart"/>
-      <w:r>
-        <w:t>testeables</w:t>
-      </w:r>
-      <w:proofErr w:type="spellEnd"/>
-      <w:r>
-        <w:t>" para que, durante el desarrollo de la API, se pueda probar cómo reaccionan al utilizar los distintos procedimientos</w:t>
+        <w:t>Tras la creación de las tablas, se generan una serie de objetos "testeables" para que, durante el desarrollo de la API, se pueda probar cómo reaccionan al utilizar los distintos procedimientos</w:t>
       </w:r>
       <w:r>
         <w:t xml:space="preserve"> almacenados</w:t>
@@ -5090,15 +5412,7 @@
         <w:t xml:space="preserve">se puede utilizar </w:t>
       </w:r>
       <w:r>
-        <w:t xml:space="preserve">una operación de la Capa de Datos como varias </w:t>
-      </w:r>
-      <w:proofErr w:type="spellStart"/>
-      <w:r>
-        <w:t>suboperaciones</w:t>
-      </w:r>
-      <w:proofErr w:type="spellEnd"/>
-      <w:r>
-        <w:t xml:space="preserve"> en la Capa de Negocio. Además, en esta capa se crean las operaciones necesarias para complementar la funcionalidad del servicio.</w:t>
+        <w:t>una operación de la Capa de Datos como varias suboperaciones en la Capa de Negocio. Además, en esta capa se crean las operaciones necesarias para complementar la funcionalidad del servicio.</w:t>
       </w:r>
     </w:p>
     <w:p>
@@ -5162,15 +5476,7 @@
         <w:t>Únicamente</w:t>
       </w:r>
       <w:r>
-        <w:t xml:space="preserve"> se implementa la estructura y la relación entre las distintas vistas, utilizando el </w:t>
-      </w:r>
-      <w:proofErr w:type="spellStart"/>
-      <w:r>
-        <w:t>mock</w:t>
-      </w:r>
-      <w:proofErr w:type="spellEnd"/>
-      <w:r>
-        <w:t xml:space="preserve"> de interfaces desarrollado en el periodo de prácticas.</w:t>
+        <w:t xml:space="preserve"> se implementa la estructura y la relación entre las distintas vistas, utilizando el mock de interfaces desarrollado en el periodo de prácticas.</w:t>
       </w:r>
       <w:r>
         <w:t xml:space="preserve"> Posteriormente se diseñará e implementará las mismas.</w:t>
@@ -5189,31 +5495,7 @@
     </w:p>
     <w:p>
       <w:r>
-        <w:t>Entre estas fechas, una vez finalizado el desarrollo del Back-</w:t>
-      </w:r>
-      <w:proofErr w:type="spellStart"/>
-      <w:r>
-        <w:t>End</w:t>
-      </w:r>
-      <w:proofErr w:type="spellEnd"/>
-      <w:r>
-        <w:t xml:space="preserve"> de la aplicación, se procede a trabajar en el Front-</w:t>
-      </w:r>
-      <w:proofErr w:type="spellStart"/>
-      <w:r>
-        <w:t>End</w:t>
-      </w:r>
-      <w:proofErr w:type="spellEnd"/>
-      <w:r>
-        <w:t xml:space="preserve">, es decir, a estructurar el apartado visual disponible en la interfaz del usuario. Para esta etapa, se utilizan las vistas generadas previamente junto con el controlador. Esta tarea es bastante compleja, ya que requiere un estudio previo sobre cómo implementar y combinar HTML con el </w:t>
-      </w:r>
-      <w:proofErr w:type="spellStart"/>
-      <w:r>
-        <w:t>framework</w:t>
-      </w:r>
-      <w:proofErr w:type="spellEnd"/>
-      <w:r>
-        <w:t xml:space="preserve"> seleccionado (.NET Framework).</w:t>
+        <w:t>Entre estas fechas, una vez finalizado el desarrollo del Back-End de la aplicación, se procede a trabajar en el Front-End, es decir, a estructurar el apartado visual disponible en la interfaz del usuario. Para esta etapa, se utilizan las vistas generadas previamente junto con el controlador. Esta tarea es bastante compleja, ya que requiere un estudio previo sobre cómo implementar y combinar HTML con el framework seleccionado (.NET Framework).</w:t>
       </w:r>
     </w:p>
     <w:p>
@@ -5245,7 +5527,7 @@
           <w:color w:val="000000" w:themeColor="text1"/>
         </w:rPr>
       </w:pPr>
-      <w:bookmarkStart w:id="4" w:name="_Toc168307911"/>
+      <w:bookmarkStart w:id="5" w:name="_Toc168339682"/>
       <w:r>
         <w:rPr>
           <w:rFonts w:ascii="Arial Rounded MT Bold" w:hAnsi="Arial Rounded MT Bold"/>
@@ -5253,7 +5535,7 @@
         </w:rPr>
         <w:t>SOFTWARE UTILIZADO</w:t>
       </w:r>
-      <w:bookmarkEnd w:id="4"/>
+      <w:bookmarkEnd w:id="5"/>
     </w:p>
     <w:p>
       <w:r>
@@ -5301,13 +5583,8 @@
           <w:numId w:val="5"/>
         </w:numPr>
       </w:pPr>
-      <w:proofErr w:type="spellStart"/>
-      <w:r>
-        <w:t>Umlet</w:t>
-      </w:r>
-      <w:proofErr w:type="spellEnd"/>
-      <w:r>
-        <w:t>: Permite realizar un diseño del modelo de dominio de una manera sencilla e intuitiva, contando con una plantilla con todos los elementos necesarios para esta tarea.</w:t>
+      <w:r>
+        <w:t>Umlet: Permite realizar un diseño del modelo de dominio de una manera sencilla e intuitiva, contando con una plantilla con todos los elementos necesarios para esta tarea.</w:t>
       </w:r>
     </w:p>
     <w:p>
@@ -5382,7 +5659,6 @@
         </w:numPr>
       </w:pPr>
       <w:r>
-        <w:lastRenderedPageBreak/>
         <w:t>Microsoft Visual Studio</w:t>
       </w:r>
       <w:r>
@@ -5398,15 +5674,7 @@
         </w:numPr>
       </w:pPr>
       <w:r>
-        <w:t xml:space="preserve">.NET Framework: </w:t>
-      </w:r>
-      <w:proofErr w:type="spellStart"/>
-      <w:r>
-        <w:t>framework</w:t>
-      </w:r>
-      <w:proofErr w:type="spellEnd"/>
-      <w:r>
-        <w:t xml:space="preserve"> que </w:t>
+        <w:t xml:space="preserve">.NET Framework: framework que </w:t>
       </w:r>
       <w:r>
         <w:t xml:space="preserve">se </w:t>
@@ -5499,7 +5767,7 @@
           <w:color w:val="000000" w:themeColor="text1"/>
         </w:rPr>
       </w:pPr>
-      <w:bookmarkStart w:id="5" w:name="_Toc168307912"/>
+      <w:bookmarkStart w:id="6" w:name="_Toc168339683"/>
       <w:r>
         <w:rPr>
           <w:rFonts w:ascii="Arial Rounded MT Bold" w:hAnsi="Arial Rounded MT Bold"/>
@@ -5507,7 +5775,7 @@
         </w:rPr>
         <w:t>REQUISITOS FUNCIONALES Y NO FUNCIONALES</w:t>
       </w:r>
-      <w:bookmarkEnd w:id="5"/>
+      <w:bookmarkEnd w:id="6"/>
     </w:p>
     <w:p>
       <w:pPr>
@@ -5517,7 +5785,7 @@
           <w:color w:val="auto"/>
         </w:rPr>
       </w:pPr>
-      <w:bookmarkStart w:id="6" w:name="_Toc168307913"/>
+      <w:bookmarkStart w:id="7" w:name="_Toc168339684"/>
       <w:r>
         <w:rPr>
           <w:rFonts w:ascii="Arial Rounded MT Bold" w:hAnsi="Arial Rounded MT Bold"/>
@@ -5525,7 +5793,7 @@
         </w:rPr>
         <w:t>Requisitos Funcionales:</w:t>
       </w:r>
-      <w:bookmarkEnd w:id="6"/>
+      <w:bookmarkEnd w:id="7"/>
     </w:p>
     <w:p>
       <w:r>
@@ -5553,7 +5821,7 @@
           <w:color w:val="auto"/>
         </w:rPr>
       </w:pPr>
-      <w:bookmarkStart w:id="7" w:name="_Toc168307914"/>
+      <w:bookmarkStart w:id="8" w:name="_Toc168339685"/>
       <w:r>
         <w:rPr>
           <w:rFonts w:ascii="Arial Rounded MT Bold" w:hAnsi="Arial Rounded MT Bold"/>
@@ -5575,7 +5843,7 @@
         </w:rPr>
         <w:t>:</w:t>
       </w:r>
-      <w:bookmarkEnd w:id="7"/>
+      <w:bookmarkEnd w:id="8"/>
     </w:p>
     <w:p>
       <w:r>
@@ -5648,11 +5916,7 @@
         <w:t>por parte de los centros educativos</w:t>
       </w:r>
       <w:r>
-        <w:t xml:space="preserve">. La </w:t>
-      </w:r>
-      <w:r>
-        <w:lastRenderedPageBreak/>
-        <w:t>integración con Microsoft Access debe permitir una manipulación de datos fluida y eficiente.</w:t>
+        <w:t>. La integración con Microsoft Access debe permitir una manipulación de datos fluida y eficiente.</w:t>
       </w:r>
     </w:p>
     <w:p/>
@@ -5711,7 +5975,7 @@
           <w:color w:val="000000" w:themeColor="text1"/>
         </w:rPr>
       </w:pPr>
-      <w:bookmarkStart w:id="8" w:name="_Toc168307915"/>
+      <w:bookmarkStart w:id="9" w:name="_Toc168339686"/>
       <w:r>
         <w:rPr>
           <w:rFonts w:ascii="Arial Rounded MT Bold" w:hAnsi="Arial Rounded MT Bold"/>
@@ -5719,7 +5983,7 @@
         </w:rPr>
         <w:t>CASOS DE USO</w:t>
       </w:r>
-      <w:bookmarkEnd w:id="8"/>
+      <w:bookmarkEnd w:id="9"/>
     </w:p>
     <w:p>
       <w:r>
@@ -6002,7 +6266,6 @@
         </w:numPr>
       </w:pPr>
       <w:r>
-        <w:lastRenderedPageBreak/>
         <w:t>Actores:</w:t>
       </w:r>
     </w:p>
@@ -6463,13 +6726,8 @@
           <w:numId w:val="6"/>
         </w:numPr>
       </w:pPr>
-      <w:proofErr w:type="spellStart"/>
-      <w:r>
-        <w:t>Descipción</w:t>
-      </w:r>
-      <w:proofErr w:type="spellEnd"/>
-      <w:r>
-        <w:t xml:space="preserve">: Permite a un centro registrar a estudiantes </w:t>
+      <w:r>
+        <w:t xml:space="preserve">Descipción: Permite a un centro registrar a estudiantes </w:t>
       </w:r>
       <w:r>
         <w:t>con sus debidas adaptaciones.</w:t>
@@ -6541,7 +6799,6 @@
         </w:numPr>
       </w:pPr>
       <w:r>
-        <w:lastRenderedPageBreak/>
         <w:t>El centro debe de haber iniciado sesión previamente.</w:t>
       </w:r>
     </w:p>
@@ -7026,7 +7283,6 @@
         </w:numPr>
       </w:pPr>
       <w:r>
-        <w:lastRenderedPageBreak/>
         <w:t>El centro pulsa el botón “Ver Estudiantes Registrados”.</w:t>
       </w:r>
     </w:p>
@@ -7558,7 +7814,6 @@
         </w:numPr>
       </w:pPr>
       <w:r>
-        <w:lastRenderedPageBreak/>
         <w:t xml:space="preserve">Los campos que hayan sido eliminados del </w:t>
       </w:r>
       <w:r>
@@ -7810,7 +8065,7 @@
           <w:color w:val="000000" w:themeColor="text1"/>
         </w:rPr>
       </w:pPr>
-      <w:bookmarkStart w:id="9" w:name="_Toc168307916"/>
+      <w:bookmarkStart w:id="10" w:name="_Toc168339687"/>
       <w:r>
         <w:rPr>
           <w:rFonts w:ascii="Arial Rounded MT Bold" w:hAnsi="Arial Rounded MT Bold"/>
@@ -7818,7 +8073,7 @@
         </w:rPr>
         <w:t>ARQUITECTURA</w:t>
       </w:r>
-      <w:bookmarkEnd w:id="9"/>
+      <w:bookmarkEnd w:id="10"/>
     </w:p>
     <w:p>
       <w:r>
@@ -7842,7 +8097,7 @@
           <w:color w:val="auto"/>
         </w:rPr>
       </w:pPr>
-      <w:bookmarkStart w:id="10" w:name="_Toc168307917"/>
+      <w:bookmarkStart w:id="11" w:name="_Toc168339688"/>
       <w:r>
         <w:rPr>
           <w:rFonts w:ascii="Arial Rounded MT Bold" w:hAnsi="Arial Rounded MT Bold"/>
@@ -7850,7 +8105,7 @@
         </w:rPr>
         <w:t>Descripción de Componentes y Conexiones:</w:t>
       </w:r>
-      <w:bookmarkEnd w:id="10"/>
+      <w:bookmarkEnd w:id="11"/>
     </w:p>
     <w:p>
       <w:pPr>
@@ -7860,7 +8115,7 @@
           <w:color w:val="auto"/>
         </w:rPr>
       </w:pPr>
-      <w:bookmarkStart w:id="11" w:name="_Toc168307918"/>
+      <w:bookmarkStart w:id="12" w:name="_Toc168339689"/>
       <w:r>
         <w:rPr>
           <w:rFonts w:ascii="Arial Rounded MT Bold" w:hAnsi="Arial Rounded MT Bold"/>
@@ -7868,7 +8123,7 @@
         </w:rPr>
         <w:t>Base de datos:</w:t>
       </w:r>
-      <w:bookmarkEnd w:id="11"/>
+      <w:bookmarkEnd w:id="12"/>
     </w:p>
     <w:p>
       <w:r>
@@ -7956,19 +8211,7 @@
         </w:numPr>
       </w:pPr>
       <w:r>
-        <w:t>Usuario: Almacena la información acerca de los usuarios registrados en el sistema. Está diseñada para ser ampliable y compatible con los usuarios del sistema SOUCAN. Actualmente, se extiende a "</w:t>
-      </w:r>
-      <w:proofErr w:type="spellStart"/>
-      <w:r>
-        <w:t>CentroEducativo</w:t>
-      </w:r>
-      <w:proofErr w:type="spellEnd"/>
-      <w:r>
-        <w:t xml:space="preserve">", una entidad que almacena toda la información relacionada con los centros educativos </w:t>
-      </w:r>
-      <w:r>
-        <w:lastRenderedPageBreak/>
-        <w:t>registrados en el sistema. Además, se utilizan varias tablas auxiliares para la definición de atributos específicos:</w:t>
+        <w:t>Usuario: Almacena la información acerca de los usuarios registrados en el sistema. Está diseñada para ser ampliable y compatible con los usuarios del sistema SOUCAN. Actualmente, se extiende a "CentroEducativo", una entidad que almacena toda la información relacionada con los centros educativos registrados en el sistema. Además, se utilizan varias tablas auxiliares para la definición de atributos específicos:</w:t>
       </w:r>
     </w:p>
     <w:p>
@@ -8102,7 +8345,6 @@
         <w:rPr>
           <w:noProof/>
         </w:rPr>
-        <w:lastRenderedPageBreak/>
         <w:drawing>
           <wp:inline distT="0" distB="0" distL="0" distR="0" wp14:anchorId="23F2A02F" wp14:editId="5D9C25BB">
             <wp:extent cx="5400040" cy="3688715"/>
@@ -8267,11 +8509,9 @@
           <w:numId w:val="12"/>
         </w:numPr>
       </w:pPr>
-      <w:proofErr w:type="spellStart"/>
       <w:r>
         <w:t>sp_obtenPlazoRegistroActivo</w:t>
       </w:r>
-      <w:proofErr w:type="spellEnd"/>
       <w:r>
         <w:t>:</w:t>
       </w:r>
@@ -8290,11 +8530,9 @@
           <w:numId w:val="12"/>
         </w:numPr>
       </w:pPr>
-      <w:proofErr w:type="spellStart"/>
       <w:r>
         <w:t>sp_obtenMunicipioDireccion</w:t>
       </w:r>
-      <w:proofErr w:type="spellEnd"/>
       <w:r>
         <w:t>:</w:t>
       </w:r>
@@ -8313,11 +8551,9 @@
           <w:numId w:val="12"/>
         </w:numPr>
       </w:pPr>
-      <w:proofErr w:type="spellStart"/>
       <w:r>
         <w:t>sp_obtenDireccionCentro</w:t>
       </w:r>
-      <w:proofErr w:type="spellEnd"/>
       <w:r>
         <w:t>:</w:t>
       </w:r>
@@ -8336,11 +8572,9 @@
           <w:numId w:val="12"/>
         </w:numPr>
       </w:pPr>
-      <w:proofErr w:type="spellStart"/>
       <w:r>
         <w:t>sp_obtenSedeCentro</w:t>
       </w:r>
-      <w:proofErr w:type="spellEnd"/>
       <w:r>
         <w:t>:</w:t>
       </w:r>
@@ -8359,32 +8593,35 @@
           <w:numId w:val="12"/>
         </w:numPr>
       </w:pPr>
-      <w:proofErr w:type="spellStart"/>
       <w:r>
         <w:t>sp_obtenAdaptacionDiagnostico</w:t>
       </w:r>
-      <w:proofErr w:type="spellEnd"/>
       <w:r>
         <w:t>:</w:t>
       </w:r>
       <w:r>
+        <w:t xml:space="preserve"> ontiene la adaptacion que se encuentra asociada a un diagnóstico.</w:t>
+      </w:r>
+    </w:p>
+    <w:p>
+      <w:pPr>
+        <w:pStyle w:val="Prrafodelista"/>
+        <w:numPr>
+          <w:ilvl w:val="2"/>
+          <w:numId w:val="12"/>
+        </w:numPr>
+      </w:pPr>
+      <w:r>
+        <w:t>sp_listaDiagnosticosEstudiante</w:t>
+      </w:r>
+      <w:r>
+        <w:t>:</w:t>
+      </w:r>
+      <w:r>
         <w:t xml:space="preserve"> </w:t>
       </w:r>
-      <w:proofErr w:type="spellStart"/>
-      <w:r>
-        <w:t>ontiene</w:t>
-      </w:r>
-      <w:proofErr w:type="spellEnd"/>
-      <w:r>
-        <w:t xml:space="preserve"> la </w:t>
-      </w:r>
-      <w:proofErr w:type="spellStart"/>
-      <w:r>
-        <w:t>adaptacion</w:t>
-      </w:r>
-      <w:proofErr w:type="spellEnd"/>
-      <w:r>
-        <w:t xml:space="preserve"> que se encuentra asociada a un diagnóstico.</w:t>
+      <w:r>
+        <w:t>obtiene los diagnósticos que se encuentran asociados a un estudiante.</w:t>
       </w:r>
     </w:p>
     <w:p>
@@ -8395,407 +8632,321 @@
           <w:numId w:val="12"/>
         </w:numPr>
       </w:pPr>
-      <w:proofErr w:type="spellStart"/>
+      <w:r>
+        <w:t>sp_listaAdaptacionesDiagnosticoEstudiante</w:t>
+      </w:r>
+      <w:r>
+        <w:t>:</w:t>
+      </w:r>
+      <w:r>
+        <w:t xml:space="preserve"> ontiene las adaptaciones que se encuentran asociadas a un diagnóstico que a su vez se encuentran asociadas a un estudiante.</w:t>
+      </w:r>
+    </w:p>
+    <w:p>
+      <w:pPr>
+        <w:pStyle w:val="Prrafodelista"/>
+        <w:numPr>
+          <w:ilvl w:val="2"/>
+          <w:numId w:val="12"/>
+        </w:numPr>
+      </w:pPr>
+      <w:r>
+        <w:t>sp_obtenAsignaturasPrevistasEstudiante</w:t>
+      </w:r>
+      <w:r>
+        <w:t>:</w:t>
+      </w:r>
+      <w:r>
+        <w:t xml:space="preserve"> </w:t>
+      </w:r>
+      <w:r>
+        <w:t>obtiene las asignaturas previstas que se encuentran asociadas a un estudiante.</w:t>
+      </w:r>
+    </w:p>
+    <w:p>
+      <w:pPr>
+        <w:pStyle w:val="Prrafodelista"/>
+        <w:numPr>
+          <w:ilvl w:val="2"/>
+          <w:numId w:val="12"/>
+        </w:numPr>
+      </w:pPr>
+      <w:r>
+        <w:t>sp_obtenAsignaturasMatriculadasEstudiante</w:t>
+      </w:r>
+      <w:r>
+        <w:t>:</w:t>
+      </w:r>
+      <w:r>
+        <w:t xml:space="preserve"> </w:t>
+      </w:r>
+      <w:r>
+        <w:t>obtiene las asignaturas matriculadas que se encuentran asociadas a un estudiante.</w:t>
+      </w:r>
+    </w:p>
+    <w:p>
+      <w:pPr>
+        <w:pStyle w:val="Prrafodelista"/>
+        <w:numPr>
+          <w:ilvl w:val="2"/>
+          <w:numId w:val="12"/>
+        </w:numPr>
+      </w:pPr>
+      <w:r>
+        <w:t>sp_listaApuntesEstudiante</w:t>
+      </w:r>
+      <w:r>
+        <w:t xml:space="preserve">: </w:t>
+      </w:r>
+      <w:r>
+        <w:t>obtiene los apuntes que se encuentran asociados a un estudiante.</w:t>
+      </w:r>
+    </w:p>
+    <w:p>
+      <w:pPr>
+        <w:pStyle w:val="Prrafodelista"/>
+        <w:numPr>
+          <w:ilvl w:val="2"/>
+          <w:numId w:val="12"/>
+        </w:numPr>
+      </w:pPr>
+      <w:r>
+        <w:t>sp_obtenCentro</w:t>
+      </w:r>
+      <w:r>
+        <w:t>:</w:t>
+      </w:r>
+      <w:r>
+        <w:t xml:space="preserve"> </w:t>
+      </w:r>
+      <w:r>
+        <w:t>obtiene los datos de un centro en concreto.</w:t>
+      </w:r>
+    </w:p>
+    <w:p>
+      <w:pPr>
+        <w:pStyle w:val="Prrafodelista"/>
+        <w:numPr>
+          <w:ilvl w:val="2"/>
+          <w:numId w:val="12"/>
+        </w:numPr>
+      </w:pPr>
+      <w:r>
+        <w:t>sp_obtenEstudianteCentro</w:t>
+      </w:r>
+      <w:r>
+        <w:t>:</w:t>
+      </w:r>
+      <w:r>
+        <w:t xml:space="preserve"> </w:t>
+      </w:r>
+      <w:r>
+        <w:t>obtiene los datos de un estudiante asociado a un centro.</w:t>
+      </w:r>
+    </w:p>
+    <w:p>
+      <w:pPr>
+        <w:pStyle w:val="Prrafodelista"/>
+        <w:numPr>
+          <w:ilvl w:val="2"/>
+          <w:numId w:val="12"/>
+        </w:numPr>
+      </w:pPr>
+      <w:r>
+        <w:t>sp_listaAdaptacionesDiagnostico</w:t>
+      </w:r>
+      <w:r>
+        <w:t>:</w:t>
+      </w:r>
+      <w:r>
+        <w:t xml:space="preserve"> </w:t>
+      </w:r>
+      <w:r>
+        <w:t>obtiene las adaptaciones que se encuentran asociadas a un diagnóstico.</w:t>
+      </w:r>
+    </w:p>
+    <w:p>
+      <w:pPr>
+        <w:pStyle w:val="Prrafodelista"/>
+        <w:numPr>
+          <w:ilvl w:val="2"/>
+          <w:numId w:val="12"/>
+        </w:numPr>
+      </w:pPr>
+      <w:r>
+        <w:t>sp_obtenDiagnostico</w:t>
+      </w:r>
+      <w:r>
+        <w:t>:</w:t>
+      </w:r>
+      <w:r>
+        <w:t xml:space="preserve"> </w:t>
+      </w:r>
+      <w:r>
+        <w:t>obtiene los datos de un diagnóstico.</w:t>
+      </w:r>
+    </w:p>
+    <w:p>
+      <w:pPr>
+        <w:pStyle w:val="Prrafodelista"/>
+        <w:numPr>
+          <w:ilvl w:val="2"/>
+          <w:numId w:val="12"/>
+        </w:numPr>
+      </w:pPr>
+      <w:r>
+        <w:t>sp_obtenAdaptacion</w:t>
+      </w:r>
+      <w:r>
+        <w:t>:</w:t>
+      </w:r>
+      <w:r>
+        <w:t xml:space="preserve"> </w:t>
+      </w:r>
+      <w:r>
+        <w:t>Obtiene los datos de una adaptación.</w:t>
+      </w:r>
+    </w:p>
+    <w:p>
+      <w:pPr>
+        <w:pStyle w:val="Prrafodelista"/>
+        <w:numPr>
+          <w:ilvl w:val="2"/>
+          <w:numId w:val="12"/>
+        </w:numPr>
+      </w:pPr>
+      <w:r>
+        <w:t>sp_listaEstudiantesCentro</w:t>
+      </w:r>
+      <w:r>
+        <w:t>:</w:t>
+      </w:r>
+      <w:r>
+        <w:t xml:space="preserve"> </w:t>
+      </w:r>
+      <w:r>
+        <w:t>obtiene los estudiantes que se encuentran asociados a un centro educativo.</w:t>
+      </w:r>
+    </w:p>
+    <w:p>
+      <w:pPr>
+        <w:pStyle w:val="Prrafodelista"/>
+        <w:numPr>
+          <w:ilvl w:val="2"/>
+          <w:numId w:val="12"/>
+        </w:numPr>
+      </w:pPr>
+      <w:r>
+        <w:t xml:space="preserve">sp_listaSedes: </w:t>
+      </w:r>
+      <w:r>
+        <w:t>obtiene todas las sedes disponibles.</w:t>
+      </w:r>
+    </w:p>
+    <w:p>
+      <w:pPr>
+        <w:pStyle w:val="Prrafodelista"/>
+        <w:numPr>
+          <w:ilvl w:val="2"/>
+          <w:numId w:val="12"/>
+        </w:numPr>
+      </w:pPr>
+      <w:r>
+        <w:t xml:space="preserve">sp_listaMunicipios: </w:t>
+      </w:r>
+      <w:r>
+        <w:t>obtiene todos los municipios disponibles.</w:t>
+      </w:r>
+    </w:p>
+    <w:p>
+      <w:pPr>
+        <w:pStyle w:val="Prrafodelista"/>
+        <w:numPr>
+          <w:ilvl w:val="2"/>
+          <w:numId w:val="12"/>
+        </w:numPr>
+      </w:pPr>
+      <w:r>
+        <w:t xml:space="preserve">sp_listaDiagnosticos: </w:t>
+      </w:r>
+      <w:r>
+        <w:t>obtiene todos los diagnósticos disponibles.</w:t>
+      </w:r>
+    </w:p>
+    <w:p>
+      <w:pPr>
+        <w:pStyle w:val="Prrafodelista"/>
+        <w:numPr>
+          <w:ilvl w:val="2"/>
+          <w:numId w:val="12"/>
+        </w:numPr>
+      </w:pPr>
+      <w:r>
+        <w:t xml:space="preserve">sp_listaAdaptaciones: </w:t>
+      </w:r>
+      <w:r>
+        <w:t>obtiene todas las adaptaciones disponibles.</w:t>
+      </w:r>
+    </w:p>
+    <w:p>
+      <w:pPr>
+        <w:pStyle w:val="Prrafodelista"/>
+        <w:numPr>
+          <w:ilvl w:val="2"/>
+          <w:numId w:val="12"/>
+        </w:numPr>
+      </w:pPr>
+      <w:r>
+        <w:t xml:space="preserve">sp_listaAsignaturas: </w:t>
+      </w:r>
+      <w:r>
+        <w:t>obtiene todas las asignaturas disponibles.</w:t>
+      </w:r>
+    </w:p>
+    <w:p>
+      <w:pPr>
+        <w:pStyle w:val="Prrafodelista"/>
+        <w:numPr>
+          <w:ilvl w:val="2"/>
+          <w:numId w:val="12"/>
+        </w:numPr>
+      </w:pPr>
+      <w:r>
+        <w:t xml:space="preserve">sp_listaDocumentos: </w:t>
+      </w:r>
+      <w:r>
+        <w:t>obtiene todos los documentos que se encuentran disponibles.</w:t>
+      </w:r>
+    </w:p>
+    <w:p>
+      <w:pPr>
+        <w:pStyle w:val="Prrafodelista"/>
+        <w:numPr>
+          <w:ilvl w:val="2"/>
+          <w:numId w:val="12"/>
+        </w:numPr>
+      </w:pPr>
+      <w:r>
+        <w:t>sp_listaDocumentosEstudiante</w:t>
+      </w:r>
+      <w:r>
+        <w:t>. obtiene todos los documentos que se encuentran asociados a un estudiante</w:t>
+      </w:r>
+      <w:r>
+        <w:t>.</w:t>
+      </w:r>
+    </w:p>
+    <w:p>
+      <w:pPr>
+        <w:pStyle w:val="Prrafodelista"/>
+        <w:numPr>
+          <w:ilvl w:val="2"/>
+          <w:numId w:val="12"/>
+        </w:numPr>
+      </w:pPr>
       <w:r>
         <w:t>sp_listaDiagnosticosEstudiante</w:t>
       </w:r>
-      <w:proofErr w:type="spellEnd"/>
-      <w:r>
-        <w:t>:</w:t>
-      </w:r>
-      <w:r>
-        <w:t xml:space="preserve"> </w:t>
-      </w:r>
-      <w:r>
-        <w:t>obtiene los diagnósticos que se encuentran asociados a un estudiante.</w:t>
-      </w:r>
-    </w:p>
-    <w:p>
-      <w:pPr>
-        <w:pStyle w:val="Prrafodelista"/>
-        <w:numPr>
-          <w:ilvl w:val="2"/>
-          <w:numId w:val="12"/>
-        </w:numPr>
-      </w:pPr>
-      <w:proofErr w:type="spellStart"/>
-      <w:r>
-        <w:t>sp_listaAdaptacionesDiagnosticoEstudiante</w:t>
-      </w:r>
-      <w:proofErr w:type="spellEnd"/>
-      <w:r>
-        <w:t>:</w:t>
-      </w:r>
-      <w:r>
-        <w:t xml:space="preserve"> </w:t>
-      </w:r>
-      <w:proofErr w:type="spellStart"/>
-      <w:r>
-        <w:t>ontiene</w:t>
-      </w:r>
-      <w:proofErr w:type="spellEnd"/>
-      <w:r>
-        <w:t xml:space="preserve"> las adaptaciones que se encuentran asociadas a un diagnóstico que a su vez se encuentran asociadas a un estudiante.</w:t>
-      </w:r>
-    </w:p>
-    <w:p>
-      <w:pPr>
-        <w:pStyle w:val="Prrafodelista"/>
-        <w:numPr>
-          <w:ilvl w:val="2"/>
-          <w:numId w:val="12"/>
-        </w:numPr>
-      </w:pPr>
-      <w:proofErr w:type="spellStart"/>
-      <w:r>
-        <w:t>sp_obtenAsignaturasPrevistasEstudiante</w:t>
-      </w:r>
-      <w:proofErr w:type="spellEnd"/>
-      <w:r>
-        <w:t>:</w:t>
-      </w:r>
-      <w:r>
-        <w:t xml:space="preserve"> </w:t>
-      </w:r>
-      <w:r>
-        <w:t>obtiene las asignaturas previstas que se encuentran asociadas a un estudiante.</w:t>
-      </w:r>
-    </w:p>
-    <w:p>
-      <w:pPr>
-        <w:pStyle w:val="Prrafodelista"/>
-        <w:numPr>
-          <w:ilvl w:val="2"/>
-          <w:numId w:val="12"/>
-        </w:numPr>
-      </w:pPr>
-      <w:proofErr w:type="spellStart"/>
-      <w:r>
-        <w:t>sp_obtenAsignaturasMatriculadasEstudiante</w:t>
-      </w:r>
-      <w:proofErr w:type="spellEnd"/>
-      <w:r>
-        <w:t>:</w:t>
-      </w:r>
-      <w:r>
-        <w:t xml:space="preserve"> </w:t>
-      </w:r>
-      <w:r>
-        <w:t>obtiene las asignaturas matriculadas que se encuentran asociadas a un estudiante.</w:t>
-      </w:r>
-    </w:p>
-    <w:p>
-      <w:pPr>
-        <w:pStyle w:val="Prrafodelista"/>
-        <w:numPr>
-          <w:ilvl w:val="2"/>
-          <w:numId w:val="12"/>
-        </w:numPr>
-      </w:pPr>
-      <w:proofErr w:type="spellStart"/>
-      <w:r>
-        <w:lastRenderedPageBreak/>
-        <w:t>sp_listaApuntesEstudiante</w:t>
-      </w:r>
-      <w:proofErr w:type="spellEnd"/>
-      <w:r>
-        <w:t xml:space="preserve">: </w:t>
-      </w:r>
-      <w:r>
-        <w:t>obtiene los apuntes que se encuentran asociados a un estudiante.</w:t>
-      </w:r>
-    </w:p>
-    <w:p>
-      <w:pPr>
-        <w:pStyle w:val="Prrafodelista"/>
-        <w:numPr>
-          <w:ilvl w:val="2"/>
-          <w:numId w:val="12"/>
-        </w:numPr>
-      </w:pPr>
-      <w:proofErr w:type="spellStart"/>
-      <w:r>
-        <w:t>sp_obtenCentro</w:t>
-      </w:r>
-      <w:proofErr w:type="spellEnd"/>
-      <w:r>
-        <w:t>:</w:t>
-      </w:r>
-      <w:r>
-        <w:t xml:space="preserve"> </w:t>
-      </w:r>
-      <w:r>
-        <w:t>obtiene los datos de un centro en concreto.</w:t>
-      </w:r>
-    </w:p>
-    <w:p>
-      <w:pPr>
-        <w:pStyle w:val="Prrafodelista"/>
-        <w:numPr>
-          <w:ilvl w:val="2"/>
-          <w:numId w:val="12"/>
-        </w:numPr>
-      </w:pPr>
-      <w:proofErr w:type="spellStart"/>
-      <w:r>
-        <w:t>sp_obtenEstudianteCentro</w:t>
-      </w:r>
-      <w:proofErr w:type="spellEnd"/>
-      <w:r>
-        <w:t>:</w:t>
-      </w:r>
-      <w:r>
-        <w:t xml:space="preserve"> </w:t>
-      </w:r>
-      <w:r>
-        <w:t>obtiene los datos de un estudiante asociado a un centro.</w:t>
-      </w:r>
-    </w:p>
-    <w:p>
-      <w:pPr>
-        <w:pStyle w:val="Prrafodelista"/>
-        <w:numPr>
-          <w:ilvl w:val="2"/>
-          <w:numId w:val="12"/>
-        </w:numPr>
-      </w:pPr>
-      <w:proofErr w:type="spellStart"/>
-      <w:r>
-        <w:t>sp_listaAdaptacionesDiagnostico</w:t>
-      </w:r>
-      <w:proofErr w:type="spellEnd"/>
-      <w:r>
-        <w:t>:</w:t>
-      </w:r>
-      <w:r>
-        <w:t xml:space="preserve"> </w:t>
-      </w:r>
-      <w:r>
-        <w:t>obtiene las adaptaciones que se encuentran asociadas a un diagnóstico.</w:t>
-      </w:r>
-    </w:p>
-    <w:p>
-      <w:pPr>
-        <w:pStyle w:val="Prrafodelista"/>
-        <w:numPr>
-          <w:ilvl w:val="2"/>
-          <w:numId w:val="12"/>
-        </w:numPr>
-      </w:pPr>
-      <w:proofErr w:type="spellStart"/>
-      <w:r>
-        <w:t>sp_obtenDiagnostico</w:t>
-      </w:r>
-      <w:proofErr w:type="spellEnd"/>
-      <w:r>
-        <w:t>:</w:t>
-      </w:r>
-      <w:r>
-        <w:t xml:space="preserve"> </w:t>
-      </w:r>
-      <w:r>
-        <w:t>obtiene los datos de un diagnóstico.</w:t>
-      </w:r>
-    </w:p>
-    <w:p>
-      <w:pPr>
-        <w:pStyle w:val="Prrafodelista"/>
-        <w:numPr>
-          <w:ilvl w:val="2"/>
-          <w:numId w:val="12"/>
-        </w:numPr>
-      </w:pPr>
-      <w:proofErr w:type="spellStart"/>
-      <w:r>
-        <w:t>sp_obtenAdaptacion</w:t>
-      </w:r>
-      <w:proofErr w:type="spellEnd"/>
-      <w:r>
-        <w:t>:</w:t>
-      </w:r>
-      <w:r>
-        <w:t xml:space="preserve"> </w:t>
-      </w:r>
-      <w:r>
-        <w:t>Obtiene los datos de una adaptación.</w:t>
-      </w:r>
-    </w:p>
-    <w:p>
-      <w:pPr>
-        <w:pStyle w:val="Prrafodelista"/>
-        <w:numPr>
-          <w:ilvl w:val="2"/>
-          <w:numId w:val="12"/>
-        </w:numPr>
-      </w:pPr>
-      <w:proofErr w:type="spellStart"/>
-      <w:r>
-        <w:t>sp_listaEstudiantesCentro</w:t>
-      </w:r>
-      <w:proofErr w:type="spellEnd"/>
-      <w:r>
-        <w:t>:</w:t>
-      </w:r>
-      <w:r>
-        <w:t xml:space="preserve"> </w:t>
-      </w:r>
-      <w:r>
-        <w:t>obtiene los estudiantes que se encuentran asociados a un centro educativo.</w:t>
-      </w:r>
-    </w:p>
-    <w:p>
-      <w:pPr>
-        <w:pStyle w:val="Prrafodelista"/>
-        <w:numPr>
-          <w:ilvl w:val="2"/>
-          <w:numId w:val="12"/>
-        </w:numPr>
-      </w:pPr>
-      <w:proofErr w:type="spellStart"/>
-      <w:r>
-        <w:t>sp_listaSedes</w:t>
-      </w:r>
-      <w:proofErr w:type="spellEnd"/>
-      <w:r>
-        <w:t xml:space="preserve">: </w:t>
-      </w:r>
-      <w:r>
-        <w:t>obtiene todas las sedes disponibles.</w:t>
-      </w:r>
-    </w:p>
-    <w:p>
-      <w:pPr>
-        <w:pStyle w:val="Prrafodelista"/>
-        <w:numPr>
-          <w:ilvl w:val="2"/>
-          <w:numId w:val="12"/>
-        </w:numPr>
-      </w:pPr>
-      <w:proofErr w:type="spellStart"/>
-      <w:r>
-        <w:t>sp_listaMunicipios</w:t>
-      </w:r>
-      <w:proofErr w:type="spellEnd"/>
-      <w:r>
-        <w:t xml:space="preserve">: </w:t>
-      </w:r>
-      <w:r>
-        <w:t>obtiene todos los municipios disponibles.</w:t>
-      </w:r>
-    </w:p>
-    <w:p>
-      <w:pPr>
-        <w:pStyle w:val="Prrafodelista"/>
-        <w:numPr>
-          <w:ilvl w:val="2"/>
-          <w:numId w:val="12"/>
-        </w:numPr>
-      </w:pPr>
-      <w:proofErr w:type="spellStart"/>
-      <w:r>
-        <w:t>sp_listaDiagnosticos</w:t>
-      </w:r>
-      <w:proofErr w:type="spellEnd"/>
-      <w:r>
-        <w:t xml:space="preserve">: </w:t>
-      </w:r>
-      <w:r>
-        <w:t>obtiene todos los diagnósticos disponibles.</w:t>
-      </w:r>
-    </w:p>
-    <w:p>
-      <w:pPr>
-        <w:pStyle w:val="Prrafodelista"/>
-        <w:numPr>
-          <w:ilvl w:val="2"/>
-          <w:numId w:val="12"/>
-        </w:numPr>
-      </w:pPr>
-      <w:proofErr w:type="spellStart"/>
-      <w:r>
-        <w:t>sp_listaAdaptaciones</w:t>
-      </w:r>
-      <w:proofErr w:type="spellEnd"/>
-      <w:r>
-        <w:t xml:space="preserve">: </w:t>
-      </w:r>
-      <w:r>
-        <w:t>obtiene todas las adaptaciones disponibles.</w:t>
-      </w:r>
-    </w:p>
-    <w:p>
-      <w:pPr>
-        <w:pStyle w:val="Prrafodelista"/>
-        <w:numPr>
-          <w:ilvl w:val="2"/>
-          <w:numId w:val="12"/>
-        </w:numPr>
-      </w:pPr>
-      <w:proofErr w:type="spellStart"/>
-      <w:r>
-        <w:t>sp_listaAsignaturas</w:t>
-      </w:r>
-      <w:proofErr w:type="spellEnd"/>
-      <w:r>
-        <w:t xml:space="preserve">: </w:t>
-      </w:r>
-      <w:r>
-        <w:t>obtiene todas las asignaturas disponibles.</w:t>
-      </w:r>
-    </w:p>
-    <w:p>
-      <w:pPr>
-        <w:pStyle w:val="Prrafodelista"/>
-        <w:numPr>
-          <w:ilvl w:val="2"/>
-          <w:numId w:val="12"/>
-        </w:numPr>
-      </w:pPr>
-      <w:proofErr w:type="spellStart"/>
-      <w:r>
-        <w:t>sp_listaDocumentos</w:t>
-      </w:r>
-      <w:proofErr w:type="spellEnd"/>
-      <w:r>
-        <w:t xml:space="preserve">: </w:t>
-      </w:r>
-      <w:r>
-        <w:t>obtiene todos los documentos que se encuentran disponibles.</w:t>
-      </w:r>
-    </w:p>
-    <w:p>
-      <w:pPr>
-        <w:pStyle w:val="Prrafodelista"/>
-        <w:numPr>
-          <w:ilvl w:val="2"/>
-          <w:numId w:val="12"/>
-        </w:numPr>
-      </w:pPr>
-      <w:proofErr w:type="spellStart"/>
-      <w:r>
-        <w:t>sp_listaDocumentosEstudiante</w:t>
-      </w:r>
-      <w:proofErr w:type="spellEnd"/>
-      <w:r>
-        <w:t>. obtiene todos los documentos que se encuentran asociados a un estudiante</w:t>
-      </w:r>
-      <w:r>
-        <w:t>.</w:t>
-      </w:r>
-    </w:p>
-    <w:p>
-      <w:pPr>
-        <w:pStyle w:val="Prrafodelista"/>
-        <w:numPr>
-          <w:ilvl w:val="2"/>
-          <w:numId w:val="12"/>
-        </w:numPr>
-      </w:pPr>
-      <w:proofErr w:type="spellStart"/>
-      <w:r>
-        <w:t>sp_listaDiagnosticosEstudiante</w:t>
-      </w:r>
-      <w:proofErr w:type="spellEnd"/>
       <w:r>
         <w:t>: obtiene todos los diagnósticos que se encuentran asociados a un estudiante</w:t>
       </w:r>
@@ -8826,11 +8977,9 @@
           <w:numId w:val="12"/>
         </w:numPr>
       </w:pPr>
-      <w:proofErr w:type="spellStart"/>
       <w:r>
         <w:t>sp_registraCentroEducativo</w:t>
       </w:r>
-      <w:proofErr w:type="spellEnd"/>
       <w:r>
         <w:t>:</w:t>
       </w:r>
@@ -8849,11 +8998,9 @@
           <w:numId w:val="12"/>
         </w:numPr>
       </w:pPr>
-      <w:proofErr w:type="spellStart"/>
       <w:r>
         <w:t>sp_registraEstudiante</w:t>
       </w:r>
-      <w:proofErr w:type="spellEnd"/>
       <w:r>
         <w:t>:</w:t>
       </w:r>
@@ -8872,11 +9019,9 @@
           <w:numId w:val="12"/>
         </w:numPr>
       </w:pPr>
-      <w:proofErr w:type="spellStart"/>
       <w:r>
         <w:t>sp_registraAsignaturaPrevistaEstudiante</w:t>
       </w:r>
-      <w:proofErr w:type="spellEnd"/>
       <w:r>
         <w:t>:</w:t>
       </w:r>
@@ -8892,11 +9037,9 @@
           <w:numId w:val="12"/>
         </w:numPr>
       </w:pPr>
-      <w:proofErr w:type="spellStart"/>
       <w:r>
         <w:t>sp_registraDocumentoEstudiante</w:t>
       </w:r>
-      <w:proofErr w:type="spellEnd"/>
       <w:r>
         <w:t>:</w:t>
       </w:r>
@@ -8904,15 +9047,7 @@
         <w:t xml:space="preserve"> </w:t>
       </w:r>
       <w:r>
-        <w:t xml:space="preserve">registra un documento asociándolo a un estudiante junto con la ruta de acceso al </w:t>
-      </w:r>
-      <w:proofErr w:type="gramStart"/>
-      <w:r>
-        <w:t>mismo pasada</w:t>
-      </w:r>
-      <w:proofErr w:type="gramEnd"/>
-      <w:r>
-        <w:t xml:space="preserve"> como parámetro</w:t>
+        <w:t>registra un documento asociándolo a un estudiante junto con la ruta de acceso al mismo pasada como parámetro</w:t>
       </w:r>
     </w:p>
     <w:p>
@@ -8923,11 +9058,9 @@
           <w:numId w:val="12"/>
         </w:numPr>
       </w:pPr>
-      <w:proofErr w:type="spellStart"/>
       <w:r>
         <w:t>sp_registraAdaptacionDiagnosticoEstudiante</w:t>
       </w:r>
-      <w:proofErr w:type="spellEnd"/>
       <w:r>
         <w:t>:</w:t>
       </w:r>
@@ -8964,11 +9097,9 @@
           <w:numId w:val="12"/>
         </w:numPr>
       </w:pPr>
-      <w:proofErr w:type="spellStart"/>
       <w:r>
         <w:t>sp_eliminaDiagnosticoEstudiante</w:t>
       </w:r>
-      <w:proofErr w:type="spellEnd"/>
       <w:r>
         <w:t>:</w:t>
       </w:r>
@@ -8987,11 +9118,9 @@
           <w:numId w:val="12"/>
         </w:numPr>
       </w:pPr>
-      <w:proofErr w:type="spellStart"/>
       <w:r>
         <w:t>sp_eliminaAsignaturasPrevistasEstudiante</w:t>
       </w:r>
-      <w:proofErr w:type="spellEnd"/>
       <w:r>
         <w:t>:</w:t>
       </w:r>
@@ -9010,11 +9139,9 @@
           <w:numId w:val="12"/>
         </w:numPr>
       </w:pPr>
-      <w:proofErr w:type="spellStart"/>
       <w:r>
         <w:t>sp_eliminaDocumentosEstudiante</w:t>
       </w:r>
-      <w:proofErr w:type="spellEnd"/>
       <w:r>
         <w:t>:</w:t>
       </w:r>
@@ -9022,15 +9149,7 @@
         <w:t xml:space="preserve"> </w:t>
       </w:r>
       <w:r>
-        <w:t xml:space="preserve">Elimina todos los documentos que se encontraban asociados a un estudiante, incluyendo las rutas </w:t>
-      </w:r>
-      <w:proofErr w:type="spellStart"/>
-      <w:r>
-        <w:t>epsecificadas</w:t>
-      </w:r>
-      <w:proofErr w:type="spellEnd"/>
-      <w:r>
-        <w:t>.</w:t>
+        <w:t>Elimina todos los documentos que se encontraban asociados a un estudiante, incluyendo las rutas epsecificadas.</w:t>
       </w:r>
     </w:p>
     <w:p>
@@ -9053,12 +9172,9 @@
           <w:numId w:val="12"/>
         </w:numPr>
       </w:pPr>
-      <w:proofErr w:type="spellStart"/>
-      <w:r>
-        <w:lastRenderedPageBreak/>
+      <w:r>
         <w:t>sp_modificaDatosCentro</w:t>
       </w:r>
-      <w:proofErr w:type="spellEnd"/>
       <w:r>
         <w:t>:</w:t>
       </w:r>
@@ -9077,11 +9193,9 @@
           <w:numId w:val="12"/>
         </w:numPr>
       </w:pPr>
-      <w:proofErr w:type="spellStart"/>
       <w:r>
         <w:t>sp_modificaDatosEstudiante</w:t>
       </w:r>
-      <w:proofErr w:type="spellEnd"/>
       <w:r>
         <w:t>:</w:t>
       </w:r>
@@ -9118,11 +9232,9 @@
           <w:numId w:val="12"/>
         </w:numPr>
       </w:pPr>
-      <w:proofErr w:type="spellStart"/>
       <w:r>
         <w:t>sp_cambiaContrasenha</w:t>
       </w:r>
-      <w:proofErr w:type="spellEnd"/>
       <w:r>
         <w:t>:</w:t>
       </w:r>
@@ -9138,11 +9250,9 @@
           <w:numId w:val="12"/>
         </w:numPr>
       </w:pPr>
-      <w:proofErr w:type="spellStart"/>
       <w:r>
         <w:t>sp_validarCentroEducativo</w:t>
       </w:r>
-      <w:proofErr w:type="spellEnd"/>
       <w:r>
         <w:t xml:space="preserve">: </w:t>
       </w:r>
@@ -9165,15 +9275,7 @@
         <w:t>varios</w:t>
       </w:r>
       <w:r>
-        <w:t xml:space="preserve"> procedimientos que fueron implementados previamente para el desarrollo del </w:t>
-      </w:r>
-      <w:proofErr w:type="gramStart"/>
-      <w:r>
-        <w:t>servicio</w:t>
-      </w:r>
-      <w:proofErr w:type="gramEnd"/>
-      <w:r>
-        <w:t xml:space="preserve"> pero no han sido requeridos para lograr el alcance especificado. Estos </w:t>
+        <w:t xml:space="preserve"> procedimientos que fueron implementados previamente para el desarrollo del servicio pero no han sido requeridos para lograr el alcance especificado. Estos </w:t>
       </w:r>
       <w:r>
         <w:t>s</w:t>
@@ -9196,11 +9298,9 @@
           <w:numId w:val="12"/>
         </w:numPr>
       </w:pPr>
-      <w:proofErr w:type="spellStart"/>
       <w:r>
         <w:t>sp_obtenApunteEstudiante</w:t>
       </w:r>
-      <w:proofErr w:type="spellEnd"/>
       <w:r>
         <w:t>:</w:t>
       </w:r>
@@ -9216,11 +9316,9 @@
           <w:numId w:val="12"/>
         </w:numPr>
       </w:pPr>
-      <w:proofErr w:type="spellStart"/>
       <w:r>
         <w:t>sp_gestionaEstadoDiagnostico</w:t>
       </w:r>
-      <w:proofErr w:type="spellEnd"/>
       <w:r>
         <w:t>:</w:t>
       </w:r>
@@ -9236,11 +9334,9 @@
           <w:numId w:val="12"/>
         </w:numPr>
       </w:pPr>
-      <w:proofErr w:type="spellStart"/>
       <w:r>
         <w:t>sp_gestionaEstadoAdaptacion</w:t>
       </w:r>
-      <w:proofErr w:type="spellEnd"/>
       <w:r>
         <w:t>:</w:t>
       </w:r>
@@ -9256,11 +9352,9 @@
           <w:numId w:val="12"/>
         </w:numPr>
       </w:pPr>
-      <w:proofErr w:type="spellStart"/>
       <w:r>
         <w:t>sp_gestionaEstadoAsignatura</w:t>
       </w:r>
-      <w:proofErr w:type="spellEnd"/>
       <w:r>
         <w:t>:</w:t>
       </w:r>
@@ -9276,11 +9370,9 @@
           <w:numId w:val="12"/>
         </w:numPr>
       </w:pPr>
-      <w:proofErr w:type="spellStart"/>
       <w:r>
         <w:t>sp_gestionaEstadoSede</w:t>
       </w:r>
-      <w:proofErr w:type="spellEnd"/>
       <w:r>
         <w:t>:</w:t>
       </w:r>
@@ -9296,11 +9388,9 @@
           <w:numId w:val="12"/>
         </w:numPr>
       </w:pPr>
-      <w:proofErr w:type="spellStart"/>
       <w:r>
         <w:t>sp_asociaAdaptacionADiagnostico</w:t>
       </w:r>
-      <w:proofErr w:type="spellEnd"/>
       <w:r>
         <w:t>:</w:t>
       </w:r>
@@ -9319,11 +9409,9 @@
           <w:numId w:val="12"/>
         </w:numPr>
       </w:pPr>
-      <w:proofErr w:type="spellStart"/>
       <w:r>
         <w:t>sp_anhadeDiagnostico</w:t>
       </w:r>
-      <w:proofErr w:type="spellEnd"/>
       <w:r>
         <w:t>:</w:t>
       </w:r>
@@ -9339,11 +9427,9 @@
           <w:numId w:val="12"/>
         </w:numPr>
       </w:pPr>
-      <w:proofErr w:type="spellStart"/>
       <w:r>
         <w:t>sp_anhadeAdaptacion</w:t>
       </w:r>
-      <w:proofErr w:type="spellEnd"/>
       <w:r>
         <w:t>:</w:t>
       </w:r>
@@ -9359,11 +9445,9 @@
           <w:numId w:val="12"/>
         </w:numPr>
       </w:pPr>
-      <w:proofErr w:type="spellStart"/>
       <w:r>
         <w:t>sp_anhadeAsigantura</w:t>
       </w:r>
-      <w:proofErr w:type="spellEnd"/>
       <w:r>
         <w:t>:</w:t>
       </w:r>
@@ -9379,11 +9463,9 @@
           <w:numId w:val="12"/>
         </w:numPr>
       </w:pPr>
-      <w:proofErr w:type="spellStart"/>
       <w:r>
         <w:t>sp_anhadeApunteEstudiante</w:t>
       </w:r>
-      <w:proofErr w:type="spellEnd"/>
       <w:r>
         <w:t>:</w:t>
       </w:r>
@@ -9399,11 +9481,9 @@
           <w:numId w:val="12"/>
         </w:numPr>
       </w:pPr>
-      <w:proofErr w:type="spellStart"/>
       <w:r>
         <w:t>sp_muestraInfoEstudiante</w:t>
       </w:r>
-      <w:proofErr w:type="spellEnd"/>
       <w:r>
         <w:t>:</w:t>
       </w:r>
@@ -9419,11 +9499,9 @@
           <w:numId w:val="12"/>
         </w:numPr>
       </w:pPr>
-      <w:proofErr w:type="spellStart"/>
       <w:r>
         <w:t>sp_registraAsignaturaMatriculadaEstudiante</w:t>
       </w:r>
-      <w:proofErr w:type="spellEnd"/>
       <w:r>
         <w:t>:</w:t>
       </w:r>
@@ -9479,43 +9557,19 @@
           <w:color w:val="auto"/>
         </w:rPr>
       </w:pPr>
-      <w:bookmarkStart w:id="12" w:name="_Toc168307919"/>
+      <w:bookmarkStart w:id="13" w:name="_Toc168339690"/>
       <w:r>
         <w:rPr>
           <w:rFonts w:ascii="Arial Rounded MT Bold" w:hAnsi="Arial Rounded MT Bold"/>
           <w:color w:val="auto"/>
         </w:rPr>
-        <w:t>Back-</w:t>
-      </w:r>
-      <w:proofErr w:type="spellStart"/>
-      <w:r>
-        <w:rPr>
-          <w:rFonts w:ascii="Arial Rounded MT Bold" w:hAnsi="Arial Rounded MT Bold"/>
-          <w:color w:val="auto"/>
-        </w:rPr>
-        <w:t>End</w:t>
-      </w:r>
-      <w:proofErr w:type="spellEnd"/>
-      <w:r>
-        <w:rPr>
-          <w:rFonts w:ascii="Arial Rounded MT Bold" w:hAnsi="Arial Rounded MT Bold"/>
-          <w:color w:val="auto"/>
-        </w:rPr>
-        <w:t>:</w:t>
-      </w:r>
-      <w:bookmarkEnd w:id="12"/>
-    </w:p>
-    <w:p>
-      <w:r>
-        <w:t>El back-</w:t>
-      </w:r>
-      <w:proofErr w:type="spellStart"/>
-      <w:r>
-        <w:t>end</w:t>
-      </w:r>
-      <w:proofErr w:type="spellEnd"/>
-      <w:r>
-        <w:t xml:space="preserve"> de la aplicación ha sido desarrollado en C# utilizando el .NET Framework en el entorno de desarrollo Visual Studio. Este componente </w:t>
+        <w:t>Back-End:</w:t>
+      </w:r>
+      <w:bookmarkEnd w:id="13"/>
+    </w:p>
+    <w:p>
+      <w:r>
+        <w:t xml:space="preserve">El back-end de la aplicación ha sido desarrollado en C# utilizando el .NET Framework en el entorno de desarrollo Visual Studio. Este componente </w:t>
       </w:r>
       <w:r>
         <w:t xml:space="preserve">se encarga de </w:t>
@@ -9541,30 +9595,17 @@
     </w:p>
     <w:p>
       <w:r>
-        <w:t>Utilizando el .NET Framework, el back-</w:t>
-      </w:r>
-      <w:proofErr w:type="spellStart"/>
-      <w:r>
-        <w:t>end</w:t>
-      </w:r>
-      <w:proofErr w:type="spellEnd"/>
-      <w:r>
-        <w:t xml:space="preserve"> se beneficia de su robustez, escalabilidad y rendimiento eficiente. Este</w:t>
+        <w:t>Utilizando el .NET Framework, el back-end se beneficia de su robustez, escalabilidad y rendimiento eficiente. Este</w:t>
+      </w:r>
+      <w:r>
+        <w:t xml:space="preserve"> framework</w:t>
+      </w:r>
+      <w:r>
+        <w:t xml:space="preserve"> proporciona un amplio conjunto de herramientas y</w:t>
       </w:r>
       <w:r>
         <w:t xml:space="preserve"> </w:t>
       </w:r>
-      <w:proofErr w:type="spellStart"/>
-      <w:r>
-        <w:t>framework</w:t>
-      </w:r>
-      <w:proofErr w:type="spellEnd"/>
-      <w:r>
-        <w:t xml:space="preserve"> proporciona un amplio conjunto de herramientas y</w:t>
-      </w:r>
-      <w:r>
-        <w:t xml:space="preserve"> </w:t>
-      </w:r>
       <w:r>
         <w:t>librerías</w:t>
       </w:r>
@@ -9575,11 +9616,7 @@
         <w:t>simplifican</w:t>
       </w:r>
       <w:r>
-        <w:t xml:space="preserve"> el desarrollo de aplicaciones. La elección de C# y .NET </w:t>
-      </w:r>
-      <w:r>
-        <w:lastRenderedPageBreak/>
-        <w:t>Framework permite aprovechar características avanzadas</w:t>
+        <w:t xml:space="preserve"> el desarrollo de aplicaciones. La elección de C# y .NET Framework permite aprovechar características avanzadas</w:t>
       </w:r>
       <w:r>
         <w:t xml:space="preserve"> del desarrollo de servicios web.</w:t>
@@ -9599,15 +9636,7 @@
     </w:p>
     <w:p>
       <w:r>
-        <w:t>Además, el back-</w:t>
-      </w:r>
-      <w:proofErr w:type="spellStart"/>
-      <w:r>
-        <w:t>end</w:t>
-      </w:r>
-      <w:proofErr w:type="spellEnd"/>
-      <w:r>
-        <w:t xml:space="preserve"> se integra con SQL Server </w:t>
+        <w:t xml:space="preserve">Además, el back-end se integra con SQL Server </w:t>
       </w:r>
       <w:r>
         <w:t xml:space="preserve">a través de una conexión </w:t>
@@ -9781,42 +9810,12 @@
         <w:rPr>
           <w:rFonts w:ascii="Arial Rounded MT Bold" w:hAnsi="Arial Rounded MT Bold"/>
         </w:rPr>
-        <w:t>Front-</w:t>
-      </w:r>
-      <w:proofErr w:type="spellStart"/>
-      <w:r>
-        <w:rPr>
-          <w:rFonts w:ascii="Arial Rounded MT Bold" w:hAnsi="Arial Rounded MT Bold"/>
-        </w:rPr>
-        <w:t>End</w:t>
-      </w:r>
-      <w:proofErr w:type="spellEnd"/>
-      <w:r>
-        <w:rPr>
-          <w:rFonts w:ascii="Arial Rounded MT Bold" w:hAnsi="Arial Rounded MT Bold"/>
-        </w:rPr>
-        <w:t>:</w:t>
-      </w:r>
-    </w:p>
-    <w:p>
-      <w:r>
-        <w:t xml:space="preserve">El </w:t>
-      </w:r>
-      <w:proofErr w:type="spellStart"/>
-      <w:r>
-        <w:t>front-end</w:t>
-      </w:r>
-      <w:proofErr w:type="spellEnd"/>
-      <w:r>
-        <w:t xml:space="preserve"> de la aplicación ha sido desarrollado utilizando .NET Framework en combinación con Bootstrap para crear una interfaz de usuario interactiva y responsiva. La estructura del </w:t>
-      </w:r>
-      <w:proofErr w:type="spellStart"/>
-      <w:r>
-        <w:t>front-end</w:t>
-      </w:r>
-      <w:proofErr w:type="spellEnd"/>
-      <w:r>
-        <w:t xml:space="preserve"> integra varias vistas interconectadas entre</w:t>
+        <w:t>Front-End:</w:t>
+      </w:r>
+    </w:p>
+    <w:p>
+      <w:r>
+        <w:t>El front-end de la aplicación ha sido desarrollado utilizando .NET Framework en combinación con Bootstrap para crear una interfaz de usuario interactiva y responsiva. La estructura del front-end integra varias vistas interconectadas entre</w:t>
       </w:r>
       <w:r>
         <w:t xml:space="preserve"> sí</w:t>
@@ -9852,15 +9851,7 @@
     <w:p/>
     <w:p>
       <w:r>
-        <w:t xml:space="preserve">Para manejar la lógica de presentación y la interacción entre las vistas y los datos, se utilizan </w:t>
-      </w:r>
-      <w:proofErr w:type="spellStart"/>
-      <w:r>
-        <w:t>ViewModels</w:t>
-      </w:r>
-      <w:proofErr w:type="spellEnd"/>
-      <w:r>
-        <w:t xml:space="preserve">. </w:t>
+        <w:t xml:space="preserve">Para manejar la lógica de presentación y la interacción entre las vistas y los datos, se utilizan ViewModels. </w:t>
       </w:r>
       <w:r>
         <w:t xml:space="preserve">Estos </w:t>
@@ -9881,37 +9872,13 @@
     <w:p/>
     <w:p>
       <w:r>
-        <w:t xml:space="preserve">El uso de .NET Framework en el </w:t>
-      </w:r>
-      <w:proofErr w:type="spellStart"/>
-      <w:r>
-        <w:t>front-end</w:t>
-      </w:r>
-      <w:proofErr w:type="spellEnd"/>
-      <w:r>
-        <w:t xml:space="preserve"> permite una </w:t>
+        <w:t xml:space="preserve">El uso de .NET Framework en el front-end permite una </w:t>
       </w:r>
       <w:r>
         <w:t xml:space="preserve">asociación </w:t>
       </w:r>
       <w:r>
-        <w:t>con el back-</w:t>
-      </w:r>
-      <w:proofErr w:type="spellStart"/>
-      <w:r>
-        <w:t>end</w:t>
-      </w:r>
-      <w:proofErr w:type="spellEnd"/>
-      <w:r>
-        <w:t xml:space="preserve">, asegurando una comunicación eficiente y segura entre el cliente y el servidor. Visual Studio sirve como el entorno de desarrollo integrado, proporcionando herramientas avanzadas para el diseño, depuración y prueba del </w:t>
-      </w:r>
-      <w:proofErr w:type="spellStart"/>
-      <w:r>
-        <w:t>front-end</w:t>
-      </w:r>
-      <w:proofErr w:type="spellEnd"/>
-      <w:r>
-        <w:t xml:space="preserve">, lo que contribuye a una mayor productividad y calidad en el desarrollo de la interfaz de usuario. </w:t>
+        <w:t xml:space="preserve">con el back-end, asegurando una comunicación eficiente y segura entre el cliente y el servidor. Visual Studio sirve como el entorno de desarrollo integrado, proporcionando herramientas avanzadas para el diseño, depuración y prueba del front-end, lo que contribuye a una mayor productividad y calidad en el desarrollo de la interfaz de usuario. </w:t>
       </w:r>
     </w:p>
     <w:p>
@@ -9933,7 +9900,7 @@
           <w:color w:val="auto"/>
         </w:rPr>
       </w:pPr>
-      <w:bookmarkStart w:id="13" w:name="_Toc168307920"/>
+      <w:bookmarkStart w:id="14" w:name="_Toc168339691"/>
       <w:r>
         <w:rPr>
           <w:rFonts w:ascii="Arial Rounded MT Bold" w:hAnsi="Arial Rounded MT Bold"/>
@@ -9941,27 +9908,11 @@
         </w:rPr>
         <w:t>Patrón de Diseño:</w:t>
       </w:r>
-      <w:bookmarkEnd w:id="13"/>
-    </w:p>
-    <w:p>
-      <w:r>
-        <w:t>La arquitectura de la aplicación sigue el patrón de diseño MVC (</w:t>
-      </w:r>
-      <w:proofErr w:type="spellStart"/>
-      <w:r>
-        <w:t>Model</w:t>
-      </w:r>
-      <w:proofErr w:type="spellEnd"/>
-      <w:r>
-        <w:t>-View-</w:t>
-      </w:r>
-      <w:proofErr w:type="spellStart"/>
-      <w:r>
-        <w:t>Controller</w:t>
-      </w:r>
-      <w:proofErr w:type="spellEnd"/>
-      <w:r>
-        <w:t>), que divide la aplicación en tres capas principales: Modelo, Controlador y Vista. Esta separación facilita la gestión del código, mejora la mantenibilidad y permite un desarrollo más organizado.</w:t>
+      <w:bookmarkEnd w:id="14"/>
+    </w:p>
+    <w:p>
+      <w:r>
+        <w:t>La arquitectura de la aplicación sigue el patrón de diseño MVC (Model-View-Controller), que divide la aplicación en tres capas principales: Modelo, Controlador y Vista. Esta separación facilita la gestión del código, mejora la mantenibilidad y permite un desarrollo más organizado.</w:t>
       </w:r>
     </w:p>
     <w:p>
@@ -10142,7 +10093,7 @@
           <w:color w:val="auto"/>
         </w:rPr>
       </w:pPr>
-      <w:bookmarkStart w:id="14" w:name="_Toc168307921"/>
+      <w:bookmarkStart w:id="15" w:name="_Toc168339692"/>
       <w:r>
         <w:rPr>
           <w:rFonts w:ascii="Arial Rounded MT Bold" w:hAnsi="Arial Rounded MT Bold"/>
@@ -10150,7 +10101,7 @@
         </w:rPr>
         <w:t>Escalabilidad y Seguridad:</w:t>
       </w:r>
-      <w:bookmarkEnd w:id="14"/>
+      <w:bookmarkEnd w:id="15"/>
     </w:p>
     <w:p>
       <w:r>
@@ -10169,7 +10120,6 @@
         </w:numPr>
       </w:pPr>
       <w:r>
-        <w:lastRenderedPageBreak/>
         <w:t>Escalabilidad:</w:t>
       </w:r>
       <w:r>
@@ -10260,21 +10210,8 @@
         <w:t xml:space="preserve"> Esto aplica en concreto a la capa de negocio que conecta</w:t>
       </w:r>
       <w:r>
-        <w:t xml:space="preserve"> el Back-</w:t>
-      </w:r>
-      <w:proofErr w:type="spellStart"/>
-      <w:r>
-        <w:t>End</w:t>
-      </w:r>
-      <w:proofErr w:type="spellEnd"/>
-      <w:r>
-        <w:t xml:space="preserve"> con el Front-</w:t>
-      </w:r>
-      <w:proofErr w:type="spellStart"/>
-      <w:r>
-        <w:t>End</w:t>
-      </w:r>
-      <w:proofErr w:type="spellEnd"/>
+        <w:t xml:space="preserve"> el Back-End con el Front-End</w:t>
+      </w:r>
       <w:r>
         <w:t>.</w:t>
       </w:r>
@@ -10361,26 +10298,10 @@
         </w:numPr>
       </w:pPr>
       <w:r>
-        <w:t xml:space="preserve">Sistema de </w:t>
-      </w:r>
-      <w:proofErr w:type="spellStart"/>
-      <w:r>
-        <w:t>Login</w:t>
-      </w:r>
-      <w:proofErr w:type="spellEnd"/>
-      <w:r>
-        <w:t xml:space="preserve">: </w:t>
-      </w:r>
-      <w:r>
-        <w:t xml:space="preserve">La aplicación requiere que los usuarios se autentiquen mediante un sistema de </w:t>
-      </w:r>
-      <w:proofErr w:type="spellStart"/>
-      <w:r>
-        <w:t>login</w:t>
-      </w:r>
-      <w:proofErr w:type="spellEnd"/>
-      <w:r>
-        <w:t xml:space="preserve"> antes de poder acceder a sus funcionalidades. Este proceso asegura que solo los usuarios autorizados puedan entrar al sistema.</w:t>
+        <w:t xml:space="preserve">Sistema de Login: </w:t>
+      </w:r>
+      <w:r>
+        <w:t>La aplicación requiere que los usuarios se autentiquen mediante un sistema de login antes de poder acceder a sus funcionalidades. Este proceso asegura que solo los usuarios autorizados puedan entrar al sistema.</w:t>
       </w:r>
     </w:p>
     <w:p>
@@ -10476,7 +10397,7 @@
           <w:color w:val="auto"/>
         </w:rPr>
       </w:pPr>
-      <w:bookmarkStart w:id="15" w:name="_Toc168307922"/>
+      <w:bookmarkStart w:id="16" w:name="_Toc168339693"/>
       <w:r>
         <w:rPr>
           <w:rFonts w:ascii="Arial Rounded MT Bold" w:hAnsi="Arial Rounded MT Bold"/>
@@ -10484,14 +10405,12 @@
         </w:rPr>
         <w:t>Herramientas y Recursos:</w:t>
       </w:r>
-      <w:bookmarkEnd w:id="15"/>
-    </w:p>
-    <w:p>
-      <w:proofErr w:type="spellStart"/>
+      <w:bookmarkEnd w:id="16"/>
+    </w:p>
+    <w:p>
       <w:r>
         <w:t>aDF</w:t>
       </w:r>
-      <w:proofErr w:type="spellEnd"/>
     </w:p>
     <w:p>
       <w:pPr>
@@ -10501,636 +10420,590 @@
           <w:color w:val="000000" w:themeColor="text1"/>
         </w:rPr>
       </w:pPr>
-      <w:bookmarkStart w:id="16" w:name="_Toc168307923"/>
-      <w:r>
-        <w:rPr>
-          <w:rFonts w:ascii="Arial Rounded MT Bold" w:hAnsi="Arial Rounded MT Bold"/>
-          <w:color w:val="000000" w:themeColor="text1"/>
+      <w:bookmarkStart w:id="17" w:name="_Toc168339694"/>
+      <w:r>
+        <w:rPr>
+          <w:rFonts w:ascii="Arial Rounded MT Bold" w:hAnsi="Arial Rounded MT Bold"/>
+          <w:color w:val="000000" w:themeColor="text1"/>
+        </w:rPr>
+        <w:t>DESARROLLO, DISEÑO E IMPLEMENTACIÓN</w:t>
+      </w:r>
+      <w:bookmarkEnd w:id="17"/>
+      <w:r>
+        <w:rPr>
+          <w:rFonts w:ascii="Arial Rounded MT Bold" w:hAnsi="Arial Rounded MT Bold"/>
+          <w:color w:val="000000" w:themeColor="text1"/>
+        </w:rPr>
+        <w:t xml:space="preserve"> </w:t>
+      </w:r>
+    </w:p>
+    <w:p/>
+    <w:p>
+      <w:pPr>
+        <w:pStyle w:val="Ttulo2"/>
+        <w:rPr>
+          <w:rFonts w:ascii="Arial Rounded MT Bold" w:hAnsi="Arial Rounded MT Bold"/>
+          <w:color w:val="000000" w:themeColor="text1"/>
+          <w:sz w:val="28"/>
+        </w:rPr>
+      </w:pPr>
+      <w:bookmarkStart w:id="18" w:name="_Toc168339695"/>
+      <w:r>
+        <w:rPr>
+          <w:rFonts w:ascii="Arial Rounded MT Bold" w:hAnsi="Arial Rounded MT Bold"/>
+          <w:color w:val="000000" w:themeColor="text1"/>
+          <w:sz w:val="28"/>
+        </w:rPr>
+        <w:t>Diseño de Base de Datos</w:t>
+      </w:r>
+      <w:bookmarkEnd w:id="18"/>
+    </w:p>
+    <w:p/>
+    <w:p>
+      <w:pPr>
+        <w:pStyle w:val="Ttulo3"/>
+        <w:rPr>
+          <w:rFonts w:ascii="Arial Rounded MT Bold" w:hAnsi="Arial Rounded MT Bold"/>
+          <w:color w:val="000000" w:themeColor="text1"/>
+        </w:rPr>
+      </w:pPr>
+      <w:bookmarkStart w:id="19" w:name="_Toc168339696"/>
+      <w:r>
+        <w:rPr>
+          <w:rFonts w:ascii="Arial Rounded MT Bold" w:hAnsi="Arial Rounded MT Bold"/>
+          <w:color w:val="000000" w:themeColor="text1"/>
+        </w:rPr>
+        <w:t>Modelado de ER (Modelo Relacional)</w:t>
+      </w:r>
+      <w:bookmarkEnd w:id="19"/>
+    </w:p>
+    <w:p/>
+    <w:p>
+      <w:pPr>
+        <w:pStyle w:val="Ttulo3"/>
+        <w:rPr>
+          <w:rFonts w:ascii="Arial Rounded MT Bold" w:hAnsi="Arial Rounded MT Bold"/>
+          <w:color w:val="000000" w:themeColor="text1"/>
+        </w:rPr>
+      </w:pPr>
+      <w:bookmarkStart w:id="20" w:name="_Toc168339697"/>
+      <w:r>
+        <w:rPr>
+          <w:rFonts w:ascii="Arial Rounded MT Bold" w:hAnsi="Arial Rounded MT Bold"/>
+          <w:color w:val="000000" w:themeColor="text1"/>
+        </w:rPr>
+        <w:t>Paso a tablas</w:t>
+      </w:r>
+      <w:bookmarkEnd w:id="20"/>
+    </w:p>
+    <w:p/>
+    <w:p>
+      <w:pPr>
+        <w:pStyle w:val="Ttulo2"/>
+        <w:rPr>
+          <w:rFonts w:ascii="Arial Rounded MT Bold" w:hAnsi="Arial Rounded MT Bold"/>
+          <w:color w:val="000000" w:themeColor="text1"/>
+        </w:rPr>
+      </w:pPr>
+      <w:bookmarkStart w:id="21" w:name="_Toc168339698"/>
+      <w:r>
+        <w:rPr>
+          <w:rFonts w:ascii="Arial Rounded MT Bold" w:hAnsi="Arial Rounded MT Bold"/>
+          <w:color w:val="000000" w:themeColor="text1"/>
+        </w:rPr>
+        <w:t xml:space="preserve">Diseño e </w:t>
+      </w:r>
+      <w:r>
+        <w:rPr>
+          <w:rFonts w:ascii="Arial Rounded MT Bold" w:hAnsi="Arial Rounded MT Bold"/>
+          <w:color w:val="000000" w:themeColor="text1"/>
+          <w:sz w:val="28"/>
+        </w:rPr>
+        <w:t xml:space="preserve">implementación </w:t>
+      </w:r>
+      <w:r>
+        <w:rPr>
+          <w:rFonts w:ascii="Arial Rounded MT Bold" w:hAnsi="Arial Rounded MT Bold"/>
+          <w:color w:val="000000" w:themeColor="text1"/>
+        </w:rPr>
+        <w:t>de procedimientos almacenados (Lógica de Negocio)</w:t>
+      </w:r>
+      <w:bookmarkEnd w:id="21"/>
+    </w:p>
+    <w:p>
+      <w:pPr>
+        <w:pStyle w:val="Ttulo2"/>
+        <w:rPr>
+          <w:rFonts w:ascii="Arial Rounded MT Bold" w:hAnsi="Arial Rounded MT Bold"/>
+          <w:color w:val="000000" w:themeColor="text1"/>
+          <w:sz w:val="28"/>
+        </w:rPr>
+      </w:pPr>
+      <w:bookmarkStart w:id="22" w:name="_Toc168339699"/>
+      <w:r>
+        <w:rPr>
+          <w:rFonts w:ascii="Arial Rounded MT Bold" w:hAnsi="Arial Rounded MT Bold"/>
+          <w:color w:val="000000" w:themeColor="text1"/>
+          <w:sz w:val="28"/>
+        </w:rPr>
+        <w:t>Diseño de Modelo de Dominio</w:t>
+      </w:r>
+      <w:bookmarkEnd w:id="22"/>
+    </w:p>
+    <w:p>
+      <w:pPr>
+        <w:pStyle w:val="Ttulo2"/>
+        <w:rPr>
+          <w:rFonts w:ascii="Arial Rounded MT Bold" w:hAnsi="Arial Rounded MT Bold"/>
+          <w:color w:val="000000" w:themeColor="text1"/>
+          <w:sz w:val="28"/>
+        </w:rPr>
+      </w:pPr>
+      <w:bookmarkStart w:id="23" w:name="_Toc168339700"/>
+      <w:r>
+        <w:rPr>
+          <w:rFonts w:ascii="Arial Rounded MT Bold" w:hAnsi="Arial Rounded MT Bold"/>
+          <w:color w:val="000000" w:themeColor="text1"/>
+          <w:sz w:val="28"/>
+        </w:rPr>
+        <w:t>Desarrollo de API (Interfaz de Programación de Aplicaciones)</w:t>
+      </w:r>
+      <w:bookmarkEnd w:id="23"/>
+    </w:p>
+    <w:p>
+      <w:pPr>
+        <w:pStyle w:val="Ttulo3"/>
+        <w:rPr>
+          <w:rFonts w:ascii="Arial Rounded MT Bold" w:hAnsi="Arial Rounded MT Bold"/>
+          <w:color w:val="000000" w:themeColor="text1"/>
+        </w:rPr>
+      </w:pPr>
+      <w:bookmarkStart w:id="24" w:name="_Toc168339701"/>
+      <w:r>
+        <w:rPr>
+          <w:rFonts w:ascii="Arial Rounded MT Bold" w:hAnsi="Arial Rounded MT Bold"/>
+          <w:color w:val="000000" w:themeColor="text1"/>
+        </w:rPr>
+        <w:t>Implementación de Modelo de Dominio</w:t>
+      </w:r>
+      <w:bookmarkEnd w:id="24"/>
+    </w:p>
+    <w:p>
+      <w:pPr>
+        <w:pStyle w:val="Ttulo3"/>
+        <w:rPr>
+          <w:rFonts w:ascii="Arial Rounded MT Bold" w:hAnsi="Arial Rounded MT Bold"/>
+          <w:color w:val="000000" w:themeColor="text1"/>
+        </w:rPr>
+      </w:pPr>
+      <w:bookmarkStart w:id="25" w:name="_Toc168339702"/>
+      <w:r>
+        <w:rPr>
+          <w:rFonts w:ascii="Arial Rounded MT Bold" w:hAnsi="Arial Rounded MT Bold"/>
+          <w:color w:val="000000" w:themeColor="text1"/>
+        </w:rPr>
+        <w:t>Conexión con Base de datos</w:t>
+      </w:r>
+      <w:bookmarkEnd w:id="25"/>
+    </w:p>
+    <w:p>
+      <w:pPr>
+        <w:pStyle w:val="Ttulo4"/>
+        <w:rPr>
+          <w:rFonts w:ascii="Arial Rounded MT Bold" w:hAnsi="Arial Rounded MT Bold"/>
+          <w:i w:val="0"/>
+          <w:color w:val="000000" w:themeColor="text1"/>
+          <w:sz w:val="22"/>
+        </w:rPr>
+      </w:pPr>
+      <w:r>
+        <w:rPr>
+          <w:rFonts w:ascii="Arial Rounded MT Bold" w:hAnsi="Arial Rounded MT Bold"/>
+          <w:i w:val="0"/>
+          <w:color w:val="000000" w:themeColor="text1"/>
+          <w:sz w:val="22"/>
+        </w:rPr>
+        <w:t>Establecimiento de conexión entre base de datos y API</w:t>
+      </w:r>
+    </w:p>
+    <w:p>
+      <w:pPr>
+        <w:pStyle w:val="Ttulo4"/>
+        <w:rPr>
+          <w:rFonts w:ascii="Arial Rounded MT Bold" w:hAnsi="Arial Rounded MT Bold"/>
+          <w:i w:val="0"/>
+          <w:color w:val="000000" w:themeColor="text1"/>
+          <w:sz w:val="22"/>
+        </w:rPr>
+      </w:pPr>
+      <w:r>
+        <w:rPr>
+          <w:rFonts w:ascii="Arial Rounded MT Bold" w:hAnsi="Arial Rounded MT Bold"/>
+          <w:i w:val="0"/>
+          <w:color w:val="000000" w:themeColor="text1"/>
+          <w:sz w:val="22"/>
+        </w:rPr>
+        <w:t>Mapeado de Procedimientos</w:t>
+      </w:r>
+    </w:p>
+    <w:p>
+      <w:pPr>
+        <w:pStyle w:val="Ttulo3"/>
+        <w:rPr>
+          <w:rFonts w:ascii="Arial Rounded MT Bold" w:hAnsi="Arial Rounded MT Bold"/>
+          <w:color w:val="000000" w:themeColor="text1"/>
+        </w:rPr>
+      </w:pPr>
+      <w:bookmarkStart w:id="26" w:name="_Toc168339703"/>
+      <w:r>
+        <w:rPr>
+          <w:rFonts w:ascii="Arial Rounded MT Bold" w:hAnsi="Arial Rounded MT Bold"/>
+          <w:color w:val="000000" w:themeColor="text1"/>
+        </w:rPr>
+        <w:t>Conexión Back-End – Front-End</w:t>
+      </w:r>
+      <w:bookmarkEnd w:id="26"/>
+    </w:p>
+    <w:p>
+      <w:pPr>
+        <w:pStyle w:val="Ttulo3"/>
+        <w:rPr>
+          <w:rFonts w:ascii="Arial Rounded MT Bold" w:hAnsi="Arial Rounded MT Bold"/>
+          <w:color w:val="000000" w:themeColor="text1"/>
+        </w:rPr>
+      </w:pPr>
+      <w:bookmarkStart w:id="27" w:name="_Toc168339704"/>
+      <w:r>
+        <w:rPr>
+          <w:rFonts w:ascii="Arial Rounded MT Bold" w:hAnsi="Arial Rounded MT Bold"/>
+          <w:color w:val="000000" w:themeColor="text1"/>
+        </w:rPr>
+        <w:t>Implementación de Interfaz Gráfica</w:t>
+      </w:r>
+      <w:bookmarkEnd w:id="27"/>
+    </w:p>
+    <w:p>
+      <w:pPr>
+        <w:pStyle w:val="Ttulo3"/>
+        <w:rPr>
+          <w:rFonts w:ascii="Arial Rounded MT Bold" w:hAnsi="Arial Rounded MT Bold"/>
+          <w:color w:val="000000" w:themeColor="text1"/>
+        </w:rPr>
+      </w:pPr>
+      <w:bookmarkStart w:id="28" w:name="_Toc168339705"/>
+      <w:r>
+        <w:rPr>
+          <w:rFonts w:ascii="Arial Rounded MT Bold" w:hAnsi="Arial Rounded MT Bold"/>
+          <w:color w:val="000000" w:themeColor="text1"/>
+        </w:rPr>
+        <w:t>Configuración de la API</w:t>
+      </w:r>
+      <w:bookmarkEnd w:id="28"/>
+    </w:p>
+    <w:p>
+      <w:pPr>
+        <w:rPr>
+          <w:rFonts w:ascii="Arial Rounded MT Bold" w:hAnsi="Arial Rounded MT Bold"/>
+          <w:color w:val="000000" w:themeColor="text1"/>
+        </w:rPr>
+      </w:pPr>
+    </w:p>
+    <w:p>
+      <w:pPr>
+        <w:pStyle w:val="Ttulo1"/>
+        <w:rPr>
+          <w:rFonts w:ascii="Arial Rounded MT Bold" w:hAnsi="Arial Rounded MT Bold"/>
+          <w:color w:val="000000" w:themeColor="text1"/>
+        </w:rPr>
+      </w:pPr>
+      <w:bookmarkStart w:id="29" w:name="_Toc168339706"/>
+      <w:r>
+        <w:rPr>
+          <w:rFonts w:ascii="Arial Rounded MT Bold" w:hAnsi="Arial Rounded MT Bold"/>
+          <w:color w:val="000000" w:themeColor="text1"/>
+        </w:rPr>
+        <w:t>PRUEBAS: UNITARIAS, INTEGRACIÓN Y ACEPTACIÓN</w:t>
+      </w:r>
+      <w:bookmarkEnd w:id="29"/>
+    </w:p>
+    <w:p>
+      <w:pPr>
+        <w:pStyle w:val="Ttulo2"/>
+        <w:rPr>
+          <w:rFonts w:ascii="Arial Rounded MT Bold" w:hAnsi="Arial Rounded MT Bold"/>
+          <w:color w:val="auto"/>
+        </w:rPr>
+      </w:pPr>
+      <w:bookmarkStart w:id="30" w:name="_Toc168339707"/>
+      <w:r>
+        <w:rPr>
+          <w:rFonts w:ascii="Arial Rounded MT Bold" w:hAnsi="Arial Rounded MT Bold"/>
+          <w:color w:val="auto"/>
+        </w:rPr>
+        <w:t>Pruebas Unitarias y Pruebas de Integración</w:t>
+      </w:r>
+      <w:bookmarkEnd w:id="30"/>
+    </w:p>
+    <w:p>
+      <w:r>
+        <w:t>Debido a la magnitud del proyecto, no se han realizado pruebas unitarias y de integración durante la fase de desarrollo inicial. La implementación de estas pruebas se ha pospuesto para futuras fases del proyecto. En el futuro, se planea incorporar un conjunto completo de pruebas unitarias para verificar la funcionalidad de cada componente individual del sistema, así como pruebas de integración para asegurar que los diferentes módulos interactúan correctamente y cumplen con los requisitos del sistema.</w:t>
+      </w:r>
+    </w:p>
+    <w:p/>
+    <w:p>
+      <w:pPr>
+        <w:pStyle w:val="Ttulo2"/>
+        <w:rPr>
+          <w:rFonts w:ascii="Arial Rounded MT Bold" w:hAnsi="Arial Rounded MT Bold"/>
+          <w:color w:val="auto"/>
+        </w:rPr>
+      </w:pPr>
+      <w:bookmarkStart w:id="31" w:name="_Toc168339708"/>
+      <w:r>
+        <w:rPr>
+          <w:rFonts w:ascii="Arial Rounded MT Bold" w:hAnsi="Arial Rounded MT Bold"/>
+          <w:color w:val="auto"/>
+        </w:rPr>
+        <w:t>Pruebas de Aceptación</w:t>
+      </w:r>
+      <w:bookmarkEnd w:id="31"/>
+    </w:p>
+    <w:p>
+      <w:r>
+        <w:t>Las pruebas de aceptación son realizadas por el departamento del SOUCAN. Este proceso implica la verificación y validación del sistema para asegurarse de que cumple con todos los criterios y requisitos especificados. Durante estas pruebas, se evalúa el funcionamiento de la aplicación en un entorno real, verificando que todas las funcionalidades operan según lo esperado y que el sistema es capaz de gestionar las tareas para las que fue diseñado de manera eficiente y efectiva. El departamento del SOUCAN se ha encargado de establecer y confirmar que todos los criterios necesarios han sido cumplidos, garantizando que la aplicación satisfaga las necesidades de los usuarios finales. Además, el SOUCAN ha revisado estos criterios y ha comprobado que se cumplen antes de la puesta en producción del sistema.</w:t>
+      </w:r>
+    </w:p>
+    <w:p>
+      <w:pPr>
+        <w:pStyle w:val="Ttulo1"/>
+        <w:rPr>
+          <w:rFonts w:ascii="Arial Rounded MT Bold" w:hAnsi="Arial Rounded MT Bold"/>
+          <w:color w:val="000000" w:themeColor="text1"/>
+        </w:rPr>
+      </w:pPr>
+      <w:bookmarkStart w:id="32" w:name="_Toc168339709"/>
+      <w:r>
+        <w:rPr>
+          <w:rFonts w:ascii="Arial Rounded MT Bold" w:hAnsi="Arial Rounded MT Bold"/>
+          <w:color w:val="000000" w:themeColor="text1"/>
+        </w:rPr>
+        <w:t>EJEMPLO DE USO</w:t>
+      </w:r>
+      <w:bookmarkEnd w:id="32"/>
+    </w:p>
+    <w:p>
+      <w:pPr>
+        <w:pStyle w:val="Ttulo1"/>
+        <w:rPr>
+          <w:rFonts w:ascii="Arial Rounded MT Bold" w:hAnsi="Arial Rounded MT Bold"/>
+          <w:color w:val="000000" w:themeColor="text1"/>
+        </w:rPr>
+      </w:pPr>
+      <w:bookmarkStart w:id="33" w:name="_Toc168339710"/>
+      <w:r>
+        <w:rPr>
+          <w:rFonts w:ascii="Arial Rounded MT Bold" w:hAnsi="Arial Rounded MT Bold"/>
+          <w:color w:val="000000" w:themeColor="text1"/>
+        </w:rPr>
+        <w:t>CONCLUSIONES</w:t>
+      </w:r>
+      <w:bookmarkEnd w:id="33"/>
+    </w:p>
+    <w:p>
+      <w:pPr>
+        <w:pStyle w:val="Ttulo2"/>
+        <w:rPr>
+          <w:rFonts w:ascii="Arial Rounded MT Bold" w:hAnsi="Arial Rounded MT Bold"/>
+          <w:color w:val="auto"/>
+        </w:rPr>
+      </w:pPr>
+      <w:bookmarkStart w:id="34" w:name="_Toc168339711"/>
+      <w:r>
+        <w:rPr>
+          <w:rFonts w:ascii="Arial Rounded MT Bold" w:hAnsi="Arial Rounded MT Bold"/>
+          <w:color w:val="auto"/>
+        </w:rPr>
+        <w:t>Conceptos Aprendidos</w:t>
+      </w:r>
+      <w:bookmarkEnd w:id="34"/>
+    </w:p>
+    <w:p>
+      <w:r>
+        <w:t>adfd</w:t>
+      </w:r>
+    </w:p>
+    <w:p/>
+    <w:p>
+      <w:pPr>
+        <w:pStyle w:val="Ttulo2"/>
+        <w:rPr>
+          <w:rFonts w:ascii="Arial Rounded MT Bold" w:hAnsi="Arial Rounded MT Bold"/>
+          <w:color w:val="auto"/>
+        </w:rPr>
+      </w:pPr>
+      <w:bookmarkStart w:id="35" w:name="_Toc168339712"/>
+      <w:r>
+        <w:rPr>
+          <w:rFonts w:ascii="Arial Rounded MT Bold" w:hAnsi="Arial Rounded MT Bold"/>
+          <w:color w:val="auto"/>
+        </w:rPr>
+        <w:t>Agradecimientos</w:t>
+      </w:r>
+      <w:bookmarkEnd w:id="35"/>
+    </w:p>
+    <w:p>
+      <w:r>
+        <w:t>afa</w:t>
+      </w:r>
+    </w:p>
+    <w:p/>
+    <w:p>
+      <w:pPr>
+        <w:pStyle w:val="Ttulo2"/>
+        <w:rPr>
+          <w:rFonts w:ascii="Arial Rounded MT Bold" w:hAnsi="Arial Rounded MT Bold"/>
+          <w:color w:val="auto"/>
+        </w:rPr>
+      </w:pPr>
+      <w:bookmarkStart w:id="36" w:name="_Toc168339713"/>
+      <w:r>
+        <w:rPr>
+          <w:rFonts w:ascii="Arial Rounded MT Bold" w:hAnsi="Arial Rounded MT Bold"/>
+          <w:color w:val="auto"/>
+        </w:rPr>
+        <w:t>Bibliografía</w:t>
+      </w:r>
+      <w:bookmarkEnd w:id="36"/>
+    </w:p>
+    <w:p>
+      <w:r>
+        <w:t>adfad</w:t>
+      </w:r>
+    </w:p>
+    <w:p>
+      <w:pPr>
+        <w:pStyle w:val="Ttulo1"/>
+      </w:pPr>
+      <w:bookmarkStart w:id="37" w:name="_Toc168339714"/>
+      <w:r>
+        <w:rPr>
+          <w:rFonts w:ascii="Arial Rounded MT Bold" w:hAnsi="Arial Rounded MT Bold"/>
+          <w:color w:val="000000" w:themeColor="text1"/>
+        </w:rPr>
+        <w:t>TRABAJO FUTURO</w:t>
+      </w:r>
+      <w:bookmarkEnd w:id="37"/>
+    </w:p>
+    <w:p>
+      <w:r>
+        <w:t xml:space="preserve">Dada la magnitud del proyecto, se ha optado por desarrollar un Producto Mínimo Viable (PMV) que incluye las funcionalidades esenciales para asegurar la operatividad solicitada del sistema. Este enfoque permite un lanzamiento rápido y la obtención de retroalimentación temprana de los usuarios. </w:t>
+      </w:r>
+    </w:p>
+    <w:p>
+      <w:r>
+        <w:t xml:space="preserve">En las siguientes fases, se implementarán pruebas, incluyendo pruebas unitarias, de integración, de rendimiento y de seguridad, para asegurar la calidad del sistema y evitar operaciones indebidas. </w:t>
+      </w:r>
+    </w:p>
+    <w:p>
+      <w:r>
+        <w:t xml:space="preserve">Además, se aplicará un estilo atractivo a la parte de front-end </w:t>
+      </w:r>
+      <w:r>
+        <w:t xml:space="preserve">a través de hojas de estilo CSS </w:t>
+      </w:r>
+      <w:r>
+        <w:t>y la utilización de Boostrap</w:t>
+      </w:r>
+      <w:r>
+        <w:t xml:space="preserve"> </w:t>
+      </w:r>
+      <w:r>
+        <w:t xml:space="preserve">para mejorar la experiencia del usuario. </w:t>
+      </w:r>
+    </w:p>
+    <w:p>
+      <w:r>
+        <w:t xml:space="preserve">Asimismo, se integrará la parte actualmente implementada en Access, que maneja las operaciones de SOUCAN, al servicio web. </w:t>
+      </w:r>
+    </w:p>
+    <w:p>
+      <w:r>
+        <w:t>Esta estrategia garantiza que la aplicación pueda ser ampliada y optimizada de manera continua, incorporando nuevas funcionalidades, mejorando el rendimiento y asegurando una presentación profesional y una gestión de operaciones unificada.</w:t>
+      </w:r>
+    </w:p>
+    <w:p/>
+    <w:p>
+      <w:pPr>
+        <w:pStyle w:val="Ttulo1"/>
+        <w:rPr>
+          <w:rFonts w:ascii="Arial Rounded MT Bold" w:hAnsi="Arial Rounded MT Bold"/>
+          <w:color w:val="auto"/>
+        </w:rPr>
+      </w:pPr>
+      <w:bookmarkStart w:id="38" w:name="_Toc168339715"/>
+      <w:r>
+        <w:rPr>
+          <w:rFonts w:ascii="Arial Rounded MT Bold" w:hAnsi="Arial Rounded MT Bold"/>
+          <w:color w:val="auto"/>
+        </w:rPr>
+        <w:t>TRABAJO PREVIO</w:t>
+      </w:r>
+      <w:bookmarkEnd w:id="38"/>
+    </w:p>
+    <w:p>
+      <w:r>
+        <w:t xml:space="preserve">El desarrollo de esta aplicación partió de un análisis de requisitos realizado durante </w:t>
+      </w:r>
+      <w:r>
+        <w:t>el periodo de</w:t>
+      </w:r>
+      <w:r>
+        <w:t xml:space="preserve"> prácticas curriculares. En esta etapa inicial, se identificaron y documentaron los requisitos funcionales necesarios para satisfacer las necesidades del sistema. Además, se diseñó un mockup detallado que ilustra cómo debería aparecer la interfaz del servicio. Este mockup proporcionó </w:t>
+      </w:r>
+      <w:r>
+        <w:t xml:space="preserve">una ligera idea acerca de los objetos que pueden formar el dominio junto con </w:t>
+      </w:r>
+      <w:r>
+        <w:t>una guía visual clara para el desarrollo del front-end, asegurando que el diseño de la interfaz de usuario cumpla con las expectativas y requisitos establecidos</w:t>
+      </w:r>
+      <w:r>
+        <w:t xml:space="preserve"> por parte del departamento del SOUCAN</w:t>
+      </w:r>
+      <w:r>
+        <w:t>. Este análisis y diseño preliminar sentaron las bases para un desarrollo estructurado y orientado a las necesidades del usuario.</w:t>
+      </w:r>
+    </w:p>
+    <w:p/>
+    <w:p>
+      <w:r>
+        <w:t>Además de estos resultados, se especificaron las tecnologías necesarias para el desarrollo del proyecto en colaboración con el Área de Servicios Web de la Universidad de Cantabria. Esta colaboración se llevó a cabo debido a la experiencia del área en el desarrollo de aplicaciones web y en el uso de Microsoft Access. La participación del Área de Servicios Web permitió definir un stack tecnológico adecuado y obtener valiosos conocimientos técnicos que enriquecieron el proceso de desarrollo y aseguraron la elección de las herramientas más adecuadas para cumplir con los requisitos del proyecto.</w:t>
+      </w:r>
+    </w:p>
+    <w:p/>
+    <w:p>
+      <w:r>
+        <w:t>Acerca de la recopilación de documentos a la hora de registrar un estudiante, se ha de especificar la ruta del directorio de almacenamiento dentro del servidor.</w:t>
+      </w:r>
+    </w:p>
+    <w:p/>
+    <w:p>
+      <w:pPr>
+        <w:pStyle w:val="Ttulo1"/>
+        <w:rPr>
+          <w:rFonts w:ascii="Arial Rounded MT Bold" w:hAnsi="Arial Rounded MT Bold"/>
+          <w:color w:val="auto"/>
+        </w:rPr>
+      </w:pPr>
+      <w:bookmarkStart w:id="39" w:name="_Toc168339716"/>
+      <w:r>
+        <w:rPr>
+          <w:rFonts w:ascii="Arial Rounded MT Bold" w:hAnsi="Arial Rounded MT Bold"/>
+          <w:color w:val="auto"/>
         </w:rPr>
         <w:lastRenderedPageBreak/>
-        <w:t>DESARROLLO, DISEÑO E IMPLEMENTACIÓN</w:t>
-      </w:r>
-      <w:bookmarkEnd w:id="16"/>
-      <w:r>
-        <w:rPr>
-          <w:rFonts w:ascii="Arial Rounded MT Bold" w:hAnsi="Arial Rounded MT Bold"/>
-          <w:color w:val="000000" w:themeColor="text1"/>
-        </w:rPr>
-        <w:t xml:space="preserve"> </w:t>
-      </w:r>
-    </w:p>
-    <w:p/>
-    <w:p>
-      <w:pPr>
-        <w:pStyle w:val="Ttulo2"/>
-        <w:rPr>
-          <w:rFonts w:ascii="Arial Rounded MT Bold" w:hAnsi="Arial Rounded MT Bold"/>
-          <w:color w:val="000000" w:themeColor="text1"/>
-          <w:sz w:val="28"/>
-        </w:rPr>
-      </w:pPr>
-      <w:bookmarkStart w:id="17" w:name="_Toc168307924"/>
-      <w:r>
-        <w:rPr>
-          <w:rFonts w:ascii="Arial Rounded MT Bold" w:hAnsi="Arial Rounded MT Bold"/>
-          <w:color w:val="000000" w:themeColor="text1"/>
-          <w:sz w:val="28"/>
-        </w:rPr>
-        <w:t>Diseño de Base de Datos</w:t>
-      </w:r>
-      <w:bookmarkEnd w:id="17"/>
-    </w:p>
-    <w:p/>
-    <w:p>
-      <w:pPr>
-        <w:pStyle w:val="Ttulo3"/>
-        <w:rPr>
-          <w:rFonts w:ascii="Arial Rounded MT Bold" w:hAnsi="Arial Rounded MT Bold"/>
-          <w:color w:val="000000" w:themeColor="text1"/>
-        </w:rPr>
-      </w:pPr>
-      <w:bookmarkStart w:id="18" w:name="_Toc168307925"/>
-      <w:r>
-        <w:rPr>
-          <w:rFonts w:ascii="Arial Rounded MT Bold" w:hAnsi="Arial Rounded MT Bold"/>
-          <w:color w:val="000000" w:themeColor="text1"/>
-        </w:rPr>
-        <w:t>Modelado de ER (Modelo Relacional)</w:t>
-      </w:r>
-      <w:bookmarkEnd w:id="18"/>
-    </w:p>
-    <w:p/>
-    <w:p/>
-    <w:p>
-      <w:pPr>
-        <w:pStyle w:val="Ttulo3"/>
-        <w:rPr>
-          <w:rFonts w:ascii="Arial Rounded MT Bold" w:hAnsi="Arial Rounded MT Bold"/>
-          <w:color w:val="000000" w:themeColor="text1"/>
-        </w:rPr>
-      </w:pPr>
-      <w:bookmarkStart w:id="19" w:name="_Toc168307926"/>
-      <w:r>
-        <w:rPr>
-          <w:rFonts w:ascii="Arial Rounded MT Bold" w:hAnsi="Arial Rounded MT Bold"/>
-          <w:color w:val="000000" w:themeColor="text1"/>
-        </w:rPr>
-        <w:t>Paso a tablas</w:t>
-      </w:r>
-      <w:bookmarkEnd w:id="19"/>
-    </w:p>
-    <w:p/>
-    <w:p>
-      <w:pPr>
-        <w:pStyle w:val="Ttulo2"/>
-        <w:rPr>
-          <w:rFonts w:ascii="Arial Rounded MT Bold" w:hAnsi="Arial Rounded MT Bold"/>
-          <w:color w:val="000000" w:themeColor="text1"/>
-        </w:rPr>
-      </w:pPr>
-      <w:bookmarkStart w:id="20" w:name="_Toc168307927"/>
-      <w:r>
-        <w:rPr>
-          <w:rFonts w:ascii="Arial Rounded MT Bold" w:hAnsi="Arial Rounded MT Bold"/>
-          <w:color w:val="000000" w:themeColor="text1"/>
-        </w:rPr>
-        <w:t xml:space="preserve">Diseño e </w:t>
-      </w:r>
-      <w:r>
-        <w:rPr>
-          <w:rFonts w:ascii="Arial Rounded MT Bold" w:hAnsi="Arial Rounded MT Bold"/>
-          <w:color w:val="000000" w:themeColor="text1"/>
-          <w:sz w:val="28"/>
-        </w:rPr>
-        <w:t xml:space="preserve">implementación </w:t>
-      </w:r>
-      <w:r>
-        <w:rPr>
-          <w:rFonts w:ascii="Arial Rounded MT Bold" w:hAnsi="Arial Rounded MT Bold"/>
-          <w:color w:val="000000" w:themeColor="text1"/>
-        </w:rPr>
-        <w:t>de procedimientos almacenados (Lógica de Negocio)</w:t>
-      </w:r>
-      <w:bookmarkEnd w:id="20"/>
-    </w:p>
-    <w:p>
-      <w:pPr>
-        <w:pStyle w:val="Ttulo2"/>
-        <w:rPr>
-          <w:rFonts w:ascii="Arial Rounded MT Bold" w:hAnsi="Arial Rounded MT Bold"/>
-          <w:color w:val="000000" w:themeColor="text1"/>
-          <w:sz w:val="28"/>
-        </w:rPr>
-      </w:pPr>
-      <w:bookmarkStart w:id="21" w:name="_Toc168307928"/>
-      <w:r>
-        <w:rPr>
-          <w:rFonts w:ascii="Arial Rounded MT Bold" w:hAnsi="Arial Rounded MT Bold"/>
-          <w:color w:val="000000" w:themeColor="text1"/>
-          <w:sz w:val="28"/>
-        </w:rPr>
-        <w:t>Diseño de Modelo de Dominio</w:t>
-      </w:r>
-      <w:bookmarkEnd w:id="21"/>
-    </w:p>
-    <w:p>
-      <w:pPr>
-        <w:pStyle w:val="Ttulo2"/>
-        <w:rPr>
-          <w:rFonts w:ascii="Arial Rounded MT Bold" w:hAnsi="Arial Rounded MT Bold"/>
-          <w:color w:val="000000" w:themeColor="text1"/>
-          <w:sz w:val="28"/>
-        </w:rPr>
-      </w:pPr>
-      <w:bookmarkStart w:id="22" w:name="_Toc168307929"/>
-      <w:r>
-        <w:rPr>
-          <w:rFonts w:ascii="Arial Rounded MT Bold" w:hAnsi="Arial Rounded MT Bold"/>
-          <w:color w:val="000000" w:themeColor="text1"/>
-          <w:sz w:val="28"/>
-        </w:rPr>
-        <w:t>Desarrollo de API (Interfaz de Programación de Aplicaciones)</w:t>
-      </w:r>
-      <w:bookmarkEnd w:id="22"/>
-    </w:p>
-    <w:p>
-      <w:pPr>
-        <w:pStyle w:val="Ttulo3"/>
-        <w:rPr>
-          <w:rFonts w:ascii="Arial Rounded MT Bold" w:hAnsi="Arial Rounded MT Bold"/>
-          <w:color w:val="000000" w:themeColor="text1"/>
-        </w:rPr>
-      </w:pPr>
-      <w:bookmarkStart w:id="23" w:name="_Toc168307930"/>
-      <w:r>
-        <w:rPr>
-          <w:rFonts w:ascii="Arial Rounded MT Bold" w:hAnsi="Arial Rounded MT Bold"/>
-          <w:color w:val="000000" w:themeColor="text1"/>
-        </w:rPr>
-        <w:t>Implementación de Modelo de Dominio</w:t>
-      </w:r>
-      <w:bookmarkEnd w:id="23"/>
-    </w:p>
-    <w:p>
-      <w:pPr>
-        <w:pStyle w:val="Ttulo3"/>
-        <w:rPr>
-          <w:rFonts w:ascii="Arial Rounded MT Bold" w:hAnsi="Arial Rounded MT Bold"/>
-          <w:color w:val="000000" w:themeColor="text1"/>
-        </w:rPr>
-      </w:pPr>
-      <w:bookmarkStart w:id="24" w:name="_Toc168307931"/>
-      <w:r>
-        <w:rPr>
-          <w:rFonts w:ascii="Arial Rounded MT Bold" w:hAnsi="Arial Rounded MT Bold"/>
-          <w:color w:val="000000" w:themeColor="text1"/>
-        </w:rPr>
-        <w:t>Conexión con Base de datos</w:t>
-      </w:r>
-      <w:bookmarkEnd w:id="24"/>
-    </w:p>
-    <w:p>
-      <w:pPr>
-        <w:pStyle w:val="Ttulo4"/>
-        <w:rPr>
-          <w:rFonts w:ascii="Arial Rounded MT Bold" w:hAnsi="Arial Rounded MT Bold"/>
-          <w:i w:val="0"/>
-          <w:color w:val="000000" w:themeColor="text1"/>
-          <w:sz w:val="22"/>
-        </w:rPr>
-      </w:pPr>
-      <w:r>
-        <w:rPr>
-          <w:rFonts w:ascii="Arial Rounded MT Bold" w:hAnsi="Arial Rounded MT Bold"/>
-          <w:i w:val="0"/>
-          <w:color w:val="000000" w:themeColor="text1"/>
-          <w:sz w:val="22"/>
-        </w:rPr>
-        <w:t>Establecimiento de conexión entre base de datos y API</w:t>
-      </w:r>
-    </w:p>
-    <w:p>
-      <w:pPr>
-        <w:pStyle w:val="Ttulo4"/>
-        <w:rPr>
-          <w:rFonts w:ascii="Arial Rounded MT Bold" w:hAnsi="Arial Rounded MT Bold"/>
-          <w:i w:val="0"/>
-          <w:color w:val="000000" w:themeColor="text1"/>
-          <w:sz w:val="22"/>
-        </w:rPr>
-      </w:pPr>
-      <w:r>
-        <w:rPr>
-          <w:rFonts w:ascii="Arial Rounded MT Bold" w:hAnsi="Arial Rounded MT Bold"/>
-          <w:i w:val="0"/>
-          <w:color w:val="000000" w:themeColor="text1"/>
-          <w:sz w:val="22"/>
-        </w:rPr>
-        <w:t>Mapeado de Procedimientos</w:t>
-      </w:r>
-    </w:p>
-    <w:p>
-      <w:pPr>
-        <w:pStyle w:val="Ttulo3"/>
-        <w:rPr>
-          <w:rFonts w:ascii="Arial Rounded MT Bold" w:hAnsi="Arial Rounded MT Bold"/>
-          <w:color w:val="000000" w:themeColor="text1"/>
-        </w:rPr>
-      </w:pPr>
-      <w:bookmarkStart w:id="25" w:name="_Toc168307932"/>
-      <w:r>
-        <w:rPr>
-          <w:rFonts w:ascii="Arial Rounded MT Bold" w:hAnsi="Arial Rounded MT Bold"/>
-          <w:color w:val="000000" w:themeColor="text1"/>
-        </w:rPr>
-        <w:t>Conexión Back-</w:t>
-      </w:r>
-      <w:proofErr w:type="spellStart"/>
-      <w:r>
-        <w:rPr>
-          <w:rFonts w:ascii="Arial Rounded MT Bold" w:hAnsi="Arial Rounded MT Bold"/>
-          <w:color w:val="000000" w:themeColor="text1"/>
-        </w:rPr>
-        <w:t>End</w:t>
-      </w:r>
-      <w:proofErr w:type="spellEnd"/>
-      <w:r>
-        <w:rPr>
-          <w:rFonts w:ascii="Arial Rounded MT Bold" w:hAnsi="Arial Rounded MT Bold"/>
-          <w:color w:val="000000" w:themeColor="text1"/>
-        </w:rPr>
-        <w:t xml:space="preserve"> – Front-</w:t>
-      </w:r>
-      <w:proofErr w:type="spellStart"/>
-      <w:r>
-        <w:rPr>
-          <w:rFonts w:ascii="Arial Rounded MT Bold" w:hAnsi="Arial Rounded MT Bold"/>
-          <w:color w:val="000000" w:themeColor="text1"/>
-        </w:rPr>
-        <w:t>End</w:t>
-      </w:r>
-      <w:bookmarkEnd w:id="25"/>
-      <w:proofErr w:type="spellEnd"/>
-    </w:p>
-    <w:p>
-      <w:pPr>
-        <w:pStyle w:val="Ttulo3"/>
-        <w:rPr>
-          <w:rFonts w:ascii="Arial Rounded MT Bold" w:hAnsi="Arial Rounded MT Bold"/>
-          <w:color w:val="000000" w:themeColor="text1"/>
-        </w:rPr>
-      </w:pPr>
-      <w:bookmarkStart w:id="26" w:name="_Toc168307933"/>
-      <w:r>
-        <w:rPr>
-          <w:rFonts w:ascii="Arial Rounded MT Bold" w:hAnsi="Arial Rounded MT Bold"/>
-          <w:color w:val="000000" w:themeColor="text1"/>
-        </w:rPr>
-        <w:t>Implementación de Interfaz Gráfica</w:t>
-      </w:r>
-      <w:bookmarkEnd w:id="26"/>
-    </w:p>
-    <w:p>
-      <w:pPr>
-        <w:pStyle w:val="Ttulo3"/>
-        <w:rPr>
-          <w:rFonts w:ascii="Arial Rounded MT Bold" w:hAnsi="Arial Rounded MT Bold"/>
-          <w:color w:val="000000" w:themeColor="text1"/>
-        </w:rPr>
-      </w:pPr>
-      <w:bookmarkStart w:id="27" w:name="_Toc168307934"/>
-      <w:r>
-        <w:rPr>
-          <w:rFonts w:ascii="Arial Rounded MT Bold" w:hAnsi="Arial Rounded MT Bold"/>
-          <w:color w:val="000000" w:themeColor="text1"/>
-        </w:rPr>
-        <w:t>Configuración de la API</w:t>
-      </w:r>
-      <w:bookmarkEnd w:id="27"/>
-    </w:p>
-    <w:p>
-      <w:pPr>
-        <w:rPr>
-          <w:rFonts w:ascii="Arial Rounded MT Bold" w:hAnsi="Arial Rounded MT Bold"/>
-          <w:color w:val="000000" w:themeColor="text1"/>
-        </w:rPr>
-      </w:pPr>
-    </w:p>
-    <w:p>
-      <w:pPr>
-        <w:pStyle w:val="Ttulo1"/>
-        <w:rPr>
-          <w:rFonts w:ascii="Arial Rounded MT Bold" w:hAnsi="Arial Rounded MT Bold"/>
-          <w:color w:val="000000" w:themeColor="text1"/>
-        </w:rPr>
-      </w:pPr>
-      <w:bookmarkStart w:id="28" w:name="_Toc168307935"/>
-      <w:r>
-        <w:rPr>
-          <w:rFonts w:ascii="Arial Rounded MT Bold" w:hAnsi="Arial Rounded MT Bold"/>
-          <w:color w:val="000000" w:themeColor="text1"/>
-        </w:rPr>
-        <w:t>PRUEBAS: UNITARIAS, INTEGRACIÓN Y ACEPTACIÓN</w:t>
-      </w:r>
-      <w:bookmarkEnd w:id="28"/>
-    </w:p>
-    <w:p>
-      <w:pPr>
-        <w:pStyle w:val="Ttulo2"/>
-        <w:rPr>
-          <w:rFonts w:ascii="Arial Rounded MT Bold" w:hAnsi="Arial Rounded MT Bold"/>
-          <w:color w:val="auto"/>
-        </w:rPr>
-      </w:pPr>
-      <w:r>
-        <w:rPr>
-          <w:rFonts w:ascii="Arial Rounded MT Bold" w:hAnsi="Arial Rounded MT Bold"/>
-          <w:color w:val="auto"/>
-        </w:rPr>
-        <w:t>Pruebas Unitarias y Pruebas de Integración</w:t>
-      </w:r>
-    </w:p>
-    <w:p>
-      <w:r>
-        <w:t>Debido a la magnitud del proyecto, no se han realizado pruebas unitarias y de integración durante la fase de desarrollo inicial. La implementación de estas pruebas se ha pospuesto para futuras fases del proyecto. En el futuro, se planea incorporar un conjunto completo de pruebas unitarias para verificar la funcionalidad de cada componente individual del sistema, así como pruebas de integración para asegurar que los diferentes módulos interactúan correctamente y cumplen con los requisitos del sistema.</w:t>
-      </w:r>
-    </w:p>
-    <w:p/>
-    <w:p>
-      <w:pPr>
-        <w:pStyle w:val="Ttulo2"/>
-        <w:rPr>
-          <w:rFonts w:ascii="Arial Rounded MT Bold" w:hAnsi="Arial Rounded MT Bold"/>
-          <w:color w:val="auto"/>
-        </w:rPr>
-      </w:pPr>
-      <w:r>
-        <w:rPr>
-          <w:rFonts w:ascii="Arial Rounded MT Bold" w:hAnsi="Arial Rounded MT Bold"/>
-          <w:color w:val="auto"/>
-        </w:rPr>
-        <w:t>Pruebas de Aceptación</w:t>
-      </w:r>
-    </w:p>
-    <w:p>
-      <w:r>
-        <w:t>Las pruebas de aceptación son realizadas por el departamento del SOUCAN. Este proceso implica la verificación y validación del sistema para asegurarse de que cumple con todos los criterios y requisitos especificados. Durante estas pruebas, se evalúa el funcionamiento de la aplicación en un entorno real, verificando que todas las funcionalidades operan según lo esperado y que el sistema es capaz de gestionar las tareas para las que fue diseñado de manera eficiente y efectiva. El departamento del SOUCAN se ha encargado de establecer y confirmar que todos los criterios necesarios han sido cumplidos, garantizando que la aplicación satisfaga las necesidades de los usuarios finales. Además, el SOUCAN ha revisado estos criterios y ha comprobado que se cumplen antes de la puesta en producción del sistema.</w:t>
-      </w:r>
-    </w:p>
-    <w:p>
-      <w:pPr>
-        <w:pStyle w:val="Ttulo1"/>
-        <w:rPr>
-          <w:rFonts w:ascii="Arial Rounded MT Bold" w:hAnsi="Arial Rounded MT Bold"/>
-          <w:color w:val="000000" w:themeColor="text1"/>
-        </w:rPr>
-      </w:pPr>
-      <w:bookmarkStart w:id="29" w:name="_Toc168307936"/>
-      <w:r>
-        <w:rPr>
-          <w:rFonts w:ascii="Arial Rounded MT Bold" w:hAnsi="Arial Rounded MT Bold"/>
-          <w:color w:val="000000" w:themeColor="text1"/>
-        </w:rPr>
-        <w:t>EJEMPLO DE USO</w:t>
-      </w:r>
-      <w:bookmarkEnd w:id="29"/>
-    </w:p>
-    <w:p>
-      <w:pPr>
-        <w:pStyle w:val="Ttulo1"/>
-        <w:rPr>
-          <w:rFonts w:ascii="Arial Rounded MT Bold" w:hAnsi="Arial Rounded MT Bold"/>
-          <w:color w:val="000000" w:themeColor="text1"/>
-        </w:rPr>
-      </w:pPr>
-      <w:bookmarkStart w:id="30" w:name="_Toc168307937"/>
-      <w:r>
-        <w:rPr>
-          <w:rFonts w:ascii="Arial Rounded MT Bold" w:hAnsi="Arial Rounded MT Bold"/>
-          <w:color w:val="000000" w:themeColor="text1"/>
-        </w:rPr>
-        <w:t>CONCLUSIONES</w:t>
-      </w:r>
-      <w:bookmarkEnd w:id="30"/>
-    </w:p>
-    <w:p>
-      <w:pPr>
-        <w:pStyle w:val="Ttulo2"/>
-        <w:rPr>
-          <w:rFonts w:ascii="Arial Rounded MT Bold" w:hAnsi="Arial Rounded MT Bold"/>
-          <w:color w:val="auto"/>
-        </w:rPr>
-      </w:pPr>
-      <w:r>
-        <w:rPr>
-          <w:rFonts w:ascii="Arial Rounded MT Bold" w:hAnsi="Arial Rounded MT Bold"/>
-          <w:color w:val="auto"/>
-        </w:rPr>
-        <w:t>Conceptos Aprendidos</w:t>
-      </w:r>
-    </w:p>
-    <w:p>
-      <w:proofErr w:type="spellStart"/>
-      <w:r>
-        <w:t>adfd</w:t>
-      </w:r>
-      <w:proofErr w:type="spellEnd"/>
-    </w:p>
-    <w:p/>
-    <w:p>
-      <w:pPr>
-        <w:pStyle w:val="Ttulo2"/>
-        <w:rPr>
-          <w:rFonts w:ascii="Arial Rounded MT Bold" w:hAnsi="Arial Rounded MT Bold"/>
-          <w:color w:val="auto"/>
-        </w:rPr>
-      </w:pPr>
-      <w:r>
-        <w:rPr>
-          <w:rFonts w:ascii="Arial Rounded MT Bold" w:hAnsi="Arial Rounded MT Bold"/>
-          <w:color w:val="auto"/>
-        </w:rPr>
-        <w:t>Agradecimientos</w:t>
-      </w:r>
-    </w:p>
-    <w:p>
-      <w:proofErr w:type="spellStart"/>
-      <w:r>
-        <w:t>afa</w:t>
-      </w:r>
-      <w:proofErr w:type="spellEnd"/>
-    </w:p>
-    <w:p/>
-    <w:p>
-      <w:pPr>
-        <w:pStyle w:val="Ttulo2"/>
-        <w:rPr>
-          <w:rFonts w:ascii="Arial Rounded MT Bold" w:hAnsi="Arial Rounded MT Bold"/>
-          <w:color w:val="auto"/>
-        </w:rPr>
-      </w:pPr>
-      <w:r>
-        <w:rPr>
-          <w:rFonts w:ascii="Arial Rounded MT Bold" w:hAnsi="Arial Rounded MT Bold"/>
-          <w:color w:val="auto"/>
-        </w:rPr>
-        <w:t>Bibliografía</w:t>
-      </w:r>
-    </w:p>
-    <w:p>
-      <w:proofErr w:type="spellStart"/>
-      <w:r>
-        <w:t>adfad</w:t>
-      </w:r>
-      <w:proofErr w:type="spellEnd"/>
-    </w:p>
-    <w:p>
-      <w:pPr>
-        <w:pStyle w:val="Ttulo1"/>
-      </w:pPr>
-      <w:bookmarkStart w:id="31" w:name="_Toc168307938"/>
-      <w:r>
-        <w:rPr>
-          <w:rFonts w:ascii="Arial Rounded MT Bold" w:hAnsi="Arial Rounded MT Bold"/>
-          <w:color w:val="000000" w:themeColor="text1"/>
-        </w:rPr>
-        <w:t>TRABAJO FUTURO</w:t>
-      </w:r>
-      <w:bookmarkEnd w:id="31"/>
-    </w:p>
-    <w:p>
-      <w:r>
-        <w:t xml:space="preserve">Dada la magnitud del proyecto, se ha optado por desarrollar un Producto Mínimo Viable (PMV) que incluye las funcionalidades esenciales para asegurar la operatividad solicitada del sistema. Este enfoque permite un lanzamiento rápido y la obtención de retroalimentación temprana de los usuarios. </w:t>
-      </w:r>
-    </w:p>
-    <w:p>
-      <w:r>
-        <w:t xml:space="preserve">En las siguientes fases, se implementarán pruebas, incluyendo pruebas unitarias, de integración, de rendimiento y de seguridad, para asegurar la calidad del sistema y evitar operaciones indebidas. </w:t>
-      </w:r>
-    </w:p>
-    <w:p>
-      <w:r>
-        <w:t xml:space="preserve">Además, se aplicará un estilo atractivo a la parte de </w:t>
-      </w:r>
-      <w:proofErr w:type="spellStart"/>
-      <w:r>
-        <w:t>front-end</w:t>
-      </w:r>
-      <w:proofErr w:type="spellEnd"/>
-      <w:r>
-        <w:t xml:space="preserve"> </w:t>
-      </w:r>
-      <w:r>
-        <w:t xml:space="preserve">a través de hojas de estilo CSS </w:t>
-      </w:r>
-      <w:r>
-        <w:t xml:space="preserve">y la utilización de </w:t>
-      </w:r>
-      <w:proofErr w:type="spellStart"/>
-      <w:r>
-        <w:t>Boostrap</w:t>
-      </w:r>
-      <w:proofErr w:type="spellEnd"/>
-      <w:r>
-        <w:t xml:space="preserve"> </w:t>
-      </w:r>
-      <w:r>
-        <w:t xml:space="preserve">para mejorar la experiencia del usuario. </w:t>
-      </w:r>
-    </w:p>
-    <w:p>
-      <w:r>
-        <w:lastRenderedPageBreak/>
-        <w:t xml:space="preserve">Asimismo, se integrará la parte actualmente implementada en Access, que maneja las operaciones de SOUCAN, al servicio web. </w:t>
-      </w:r>
-    </w:p>
-    <w:p>
-      <w:r>
-        <w:t>Esta estrategia garantiza que la aplicación pueda ser ampliada y optimizada de manera continua, incorporando nuevas funcionalidades, mejorando el rendimiento y asegurando una presentación profesional y una gestión de operaciones unificada.</w:t>
-      </w:r>
-    </w:p>
-    <w:p/>
-    <w:p>
-      <w:pPr>
-        <w:pStyle w:val="Ttulo2"/>
-        <w:rPr>
-          <w:rFonts w:ascii="Arial Rounded MT Bold" w:hAnsi="Arial Rounded MT Bold"/>
-          <w:color w:val="000000" w:themeColor="text1"/>
-        </w:rPr>
-      </w:pPr>
-      <w:bookmarkStart w:id="32" w:name="_Toc168307939"/>
-      <w:r>
-        <w:rPr>
-          <w:rFonts w:ascii="Arial Rounded MT Bold" w:hAnsi="Arial Rounded MT Bold"/>
-          <w:color w:val="000000" w:themeColor="text1"/>
-        </w:rPr>
-        <w:t>TRABAJO PREVIO</w:t>
-      </w:r>
-      <w:bookmarkEnd w:id="32"/>
-    </w:p>
-    <w:p>
-      <w:r>
-        <w:t xml:space="preserve">El desarrollo de esta aplicación partió de un análisis de requisitos realizado durante </w:t>
-      </w:r>
-      <w:r>
-        <w:t>el periodo de</w:t>
-      </w:r>
-      <w:r>
-        <w:t xml:space="preserve"> prácticas curriculares. En esta etapa inicial, se identificaron y documentaron los requisitos funcionales necesarios para satisfacer las necesidades del sistema. Además, se diseñó un mockup detallado que ilustra cómo debería aparecer la interfaz del servicio. Este mockup proporcionó </w:t>
-      </w:r>
-      <w:r>
-        <w:t xml:space="preserve">una ligera idea acerca de los objetos que pueden formar el dominio junto con </w:t>
-      </w:r>
-      <w:r>
-        <w:t xml:space="preserve">una guía visual clara para el desarrollo del </w:t>
-      </w:r>
-      <w:proofErr w:type="spellStart"/>
-      <w:r>
-        <w:t>front-end</w:t>
-      </w:r>
-      <w:proofErr w:type="spellEnd"/>
-      <w:r>
-        <w:t>, asegurando que el diseño de la interfaz de usuario cumpla con las expectativas y requisitos establecidos</w:t>
-      </w:r>
-      <w:r>
-        <w:t xml:space="preserve"> por parte del departamento del SOUCAN</w:t>
-      </w:r>
-      <w:r>
-        <w:t>. Este análisis y diseño preliminar sentaron las bases para un desarrollo estructurado y orientado a las necesidades del usuario.</w:t>
-      </w:r>
-    </w:p>
-    <w:p/>
-    <w:p>
-      <w:r>
-        <w:t xml:space="preserve">Además de estos resultados, se especificaron las tecnologías necesarias para el desarrollo del proyecto en colaboración con el Área de Servicios Web de la Universidad de Cantabria. Esta colaboración se llevó a cabo debido a la experiencia del área en el desarrollo de aplicaciones web y en el uso de Microsoft Access. La participación del Área de Servicios Web permitió definir un </w:t>
-      </w:r>
-      <w:proofErr w:type="spellStart"/>
-      <w:r>
-        <w:t>stack</w:t>
-      </w:r>
-      <w:proofErr w:type="spellEnd"/>
-      <w:r>
-        <w:t xml:space="preserve"> tecnológico adecuado y obtener valiosos conocimientos técnicos que enriquecieron el proceso de desarrollo y aseguraron la elección de las herramientas más adecuadas para cumplir con los requisitos del proyecto.</w:t>
-      </w:r>
-    </w:p>
-    <w:p/>
-    <w:p>
-      <w:pPr>
-        <w:pStyle w:val="Ttulo2"/>
-        <w:rPr>
-          <w:rFonts w:ascii="Arial Rounded MT Bold" w:hAnsi="Arial Rounded MT Bold"/>
-          <w:color w:val="000000" w:themeColor="text1"/>
-        </w:rPr>
-      </w:pPr>
-      <w:bookmarkStart w:id="33" w:name="_Toc168307940"/>
-      <w:r>
-        <w:rPr>
-          <w:rFonts w:ascii="Arial Rounded MT Bold" w:hAnsi="Arial Rounded MT Bold"/>
-          <w:color w:val="000000" w:themeColor="text1"/>
-        </w:rPr>
         <w:t>FASES DE DESARROLLO</w:t>
       </w:r>
-      <w:bookmarkEnd w:id="33"/>
+      <w:bookmarkEnd w:id="39"/>
     </w:p>
     <w:p/>
     <w:sectPr>

</xml_diff>